<commit_message>
Backup with different replication degree is working
</commit_message>
<xml_diff>
--- a/docs/SDIS_TP2_REPORT.docx
+++ b/docs/SDIS_TP2_REPORT.docx
@@ -255,12 +255,21 @@
         </w:rPr>
         <w:t xml:space="preserve">º </w:t>
       </w:r>
+      <w:proofErr w:type="spellStart"/>
       <w:r>
         <w:rPr>
           <w:color w:val="002060"/>
           <w:lang w:val="en-US"/>
         </w:rPr>
-        <w:t>Pratical Assignment - Report</w:t>
+        <w:t>Pratical</w:t>
+      </w:r>
+      <w:proofErr w:type="spellEnd"/>
+      <w:r>
+        <w:rPr>
+          <w:color w:val="002060"/>
+          <w:lang w:val="en-US"/>
+        </w:rPr>
+        <w:t xml:space="preserve"> Assignment - Report</w:t>
       </w:r>
     </w:p>
     <w:p>
@@ -270,6 +279,7 @@
           <w:lang w:val="en-US"/>
         </w:rPr>
       </w:pPr>
+      <w:proofErr w:type="gramStart"/>
       <w:r>
         <w:rPr>
           <w:rFonts w:ascii="Arial" w:hAnsi="Arial" w:cs="Arial"/>
@@ -289,7 +299,15 @@
           <w:rFonts w:ascii="Arial" w:hAnsi="Arial" w:cs="Arial"/>
           <w:lang w:val="en-US"/>
         </w:rPr>
-        <w:t>– MIEIC</w:t>
+        <w:t>–</w:t>
+      </w:r>
+      <w:proofErr w:type="gramEnd"/>
+      <w:r>
+        <w:rPr>
+          <w:rFonts w:ascii="Arial" w:hAnsi="Arial" w:cs="Arial"/>
+          <w:lang w:val="en-US"/>
+        </w:rPr>
+        <w:t xml:space="preserve"> MIEIC</w:t>
       </w:r>
     </w:p>
     <w:p>
@@ -386,12 +404,37 @@
         </w:rPr>
         <w:t xml:space="preserve">  </w:t>
       </w:r>
+      <w:proofErr w:type="spellStart"/>
       <w:r>
         <w:rPr>
           <w:rFonts w:ascii="Arial" w:hAnsi="Arial" w:cs="Arial"/>
           <w:lang w:val="en-GB"/>
         </w:rPr>
-        <w:t xml:space="preserve">Sistemas Distribuidos </w:t>
+        <w:t>Sistemas</w:t>
+      </w:r>
+      <w:proofErr w:type="spellEnd"/>
+      <w:r>
+        <w:rPr>
+          <w:rFonts w:ascii="Arial" w:hAnsi="Arial" w:cs="Arial"/>
+          <w:lang w:val="en-GB"/>
+        </w:rPr>
+        <w:t xml:space="preserve"> </w:t>
+      </w:r>
+      <w:proofErr w:type="spellStart"/>
+      <w:r>
+        <w:rPr>
+          <w:rFonts w:ascii="Arial" w:hAnsi="Arial" w:cs="Arial"/>
+          <w:lang w:val="en-GB"/>
+        </w:rPr>
+        <w:t>Distribuidos</w:t>
+      </w:r>
+      <w:proofErr w:type="spellEnd"/>
+      <w:r>
+        <w:rPr>
+          <w:rFonts w:ascii="Arial" w:hAnsi="Arial" w:cs="Arial"/>
+          <w:lang w:val="en-GB"/>
+        </w:rPr>
+        <w:t xml:space="preserve"> </w:t>
       </w:r>
     </w:p>
     <w:p>
@@ -613,13 +656,31 @@
           <w:b/>
         </w:rPr>
       </w:pPr>
-      <w:r>
-        <w:rPr>
-          <w:rFonts w:ascii="Arial" w:hAnsi="Arial" w:cs="Arial"/>
-          <w:b/>
-        </w:rPr>
-        <w:t>Academic Year</w:t>
-      </w:r>
+      <w:proofErr w:type="spellStart"/>
+      <w:r>
+        <w:rPr>
+          <w:rFonts w:ascii="Arial" w:hAnsi="Arial" w:cs="Arial"/>
+          <w:b/>
+        </w:rPr>
+        <w:t>Academic</w:t>
+      </w:r>
+      <w:proofErr w:type="spellEnd"/>
+      <w:r>
+        <w:rPr>
+          <w:rFonts w:ascii="Arial" w:hAnsi="Arial" w:cs="Arial"/>
+          <w:b/>
+        </w:rPr>
+        <w:t xml:space="preserve"> </w:t>
+      </w:r>
+      <w:proofErr w:type="spellStart"/>
+      <w:r>
+        <w:rPr>
+          <w:rFonts w:ascii="Arial" w:hAnsi="Arial" w:cs="Arial"/>
+          <w:b/>
+        </w:rPr>
+        <w:t>Year</w:t>
+      </w:r>
+      <w:proofErr w:type="spellEnd"/>
       <w:r>
         <w:rPr>
           <w:rFonts w:ascii="Arial" w:hAnsi="Arial" w:cs="Arial"/>
@@ -1628,6 +1689,7 @@
         </w:rPr>
       </w:pPr>
       <w:bookmarkStart w:id="1" w:name="_Toc40824013"/>
+      <w:proofErr w:type="spellStart"/>
       <w:r>
         <w:rPr>
           <w:rFonts w:ascii="Arial" w:hAnsi="Arial" w:cs="Arial"/>
@@ -1636,6 +1698,7 @@
         <w:t>Introduction</w:t>
       </w:r>
       <w:bookmarkEnd w:id="1"/>
+      <w:proofErr w:type="spellEnd"/>
     </w:p>
     <w:p>
       <w:pPr>
@@ -1738,6 +1801,7 @@
         </w:rPr>
       </w:pPr>
       <w:bookmarkStart w:id="2" w:name="_Toc40824014"/>
+      <w:proofErr w:type="spellStart"/>
       <w:r>
         <w:rPr>
           <w:rFonts w:ascii="Arial" w:hAnsi="Arial" w:cs="Arial"/>
@@ -1746,6 +1810,7 @@
         <w:t>Overview</w:t>
       </w:r>
       <w:bookmarkEnd w:id="2"/>
+      <w:proofErr w:type="spellEnd"/>
     </w:p>
     <w:p>
       <w:pPr>
@@ -1793,6 +1858,7 @@
         <w:t xml:space="preserve">JSSE was used for secure communication. Although the project members planned and attempted to use the more complex interface </w:t>
       </w:r>
       <w:bookmarkStart w:id="3" w:name="_Hlk40813081"/>
+      <w:proofErr w:type="spellStart"/>
       <w:r>
         <w:rPr>
           <w:rFonts w:ascii="Arial" w:hAnsi="Arial" w:cs="Arial"/>
@@ -1803,6 +1869,7 @@
         <w:t>SSLEngine</w:t>
       </w:r>
       <w:bookmarkEnd w:id="3"/>
+      <w:proofErr w:type="spellEnd"/>
       <w:r>
         <w:rPr>
           <w:rFonts w:ascii="Arial" w:hAnsi="Arial" w:cs="Arial"/>
@@ -1810,6 +1877,7 @@
         </w:rPr>
         <w:t xml:space="preserve">, the difficulties encountered in the process and shortage of time led to the decision of changing the communication mechanism halfway through the project development. Therefore, the final solution uses </w:t>
       </w:r>
+      <w:proofErr w:type="spellStart"/>
       <w:r>
         <w:rPr>
           <w:rFonts w:ascii="Arial" w:hAnsi="Arial" w:cs="Arial"/>
@@ -1826,7 +1894,17 @@
           <w:bCs/>
           <w:lang w:val="en-US"/>
         </w:rPr>
-        <w:t xml:space="preserve">Socket </w:t>
+        <w:t>Socket</w:t>
+      </w:r>
+      <w:proofErr w:type="spellEnd"/>
+      <w:r>
+        <w:rPr>
+          <w:rFonts w:ascii="Arial" w:hAnsi="Arial" w:cs="Arial"/>
+          <w:b/>
+          <w:bCs/>
+          <w:lang w:val="en-US"/>
+        </w:rPr>
+        <w:t xml:space="preserve"> </w:t>
       </w:r>
       <w:r>
         <w:rPr>
@@ -1933,6 +2011,7 @@
         </w:rPr>
       </w:pPr>
       <w:bookmarkStart w:id="4" w:name="_Toc40824015"/>
+      <w:proofErr w:type="spellStart"/>
       <w:r>
         <w:rPr>
           <w:rFonts w:ascii="Arial" w:hAnsi="Arial" w:cs="Arial"/>
@@ -1941,6 +2020,7 @@
         <w:t>Protocols</w:t>
       </w:r>
       <w:bookmarkEnd w:id="4"/>
+      <w:proofErr w:type="spellEnd"/>
     </w:p>
     <w:p>
       <w:pPr>
@@ -2035,6 +2115,7 @@
         </w:rPr>
       </w:pPr>
       <w:bookmarkStart w:id="6" w:name="_Toc40824017"/>
+      <w:proofErr w:type="spellStart"/>
       <w:r>
         <w:rPr>
           <w:rFonts w:ascii="Arial" w:hAnsi="Arial" w:cs="Arial"/>
@@ -2043,6 +2124,7 @@
         <w:t>Restore</w:t>
       </w:r>
       <w:bookmarkEnd w:id="6"/>
+      <w:proofErr w:type="spellEnd"/>
     </w:p>
     <w:p>
       <w:pPr>
@@ -2173,14 +2255,32 @@
         </w:rPr>
       </w:pPr>
       <w:bookmarkStart w:id="8" w:name="_Toc40824019"/>
-      <w:r>
-        <w:rPr>
-          <w:rFonts w:ascii="Arial" w:hAnsi="Arial" w:cs="Arial"/>
-          <w:b/>
-        </w:rPr>
-        <w:t>Concurrency Implementation</w:t>
+      <w:proofErr w:type="spellStart"/>
+      <w:r>
+        <w:rPr>
+          <w:rFonts w:ascii="Arial" w:hAnsi="Arial" w:cs="Arial"/>
+          <w:b/>
+        </w:rPr>
+        <w:t>Concurrency</w:t>
+      </w:r>
+      <w:proofErr w:type="spellEnd"/>
+      <w:r>
+        <w:rPr>
+          <w:rFonts w:ascii="Arial" w:hAnsi="Arial" w:cs="Arial"/>
+          <w:b/>
+        </w:rPr>
+        <w:t xml:space="preserve"> </w:t>
+      </w:r>
+      <w:proofErr w:type="spellStart"/>
+      <w:r>
+        <w:rPr>
+          <w:rFonts w:ascii="Arial" w:hAnsi="Arial" w:cs="Arial"/>
+          <w:b/>
+        </w:rPr>
+        <w:t>Implementation</w:t>
       </w:r>
       <w:bookmarkEnd w:id="8"/>
+      <w:proofErr w:type="spellEnd"/>
     </w:p>
     <w:p>
       <w:pPr>
@@ -2264,6 +2364,7 @@
         </w:rPr>
         <w:t xml:space="preserve">Secure Sockets by the classes </w:t>
       </w:r>
+      <w:proofErr w:type="spellStart"/>
       <w:r>
         <w:rPr>
           <w:rFonts w:ascii="Arial" w:hAnsi="Arial" w:cs="Arial"/>
@@ -2273,6 +2374,7 @@
         </w:rPr>
         <w:t>SSLServerSocket</w:t>
       </w:r>
+      <w:proofErr w:type="spellEnd"/>
       <w:r>
         <w:rPr>
           <w:rFonts w:ascii="Arial" w:hAnsi="Arial" w:cs="Arial"/>
@@ -2280,6 +2382,7 @@
         </w:rPr>
         <w:t xml:space="preserve">, </w:t>
       </w:r>
+      <w:proofErr w:type="spellStart"/>
       <w:r>
         <w:rPr>
           <w:rFonts w:ascii="Arial" w:hAnsi="Arial" w:cs="Arial"/>
@@ -2289,6 +2392,7 @@
         </w:rPr>
         <w:t>SSLServerSocketFactory</w:t>
       </w:r>
+      <w:proofErr w:type="spellEnd"/>
       <w:r>
         <w:rPr>
           <w:rFonts w:ascii="Arial" w:hAnsi="Arial" w:cs="Arial"/>
@@ -2296,6 +2400,7 @@
         </w:rPr>
         <w:t xml:space="preserve">, </w:t>
       </w:r>
+      <w:proofErr w:type="spellStart"/>
       <w:r>
         <w:rPr>
           <w:rFonts w:ascii="Arial" w:hAnsi="Arial" w:cs="Arial"/>
@@ -2305,6 +2410,7 @@
         </w:rPr>
         <w:t>SSLSocket</w:t>
       </w:r>
+      <w:proofErr w:type="spellEnd"/>
       <w:r>
         <w:rPr>
           <w:rFonts w:ascii="Arial" w:hAnsi="Arial" w:cs="Arial"/>
@@ -2312,6 +2418,7 @@
         </w:rPr>
         <w:t xml:space="preserve"> and </w:t>
       </w:r>
+      <w:proofErr w:type="spellStart"/>
       <w:r>
         <w:rPr>
           <w:rFonts w:ascii="Arial" w:hAnsi="Arial" w:cs="Arial"/>
@@ -2321,12 +2428,29 @@
         </w:rPr>
         <w:t>SSLSocketFactory</w:t>
       </w:r>
-      <w:r>
-        <w:rPr>
-          <w:rFonts w:ascii="Arial" w:hAnsi="Arial" w:cs="Arial"/>
-          <w:lang w:val="en-US"/>
-        </w:rPr>
-        <w:t xml:space="preserve">, all from the javax.net.ssl package. </w:t>
+      <w:proofErr w:type="spellEnd"/>
+      <w:r>
+        <w:rPr>
+          <w:rFonts w:ascii="Arial" w:hAnsi="Arial" w:cs="Arial"/>
+          <w:lang w:val="en-US"/>
+        </w:rPr>
+        <w:t xml:space="preserve">, all from the </w:t>
+      </w:r>
+      <w:proofErr w:type="spellStart"/>
+      <w:r>
+        <w:rPr>
+          <w:rFonts w:ascii="Arial" w:hAnsi="Arial" w:cs="Arial"/>
+          <w:lang w:val="en-US"/>
+        </w:rPr>
+        <w:t>javax.net.ssl</w:t>
+      </w:r>
+      <w:proofErr w:type="spellEnd"/>
+      <w:r>
+        <w:rPr>
+          <w:rFonts w:ascii="Arial" w:hAnsi="Arial" w:cs="Arial"/>
+          <w:lang w:val="en-US"/>
+        </w:rPr>
+        <w:t xml:space="preserve"> package. </w:t>
       </w:r>
       <w:r>
         <w:rPr>
@@ -2443,6 +2567,7 @@
         </w:rPr>
       </w:pPr>
       <w:bookmarkStart w:id="10" w:name="_Toc40824021"/>
+      <w:proofErr w:type="spellStart"/>
       <w:r>
         <w:rPr>
           <w:rFonts w:ascii="Arial" w:hAnsi="Arial" w:cs="Arial"/>
@@ -2451,6 +2576,7 @@
         <w:t>Scalability</w:t>
       </w:r>
       <w:bookmarkEnd w:id="10"/>
+      <w:proofErr w:type="spellEnd"/>
     </w:p>
     <w:p/>
     <w:p>
@@ -2710,7 +2836,23 @@
           <w:rFonts w:ascii="Arial" w:hAnsi="Arial" w:cs="Arial"/>
           <w:lang w:val="en-US"/>
         </w:rPr>
-        <w:t xml:space="preserve"> the amount of peers currently in the network</w:t>
+        <w:t xml:space="preserve"> the </w:t>
+      </w:r>
+      <w:proofErr w:type="gramStart"/>
+      <w:r>
+        <w:rPr>
+          <w:rFonts w:ascii="Arial" w:hAnsi="Arial" w:cs="Arial"/>
+          <w:lang w:val="en-US"/>
+        </w:rPr>
+        <w:t>amount</w:t>
+      </w:r>
+      <w:proofErr w:type="gramEnd"/>
+      <w:r>
+        <w:rPr>
+          <w:rFonts w:ascii="Arial" w:hAnsi="Arial" w:cs="Arial"/>
+          <w:lang w:val="en-US"/>
+        </w:rPr>
+        <w:t xml:space="preserve"> of peers currently in the network</w:t>
       </w:r>
       <w:r>
         <w:rPr>
@@ -2724,7 +2866,23 @@
           <w:rFonts w:ascii="Arial" w:hAnsi="Arial" w:cs="Arial"/>
           <w:lang w:val="en-US"/>
         </w:rPr>
-        <w:t xml:space="preserve">stored in what’s called a </w:t>
+        <w:t xml:space="preserve">stored in </w:t>
+      </w:r>
+      <w:proofErr w:type="gramStart"/>
+      <w:r>
+        <w:rPr>
+          <w:rFonts w:ascii="Arial" w:hAnsi="Arial" w:cs="Arial"/>
+          <w:lang w:val="en-US"/>
+        </w:rPr>
+        <w:t>what’s</w:t>
+      </w:r>
+      <w:proofErr w:type="gramEnd"/>
+      <w:r>
+        <w:rPr>
+          <w:rFonts w:ascii="Arial" w:hAnsi="Arial" w:cs="Arial"/>
+          <w:lang w:val="en-US"/>
+        </w:rPr>
+        <w:t xml:space="preserve"> called a </w:t>
       </w:r>
       <w:r>
         <w:rPr>
@@ -2747,7 +2905,21 @@
           <w:rFonts w:ascii="Arial" w:hAnsi="Arial" w:cs="Arial"/>
           <w:lang w:val="en-US"/>
         </w:rPr>
-        <w:t xml:space="preserve">The finger table hekps in a way that querying for a key that is stored in the network </w:t>
+        <w:t>The finger table he</w:t>
+      </w:r>
+      <w:r>
+        <w:rPr>
+          <w:rFonts w:ascii="Arial" w:hAnsi="Arial" w:cs="Arial"/>
+          <w:lang w:val="en-US"/>
+        </w:rPr>
+        <w:t>lp</w:t>
+      </w:r>
+      <w:r>
+        <w:rPr>
+          <w:rFonts w:ascii="Arial" w:hAnsi="Arial" w:cs="Arial"/>
+          <w:lang w:val="en-US"/>
+        </w:rPr>
+        <w:t xml:space="preserve">s in a way that querying for a key that is stored in the network </w:t>
       </w:r>
       <w:r>
         <w:rPr>
@@ -2902,6 +3074,7 @@
           <w:lang w:val="en-US"/>
         </w:rPr>
       </w:pPr>
+      <w:proofErr w:type="gramStart"/>
       <w:r>
         <w:rPr>
           <w:rFonts w:ascii="Arial" w:hAnsi="Arial" w:cs="Arial"/>
@@ -2920,6 +3093,8 @@
         </w:rPr>
         <w:t>oin(</w:t>
       </w:r>
+      <w:proofErr w:type="spellStart"/>
+      <w:proofErr w:type="gramEnd"/>
       <w:r>
         <w:rPr>
           <w:rFonts w:ascii="Arial" w:hAnsi="Arial" w:cs="Arial"/>
@@ -2929,6 +3104,7 @@
         </w:rPr>
         <w:t>InetSocketAddress</w:t>
       </w:r>
+      <w:proofErr w:type="spellEnd"/>
       <w:r>
         <w:rPr>
           <w:rFonts w:ascii="Arial" w:hAnsi="Arial" w:cs="Arial"/>
@@ -2962,6 +3138,7 @@
           <w:lang w:val="en-US"/>
         </w:rPr>
       </w:pPr>
+      <w:proofErr w:type="spellStart"/>
       <w:r>
         <w:rPr>
           <w:rFonts w:ascii="Arial" w:hAnsi="Arial" w:cs="Arial"/>
@@ -2969,7 +3146,37 @@
           <w:bCs/>
           <w:lang w:val="en-US"/>
         </w:rPr>
-        <w:t>notify_successor()</w:t>
+        <w:t>notify_</w:t>
+      </w:r>
+      <w:proofErr w:type="gramStart"/>
+      <w:r>
+        <w:rPr>
+          <w:rFonts w:ascii="Arial" w:hAnsi="Arial" w:cs="Arial"/>
+          <w:b/>
+          <w:bCs/>
+          <w:lang w:val="en-US"/>
+        </w:rPr>
+        <w:t>successor</w:t>
+      </w:r>
+      <w:proofErr w:type="spellEnd"/>
+      <w:r>
+        <w:rPr>
+          <w:rFonts w:ascii="Arial" w:hAnsi="Arial" w:cs="Arial"/>
+          <w:b/>
+          <w:bCs/>
+          <w:lang w:val="en-US"/>
+        </w:rPr>
+        <w:t>(</w:t>
+      </w:r>
+      <w:proofErr w:type="gramEnd"/>
+      <w:r>
+        <w:rPr>
+          <w:rFonts w:ascii="Arial" w:hAnsi="Arial" w:cs="Arial"/>
+          <w:b/>
+          <w:bCs/>
+          <w:lang w:val="en-US"/>
+        </w:rPr>
+        <w:t>)</w:t>
       </w:r>
       <w:r>
         <w:rPr>
@@ -2995,6 +3202,7 @@
           <w:lang w:val="en-US"/>
         </w:rPr>
       </w:pPr>
+      <w:proofErr w:type="gramStart"/>
       <w:r>
         <w:rPr>
           <w:rFonts w:ascii="Arial" w:hAnsi="Arial" w:cs="Arial"/>
@@ -3002,7 +3210,28 @@
           <w:bCs/>
           <w:lang w:val="en-US"/>
         </w:rPr>
-        <w:t xml:space="preserve">notified(InetSocketAddress) </w:t>
+        <w:t>notified(</w:t>
+      </w:r>
+      <w:proofErr w:type="spellStart"/>
+      <w:proofErr w:type="gramEnd"/>
+      <w:r>
+        <w:rPr>
+          <w:rFonts w:ascii="Arial" w:hAnsi="Arial" w:cs="Arial"/>
+          <w:b/>
+          <w:bCs/>
+          <w:lang w:val="en-US"/>
+        </w:rPr>
+        <w:t>InetSocketAddress</w:t>
+      </w:r>
+      <w:proofErr w:type="spellEnd"/>
+      <w:r>
+        <w:rPr>
+          <w:rFonts w:ascii="Arial" w:hAnsi="Arial" w:cs="Arial"/>
+          <w:b/>
+          <w:bCs/>
+          <w:lang w:val="en-US"/>
+        </w:rPr>
+        <w:t xml:space="preserve">) </w:t>
       </w:r>
       <w:r>
         <w:rPr>
@@ -3028,6 +3257,7 @@
           <w:lang w:val="en-US"/>
         </w:rPr>
       </w:pPr>
+      <w:proofErr w:type="gramStart"/>
       <w:r>
         <w:rPr>
           <w:rFonts w:ascii="Arial" w:hAnsi="Arial" w:cs="Arial"/>
@@ -3035,7 +3265,28 @@
           <w:bCs/>
           <w:lang w:val="en-US"/>
         </w:rPr>
-        <w:t xml:space="preserve">notified(InetSocketAddress) </w:t>
+        <w:t>notified(</w:t>
+      </w:r>
+      <w:proofErr w:type="spellStart"/>
+      <w:proofErr w:type="gramEnd"/>
+      <w:r>
+        <w:rPr>
+          <w:rFonts w:ascii="Arial" w:hAnsi="Arial" w:cs="Arial"/>
+          <w:b/>
+          <w:bCs/>
+          <w:lang w:val="en-US"/>
+        </w:rPr>
+        <w:t>InetSocketAddress</w:t>
+      </w:r>
+      <w:proofErr w:type="spellEnd"/>
+      <w:r>
+        <w:rPr>
+          <w:rFonts w:ascii="Arial" w:hAnsi="Arial" w:cs="Arial"/>
+          <w:b/>
+          <w:bCs/>
+          <w:lang w:val="en-US"/>
+        </w:rPr>
+        <w:t xml:space="preserve">) </w:t>
       </w:r>
       <w:r>
         <w:rPr>
@@ -3061,6 +3312,7 @@
           <w:lang w:val="en-US"/>
         </w:rPr>
       </w:pPr>
+      <w:proofErr w:type="spellStart"/>
       <w:r>
         <w:rPr>
           <w:rFonts w:ascii="Arial" w:hAnsi="Arial" w:cs="Arial"/>
@@ -3068,7 +3320,37 @@
           <w:bCs/>
           <w:lang w:val="en-US"/>
         </w:rPr>
-        <w:t xml:space="preserve">find_successor_addr(long, Message) </w:t>
+        <w:t>find_successor_</w:t>
+      </w:r>
+      <w:proofErr w:type="gramStart"/>
+      <w:r>
+        <w:rPr>
+          <w:rFonts w:ascii="Arial" w:hAnsi="Arial" w:cs="Arial"/>
+          <w:b/>
+          <w:bCs/>
+          <w:lang w:val="en-US"/>
+        </w:rPr>
+        <w:t>addr</w:t>
+      </w:r>
+      <w:proofErr w:type="spellEnd"/>
+      <w:r>
+        <w:rPr>
+          <w:rFonts w:ascii="Arial" w:hAnsi="Arial" w:cs="Arial"/>
+          <w:b/>
+          <w:bCs/>
+          <w:lang w:val="en-US"/>
+        </w:rPr>
+        <w:t>(</w:t>
+      </w:r>
+      <w:proofErr w:type="gramEnd"/>
+      <w:r>
+        <w:rPr>
+          <w:rFonts w:ascii="Arial" w:hAnsi="Arial" w:cs="Arial"/>
+          <w:b/>
+          <w:bCs/>
+          <w:lang w:val="en-US"/>
+        </w:rPr>
+        <w:t xml:space="preserve">long, Message) </w:t>
       </w:r>
       <w:r>
         <w:rPr>
@@ -3095,6 +3377,7 @@
           <w:szCs w:val="36"/>
         </w:rPr>
       </w:pPr>
+      <w:proofErr w:type="spellStart"/>
       <w:r>
         <w:rPr>
           <w:rFonts w:ascii="Arial" w:hAnsi="Arial" w:cs="Arial"/>
@@ -3103,6 +3386,7 @@
         <w:t>Fault-tolerance</w:t>
       </w:r>
       <w:bookmarkEnd w:id="11"/>
+      <w:proofErr w:type="spellEnd"/>
     </w:p>
     <w:p/>
     <w:p>
@@ -3185,6 +3469,7 @@
           <w:lang w:val="en-US"/>
         </w:rPr>
       </w:pPr>
+      <w:proofErr w:type="spellStart"/>
       <w:r>
         <w:rPr>
           <w:rFonts w:ascii="Arial" w:hAnsi="Arial" w:cs="Arial"/>
@@ -3195,6 +3480,7 @@
         <w:lastRenderedPageBreak/>
         <w:t>FixFingersThread</w:t>
       </w:r>
+      <w:proofErr w:type="spellEnd"/>
       <w:r>
         <w:rPr>
           <w:rFonts w:ascii="Arial" w:hAnsi="Arial" w:cs="Arial"/>
@@ -3221,8 +3507,17 @@
           <w:rFonts w:ascii="Arial" w:hAnsi="Arial" w:cs="Arial"/>
           <w:lang w:val="en-US"/>
         </w:rPr>
-        <w:t xml:space="preserve"> of departure and join of nodes;</w:t>
-      </w:r>
+        <w:t xml:space="preserve"> of departure and join of </w:t>
+      </w:r>
+      <w:proofErr w:type="gramStart"/>
+      <w:r>
+        <w:rPr>
+          <w:rFonts w:ascii="Arial" w:hAnsi="Arial" w:cs="Arial"/>
+          <w:lang w:val="en-US"/>
+        </w:rPr>
+        <w:t>nodes;</w:t>
+      </w:r>
+      <w:proofErr w:type="gramEnd"/>
     </w:p>
     <w:p>
       <w:pPr>
@@ -3248,6 +3543,7 @@
           <w:lang w:val="en-US"/>
         </w:rPr>
       </w:pPr>
+      <w:proofErr w:type="spellStart"/>
       <w:r>
         <w:rPr>
           <w:rFonts w:ascii="Arial" w:hAnsi="Arial" w:cs="Arial"/>
@@ -3257,6 +3553,7 @@
         </w:rPr>
         <w:t>PredecessorThread</w:t>
       </w:r>
+      <w:proofErr w:type="spellEnd"/>
       <w:r>
         <w:rPr>
           <w:rFonts w:ascii="Arial" w:hAnsi="Arial" w:cs="Arial"/>
@@ -3276,8 +3573,17 @@
           <w:rFonts w:ascii="Arial" w:hAnsi="Arial" w:cs="Arial"/>
           <w:lang w:val="en-US"/>
         </w:rPr>
-        <w:t>updated later through the usage of a notify;</w:t>
-      </w:r>
+        <w:t xml:space="preserve">updated later through the usage of a </w:t>
+      </w:r>
+      <w:proofErr w:type="gramStart"/>
+      <w:r>
+        <w:rPr>
+          <w:rFonts w:ascii="Arial" w:hAnsi="Arial" w:cs="Arial"/>
+          <w:lang w:val="en-US"/>
+        </w:rPr>
+        <w:t>notify;</w:t>
+      </w:r>
+      <w:proofErr w:type="gramEnd"/>
     </w:p>
     <w:p>
       <w:pPr>
@@ -3317,6 +3623,7 @@
           <w:lang w:val="en-US"/>
         </w:rPr>
       </w:pPr>
+      <w:proofErr w:type="spellStart"/>
       <w:r>
         <w:rPr>
           <w:rFonts w:ascii="Arial" w:hAnsi="Arial" w:cs="Arial"/>
@@ -3326,6 +3633,7 @@
         </w:rPr>
         <w:t>StabilizeThread</w:t>
       </w:r>
+      <w:proofErr w:type="spellEnd"/>
       <w:r>
         <w:rPr>
           <w:rFonts w:ascii="Arial" w:hAnsi="Arial" w:cs="Arial"/>
@@ -3384,21 +3692,7 @@
           <w:rFonts w:ascii="Arial" w:hAnsi="Arial" w:cs="Arial"/>
           <w:lang w:val="en-US"/>
         </w:rPr>
-        <w:t xml:space="preserve">    </w:t>
-      </w:r>
-      <w:r>
-        <w:rPr>
-          <w:rFonts w:ascii="Arial" w:hAnsi="Arial" w:cs="Arial"/>
-          <w:lang w:val="en-US"/>
-        </w:rPr>
-        <w:t>Th</w:t>
-      </w:r>
-      <w:r>
-        <w:rPr>
-          <w:rFonts w:ascii="Arial" w:hAnsi="Arial" w:cs="Arial"/>
-          <w:lang w:val="en-US"/>
-        </w:rPr>
-        <w:t xml:space="preserve">ese threads </w:t>
+        <w:t xml:space="preserve">    These threads </w:t>
       </w:r>
       <w:r>
         <w:rPr>
@@ -3414,7 +3708,14 @@
           <w:bCs/>
           <w:lang w:val="en-US"/>
         </w:rPr>
-        <w:t>FixFingersThread</w:t>
+        <w:t>FixFingersThread.java</w:t>
+      </w:r>
+      <w:r>
+        <w:rPr>
+          <w:rFonts w:ascii="Arial" w:hAnsi="Arial" w:cs="Arial"/>
+          <w:lang w:val="en-US"/>
+        </w:rPr>
+        <w:t xml:space="preserve">, </w:t>
       </w:r>
       <w:r>
         <w:rPr>
@@ -3423,7 +3724,7 @@
           <w:bCs/>
           <w:lang w:val="en-US"/>
         </w:rPr>
-        <w:t>.java</w:t>
+        <w:t>PredecessorThread.java</w:t>
       </w:r>
       <w:r>
         <w:rPr>
@@ -3439,41 +3740,7 @@
           <w:bCs/>
           <w:lang w:val="en-US"/>
         </w:rPr>
-        <w:t>PredecessorThread</w:t>
-      </w:r>
-      <w:r>
-        <w:rPr>
-          <w:rFonts w:ascii="Arial" w:hAnsi="Arial" w:cs="Arial"/>
-          <w:b/>
-          <w:bCs/>
-          <w:lang w:val="en-US"/>
-        </w:rPr>
-        <w:t>.java</w:t>
-      </w:r>
-      <w:r>
-        <w:rPr>
-          <w:rFonts w:ascii="Arial" w:hAnsi="Arial" w:cs="Arial"/>
-          <w:lang w:val="en-US"/>
-        </w:rPr>
-        <w:t xml:space="preserve">, </w:t>
-      </w:r>
-      <w:r>
-        <w:rPr>
-          <w:rFonts w:ascii="Arial" w:hAnsi="Arial" w:cs="Arial"/>
-          <w:b/>
-          <w:bCs/>
-          <w:lang w:val="en-US"/>
-        </w:rPr>
-        <w:t>StabilizeThread</w:t>
-      </w:r>
-      <w:r>
-        <w:rPr>
-          <w:rFonts w:ascii="Arial" w:hAnsi="Arial" w:cs="Arial"/>
-          <w:b/>
-          <w:bCs/>
-          <w:lang w:val="en-US"/>
-        </w:rPr>
-        <w:t>.java</w:t>
+        <w:t>StabilizeThread.java</w:t>
       </w:r>
       <w:r>
         <w:rPr>
@@ -6427,6 +6694,7 @@
   <w:style w:type="character" w:default="1" w:styleId="Tipodeletrapredefinidodopargrafo">
     <w:name w:val="Default Paragraph Font"/>
     <w:uiPriority w:val="1"/>
+    <w:semiHidden/>
     <w:unhideWhenUsed/>
   </w:style>
   <w:style w:type="table" w:default="1" w:styleId="Tabelanormal">

</xml_diff>

<commit_message>
Added State in report
</commit_message>
<xml_diff>
--- a/docs/SDIS_TP2_REPORT.docx
+++ b/docs/SDIS_TP2_REPORT.docx
@@ -602,7 +602,21 @@
           <w:rFonts w:ascii="Arial" w:hAnsi="Arial" w:cs="Arial"/>
           <w:b/>
         </w:rPr>
-        <w:t>Maio 2020</w:t>
+        <w:t>Ma</w:t>
+      </w:r>
+      <w:r>
+        <w:rPr>
+          <w:rFonts w:ascii="Arial" w:hAnsi="Arial" w:cs="Arial"/>
+          <w:b/>
+        </w:rPr>
+        <w:t>y</w:t>
+      </w:r>
+      <w:r>
+        <w:rPr>
+          <w:rFonts w:ascii="Arial" w:hAnsi="Arial" w:cs="Arial"/>
+          <w:b/>
+        </w:rPr>
+        <w:t xml:space="preserve"> 2020</w:t>
       </w:r>
     </w:p>
     <w:p>
@@ -694,7 +708,7 @@
               <w:b/>
               <w:bCs/>
             </w:rPr>
-            <w:t>Índice</w:t>
+            <w:t>Index</w:t>
           </w:r>
         </w:p>
         <w:p/>
@@ -2568,7 +2582,21 @@
           <w:rFonts w:ascii="Arial" w:hAnsi="Arial" w:cs="Arial"/>
           <w:lang w:val="en-US"/>
         </w:rPr>
-        <w:t xml:space="preserve"> hashmap so that the information is up to date. Secondly, it will handle the replicatin degree:</w:t>
+        <w:t xml:space="preserve"> hashmap so that the information is up to date. Secondly, it will handle the replicati</w:t>
+      </w:r>
+      <w:r>
+        <w:rPr>
+          <w:rFonts w:ascii="Arial" w:hAnsi="Arial" w:cs="Arial"/>
+          <w:lang w:val="en-US"/>
+        </w:rPr>
+        <w:t>o</w:t>
+      </w:r>
+      <w:r>
+        <w:rPr>
+          <w:rFonts w:ascii="Arial" w:hAnsi="Arial" w:cs="Arial"/>
+          <w:lang w:val="en-US"/>
+        </w:rPr>
+        <w:t>n degree:</w:t>
       </w:r>
     </w:p>
     <w:p>
@@ -4553,21 +4581,7 @@
           <w:rFonts w:ascii="Arial" w:hAnsi="Arial" w:cs="Arial"/>
           <w:lang w:val="en-US"/>
         </w:rPr>
-        <w:t xml:space="preserve">The protocol to </w:t>
-      </w:r>
-      <w:r>
-        <w:rPr>
-          <w:rFonts w:ascii="Arial" w:hAnsi="Arial" w:cs="Arial"/>
-          <w:lang w:val="en-US"/>
-        </w:rPr>
-        <w:t>reclaim a peer’s disk space</w:t>
-      </w:r>
-      <w:r>
-        <w:rPr>
-          <w:rFonts w:ascii="Arial" w:hAnsi="Arial" w:cs="Arial"/>
-          <w:lang w:val="en-US"/>
-        </w:rPr>
-        <w:t xml:space="preserve"> is initialized with the following command:</w:t>
+        <w:t>The protocol to reclaim a peer’s disk space is initialized with the following command:</w:t>
       </w:r>
     </w:p>
     <w:p>
@@ -4686,7 +4700,21 @@
           <w:rFonts w:ascii="Arial" w:hAnsi="Arial" w:cs="Arial"/>
           <w:lang w:val="en-GB"/>
         </w:rPr>
-        <w:t>, the file is forwarded to the peer’s successor instead of initiating the relcaim protocol</w:t>
+        <w:t>, the file is forwarded to the peer’s successor instead of initiating the rec</w:t>
+      </w:r>
+      <w:r>
+        <w:rPr>
+          <w:rFonts w:ascii="Arial" w:hAnsi="Arial" w:cs="Arial"/>
+          <w:lang w:val="en-GB"/>
+        </w:rPr>
+        <w:t>l</w:t>
+      </w:r>
+      <w:r>
+        <w:rPr>
+          <w:rFonts w:ascii="Arial" w:hAnsi="Arial" w:cs="Arial"/>
+          <w:lang w:val="en-GB"/>
+        </w:rPr>
+        <w:t>aim protocol</w:t>
       </w:r>
       <w:r>
         <w:rPr>
@@ -4822,7 +4850,21 @@
           <w:rFonts w:ascii="Arial" w:hAnsi="Arial" w:cs="Arial"/>
           <w:lang w:val="en-GB"/>
         </w:rPr>
-        <w:t xml:space="preserve"> new maximum space is lower tha</w:t>
+        <w:t xml:space="preserve"> new maximum </w:t>
+      </w:r>
+      <w:r>
+        <w:rPr>
+          <w:rFonts w:ascii="Arial" w:hAnsi="Arial" w:cs="Arial"/>
+          <w:lang w:val="en-GB"/>
+        </w:rPr>
+        <w:t>storage</w:t>
+      </w:r>
+      <w:r>
+        <w:rPr>
+          <w:rFonts w:ascii="Arial" w:hAnsi="Arial" w:cs="Arial"/>
+          <w:lang w:val="en-GB"/>
+        </w:rPr>
+        <w:t xml:space="preserve"> is lower tha</w:t>
       </w:r>
       <w:r>
         <w:rPr>
@@ -4888,6 +4930,201 @@
           <w:lang w:val="en-GB"/>
         </w:rPr>
         <w:t xml:space="preserve"> HashMap.</w:t>
+      </w:r>
+    </w:p>
+    <w:p>
+      <w:pPr>
+        <w:spacing w:line="360" w:lineRule="auto"/>
+        <w:jc w:val="both"/>
+        <w:rPr>
+          <w:rFonts w:ascii="Arial" w:hAnsi="Arial" w:cs="Arial"/>
+          <w:lang w:val="en-GB"/>
+        </w:rPr>
+      </w:pPr>
+    </w:p>
+    <w:p>
+      <w:pPr>
+        <w:pStyle w:val="Ttulo1"/>
+        <w:numPr>
+          <w:ilvl w:val="1"/>
+          <w:numId w:val="5"/>
+        </w:numPr>
+        <w:jc w:val="center"/>
+        <w:rPr>
+          <w:rFonts w:ascii="Arial" w:hAnsi="Arial" w:cs="Arial"/>
+          <w:b/>
+        </w:rPr>
+      </w:pPr>
+      <w:r>
+        <w:rPr>
+          <w:rFonts w:ascii="Arial" w:hAnsi="Arial" w:cs="Arial"/>
+          <w:b/>
+        </w:rPr>
+        <w:t>State</w:t>
+      </w:r>
+    </w:p>
+    <w:p/>
+    <w:p>
+      <w:pPr>
+        <w:spacing w:line="360" w:lineRule="auto"/>
+        <w:jc w:val="both"/>
+        <w:rPr>
+          <w:rFonts w:ascii="Arial" w:hAnsi="Arial" w:cs="Arial"/>
+          <w:lang w:val="en-US"/>
+        </w:rPr>
+      </w:pPr>
+      <w:r>
+        <w:rPr>
+          <w:rFonts w:ascii="Arial" w:hAnsi="Arial" w:cs="Arial"/>
+          <w:lang w:val="en-US"/>
+        </w:rPr>
+        <w:t xml:space="preserve">The protocol </w:t>
+      </w:r>
+      <w:r>
+        <w:rPr>
+          <w:rFonts w:ascii="Arial" w:hAnsi="Arial" w:cs="Arial"/>
+          <w:lang w:val="en-US"/>
+        </w:rPr>
+        <w:t>to</w:t>
+      </w:r>
+      <w:r>
+        <w:rPr>
+          <w:rFonts w:ascii="Arial" w:hAnsi="Arial" w:cs="Arial"/>
+          <w:lang w:val="en-US"/>
+        </w:rPr>
+        <w:t xml:space="preserve"> </w:t>
+      </w:r>
+      <w:r>
+        <w:rPr>
+          <w:rFonts w:ascii="Arial" w:hAnsi="Arial" w:cs="Arial"/>
+          <w:lang w:val="en-US"/>
+        </w:rPr>
+        <w:t xml:space="preserve">request a peer to show its state is </w:t>
+      </w:r>
+      <w:r>
+        <w:rPr>
+          <w:rFonts w:ascii="Arial" w:hAnsi="Arial" w:cs="Arial"/>
+          <w:lang w:val="en-US"/>
+        </w:rPr>
+        <w:t>initialized with the following command:</w:t>
+      </w:r>
+    </w:p>
+    <w:p>
+      <w:pPr>
+        <w:spacing w:line="360" w:lineRule="auto"/>
+        <w:jc w:val="both"/>
+        <w:rPr>
+          <w:rFonts w:ascii="Arial" w:hAnsi="Arial" w:cs="Arial"/>
+          <w:b/>
+          <w:bCs/>
+          <w:i/>
+          <w:iCs/>
+          <w:lang w:val="en-GB"/>
+        </w:rPr>
+      </w:pPr>
+      <w:r>
+        <w:rPr>
+          <w:rFonts w:ascii="Arial" w:hAnsi="Arial" w:cs="Arial"/>
+          <w:i/>
+          <w:iCs/>
+          <w:lang w:val="en-GB"/>
+        </w:rPr>
+        <w:t xml:space="preserve">$ java src.service.TestApp &lt;peer access point&gt; </w:t>
+      </w:r>
+      <w:r>
+        <w:rPr>
+          <w:rFonts w:ascii="Arial" w:hAnsi="Arial" w:cs="Arial"/>
+          <w:b/>
+          <w:bCs/>
+          <w:i/>
+          <w:iCs/>
+          <w:lang w:val="en-GB"/>
+        </w:rPr>
+        <w:t>STATE</w:t>
+      </w:r>
+    </w:p>
+    <w:p>
+      <w:pPr>
+        <w:spacing w:line="360" w:lineRule="auto"/>
+        <w:jc w:val="both"/>
+        <w:rPr>
+          <w:rFonts w:ascii="Arial" w:hAnsi="Arial" w:cs="Arial"/>
+          <w:lang w:val="en-GB"/>
+        </w:rPr>
+      </w:pPr>
+      <w:r>
+        <w:rPr>
+          <w:rFonts w:ascii="Arial" w:hAnsi="Arial" w:cs="Arial"/>
+          <w:lang w:val="en-GB"/>
+        </w:rPr>
+        <w:tab/>
+        <w:t>The state protocol is rather simple. It was mostly designed for debug purposes, displaying some relevant information that helps ensure that the peer-to-peer system is behaving as expected. This information consist of:</w:t>
+      </w:r>
+    </w:p>
+    <w:p>
+      <w:pPr>
+        <w:pStyle w:val="PargrafodaLista"/>
+        <w:numPr>
+          <w:ilvl w:val="0"/>
+          <w:numId w:val="24"/>
+        </w:numPr>
+        <w:spacing w:line="360" w:lineRule="auto"/>
+        <w:jc w:val="both"/>
+        <w:rPr>
+          <w:rFonts w:ascii="Arial" w:hAnsi="Arial" w:cs="Arial"/>
+          <w:lang w:val="en-GB"/>
+        </w:rPr>
+      </w:pPr>
+      <w:r>
+        <w:rPr>
+          <w:rFonts w:ascii="Arial" w:hAnsi="Arial" w:cs="Arial"/>
+          <w:lang w:val="en-GB"/>
+        </w:rPr>
+        <w:t>List of files whose backup was initiated in that peer;</w:t>
+      </w:r>
+    </w:p>
+    <w:p>
+      <w:pPr>
+        <w:pStyle w:val="PargrafodaLista"/>
+        <w:numPr>
+          <w:ilvl w:val="0"/>
+          <w:numId w:val="24"/>
+        </w:numPr>
+        <w:spacing w:line="360" w:lineRule="auto"/>
+        <w:jc w:val="both"/>
+        <w:rPr>
+          <w:rFonts w:ascii="Arial" w:hAnsi="Arial" w:cs="Arial"/>
+          <w:lang w:val="en-GB"/>
+        </w:rPr>
+      </w:pPr>
+      <w:r>
+        <w:rPr>
+          <w:rFonts w:ascii="Arial" w:hAnsi="Arial" w:cs="Arial"/>
+          <w:lang w:val="en-GB"/>
+        </w:rPr>
+        <w:t>Key value and desired replication degree for each of those files;</w:t>
+      </w:r>
+    </w:p>
+    <w:p>
+      <w:pPr>
+        <w:pStyle w:val="PargrafodaLista"/>
+        <w:numPr>
+          <w:ilvl w:val="0"/>
+          <w:numId w:val="24"/>
+        </w:numPr>
+        <w:spacing w:line="360" w:lineRule="auto"/>
+        <w:jc w:val="both"/>
+        <w:rPr>
+          <w:rFonts w:ascii="Arial" w:hAnsi="Arial" w:cs="Arial"/>
+          <w:lang w:val="en-GB"/>
+        </w:rPr>
+      </w:pPr>
+      <w:r>
+        <w:rPr>
+          <w:rFonts w:ascii="Arial" w:hAnsi="Arial" w:cs="Arial"/>
+          <w:lang w:val="en-GB"/>
+        </w:rPr>
+        <w:t>Disk status: total, available and used storage.</w:t>
       </w:r>
     </w:p>
     <w:p>
@@ -4925,6 +5162,7 @@
           <w:rFonts w:ascii="Arial" w:hAnsi="Arial" w:cs="Arial"/>
           <w:b/>
         </w:rPr>
+        <w:lastRenderedPageBreak/>
         <w:t>Concurrency Implementation</w:t>
       </w:r>
       <w:bookmarkEnd w:id="10"/>
@@ -5570,6 +5808,7 @@
           <w:rFonts w:ascii="Arial" w:hAnsi="Arial" w:cs="Arial"/>
           <w:lang w:val="en-US"/>
         </w:rPr>
+        <w:lastRenderedPageBreak/>
         <w:t xml:space="preserve">As mentioned earlier, </w:t>
       </w:r>
       <w:r>
@@ -5881,7 +6120,6 @@
           <w:rFonts w:ascii="Arial" w:hAnsi="Arial" w:cs="Arial"/>
           <w:lang w:val="en-US"/>
         </w:rPr>
-        <w:lastRenderedPageBreak/>
         <w:t>The design chosen was decentralized, which means that</w:t>
       </w:r>
       <w:r>
@@ -6390,7 +6628,7 @@
         <w:noProof/>
         <w:lang w:eastAsia="pt-PT"/>
       </w:rPr>
-      <w:t xml:space="preserve">(Unidade Curricular)  – </w:t>
+      <w:t>Sistemas Distribuidos</w:t>
     </w:r>
     <w:r>
       <w:rPr>
@@ -6398,6 +6636,14 @@
         <w:noProof/>
         <w:lang w:eastAsia="pt-PT"/>
       </w:rPr>
+      <w:t xml:space="preserve">  – </w:t>
+    </w:r>
+    <w:r>
+      <w:rPr>
+        <w:bCs/>
+        <w:noProof/>
+        <w:lang w:eastAsia="pt-PT"/>
+      </w:rPr>
       <w:t xml:space="preserve"> </w:t>
     </w:r>
     <w:r>
@@ -6406,7 +6652,15 @@
         <w:noProof/>
         <w:lang w:eastAsia="pt-PT"/>
       </w:rPr>
-      <w:t>Ano lectivo: 2019/2020 – (1</w:t>
+      <w:t>Ano lectivo: 2019/2020 – (</w:t>
+    </w:r>
+    <w:r>
+      <w:rPr>
+        <w:bCs/>
+        <w:noProof/>
+        <w:lang w:eastAsia="pt-PT"/>
+      </w:rPr>
+      <w:t>2</w:t>
     </w:r>
     <w:r>
       <w:rPr>
@@ -6549,6 +6803,132 @@
     </w:lvl>
   </w:abstractNum>
   <w:abstractNum w:abstractNumId="1" w15:restartNumberingAfterBreak="0">
+    <w:nsid w:val="05233211"/>
+    <w:multiLevelType w:val="multilevel"/>
+    <w:tmpl w:val="6B96C7C4"/>
+    <w:lvl w:ilvl="0">
+      <w:start w:val="1"/>
+      <w:numFmt w:val="decimal"/>
+      <w:lvlText w:val="%1."/>
+      <w:lvlJc w:val="left"/>
+      <w:pPr>
+        <w:ind w:left="720" w:hanging="360"/>
+      </w:pPr>
+    </w:lvl>
+    <w:lvl w:ilvl="1">
+      <w:start w:val="1"/>
+      <w:numFmt w:val="decimal"/>
+      <w:isLgl/>
+      <w:lvlText w:val="%1.%2."/>
+      <w:lvlJc w:val="left"/>
+      <w:pPr>
+        <w:ind w:left="1211" w:hanging="360"/>
+      </w:pPr>
+      <w:rPr>
+        <w:rFonts w:hint="default"/>
+        <w:b/>
+      </w:rPr>
+    </w:lvl>
+    <w:lvl w:ilvl="2">
+      <w:start w:val="1"/>
+      <w:numFmt w:val="decimal"/>
+      <w:isLgl/>
+      <w:lvlText w:val="%1.%2.%3."/>
+      <w:lvlJc w:val="left"/>
+      <w:pPr>
+        <w:ind w:left="1080" w:hanging="720"/>
+      </w:pPr>
+      <w:rPr>
+        <w:rFonts w:hint="default"/>
+        <w:b/>
+      </w:rPr>
+    </w:lvl>
+    <w:lvl w:ilvl="3">
+      <w:start w:val="1"/>
+      <w:numFmt w:val="decimal"/>
+      <w:isLgl/>
+      <w:lvlText w:val="%1.%2.%3.%4."/>
+      <w:lvlJc w:val="left"/>
+      <w:pPr>
+        <w:ind w:left="1080" w:hanging="720"/>
+      </w:pPr>
+      <w:rPr>
+        <w:rFonts w:hint="default"/>
+        <w:b/>
+      </w:rPr>
+    </w:lvl>
+    <w:lvl w:ilvl="4">
+      <w:start w:val="1"/>
+      <w:numFmt w:val="decimal"/>
+      <w:isLgl/>
+      <w:lvlText w:val="%1.%2.%3.%4.%5."/>
+      <w:lvlJc w:val="left"/>
+      <w:pPr>
+        <w:ind w:left="1440" w:hanging="1080"/>
+      </w:pPr>
+      <w:rPr>
+        <w:rFonts w:hint="default"/>
+        <w:b/>
+      </w:rPr>
+    </w:lvl>
+    <w:lvl w:ilvl="5">
+      <w:start w:val="1"/>
+      <w:numFmt w:val="decimal"/>
+      <w:isLgl/>
+      <w:lvlText w:val="%1.%2.%3.%4.%5.%6."/>
+      <w:lvlJc w:val="left"/>
+      <w:pPr>
+        <w:ind w:left="1440" w:hanging="1080"/>
+      </w:pPr>
+      <w:rPr>
+        <w:rFonts w:hint="default"/>
+        <w:b/>
+      </w:rPr>
+    </w:lvl>
+    <w:lvl w:ilvl="6">
+      <w:start w:val="1"/>
+      <w:numFmt w:val="decimal"/>
+      <w:isLgl/>
+      <w:lvlText w:val="%1.%2.%3.%4.%5.%6.%7."/>
+      <w:lvlJc w:val="left"/>
+      <w:pPr>
+        <w:ind w:left="1800" w:hanging="1440"/>
+      </w:pPr>
+      <w:rPr>
+        <w:rFonts w:hint="default"/>
+        <w:b/>
+      </w:rPr>
+    </w:lvl>
+    <w:lvl w:ilvl="7">
+      <w:start w:val="1"/>
+      <w:numFmt w:val="decimal"/>
+      <w:isLgl/>
+      <w:lvlText w:val="%1.%2.%3.%4.%5.%6.%7.%8."/>
+      <w:lvlJc w:val="left"/>
+      <w:pPr>
+        <w:ind w:left="1800" w:hanging="1440"/>
+      </w:pPr>
+      <w:rPr>
+        <w:rFonts w:hint="default"/>
+        <w:b/>
+      </w:rPr>
+    </w:lvl>
+    <w:lvl w:ilvl="8">
+      <w:start w:val="1"/>
+      <w:numFmt w:val="decimal"/>
+      <w:isLgl/>
+      <w:lvlText w:val="%1.%2.%3.%4.%5.%6.%7.%8.%9."/>
+      <w:lvlJc w:val="left"/>
+      <w:pPr>
+        <w:ind w:left="2160" w:hanging="1800"/>
+      </w:pPr>
+      <w:rPr>
+        <w:rFonts w:hint="default"/>
+        <w:b/>
+      </w:rPr>
+    </w:lvl>
+  </w:abstractNum>
+  <w:abstractNum w:abstractNumId="2" w15:restartNumberingAfterBreak="0">
     <w:nsid w:val="0D6C1067"/>
     <w:multiLevelType w:val="hybridMultilevel"/>
     <w:tmpl w:val="C6F419A4"/>
@@ -6661,7 +7041,7 @@
       </w:rPr>
     </w:lvl>
   </w:abstractNum>
-  <w:abstractNum w:abstractNumId="2" w15:restartNumberingAfterBreak="0">
+  <w:abstractNum w:abstractNumId="3" w15:restartNumberingAfterBreak="0">
     <w:nsid w:val="132F33F2"/>
     <w:multiLevelType w:val="hybridMultilevel"/>
     <w:tmpl w:val="872646A2"/>
@@ -6750,7 +7130,7 @@
       </w:pPr>
     </w:lvl>
   </w:abstractNum>
-  <w:abstractNum w:abstractNumId="3" w15:restartNumberingAfterBreak="0">
+  <w:abstractNum w:abstractNumId="4" w15:restartNumberingAfterBreak="0">
     <w:nsid w:val="23D72DFD"/>
     <w:multiLevelType w:val="hybridMultilevel"/>
     <w:tmpl w:val="0AB650E0"/>
@@ -6863,7 +7243,7 @@
       </w:rPr>
     </w:lvl>
   </w:abstractNum>
-  <w:abstractNum w:abstractNumId="4" w15:restartNumberingAfterBreak="0">
+  <w:abstractNum w:abstractNumId="5" w15:restartNumberingAfterBreak="0">
     <w:nsid w:val="26DB5858"/>
     <w:multiLevelType w:val="hybridMultilevel"/>
     <w:tmpl w:val="32F8D384"/>
@@ -6956,7 +7336,7 @@
       </w:pPr>
     </w:lvl>
   </w:abstractNum>
-  <w:abstractNum w:abstractNumId="5" w15:restartNumberingAfterBreak="0">
+  <w:abstractNum w:abstractNumId="6" w15:restartNumberingAfterBreak="0">
     <w:nsid w:val="27615E75"/>
     <w:multiLevelType w:val="hybridMultilevel"/>
     <w:tmpl w:val="E998F8D0"/>
@@ -7069,7 +7449,7 @@
       </w:rPr>
     </w:lvl>
   </w:abstractNum>
-  <w:abstractNum w:abstractNumId="6" w15:restartNumberingAfterBreak="0">
+  <w:abstractNum w:abstractNumId="7" w15:restartNumberingAfterBreak="0">
     <w:nsid w:val="28807B03"/>
     <w:multiLevelType w:val="hybridMultilevel"/>
     <w:tmpl w:val="EF5AF06C"/>
@@ -7182,7 +7562,7 @@
       </w:rPr>
     </w:lvl>
   </w:abstractNum>
-  <w:abstractNum w:abstractNumId="7" w15:restartNumberingAfterBreak="0">
+  <w:abstractNum w:abstractNumId="8" w15:restartNumberingAfterBreak="0">
     <w:nsid w:val="2B756F73"/>
     <w:multiLevelType w:val="hybridMultilevel"/>
     <w:tmpl w:val="B538BF78"/>
@@ -7268,7 +7648,7 @@
       </w:pPr>
     </w:lvl>
   </w:abstractNum>
-  <w:abstractNum w:abstractNumId="8" w15:restartNumberingAfterBreak="0">
+  <w:abstractNum w:abstractNumId="9" w15:restartNumberingAfterBreak="0">
     <w:nsid w:val="30FE4B32"/>
     <w:multiLevelType w:val="hybridMultilevel"/>
     <w:tmpl w:val="08A02FB8"/>
@@ -7381,7 +7761,7 @@
       </w:rPr>
     </w:lvl>
   </w:abstractNum>
-  <w:abstractNum w:abstractNumId="9" w15:restartNumberingAfterBreak="0">
+  <w:abstractNum w:abstractNumId="10" w15:restartNumberingAfterBreak="0">
     <w:nsid w:val="37835AC9"/>
     <w:multiLevelType w:val="hybridMultilevel"/>
     <w:tmpl w:val="146CB496"/>
@@ -7494,7 +7874,7 @@
       </w:rPr>
     </w:lvl>
   </w:abstractNum>
-  <w:abstractNum w:abstractNumId="10" w15:restartNumberingAfterBreak="0">
+  <w:abstractNum w:abstractNumId="11" w15:restartNumberingAfterBreak="0">
     <w:nsid w:val="37A16321"/>
     <w:multiLevelType w:val="hybridMultilevel"/>
     <w:tmpl w:val="4C0AAF82"/>
@@ -7607,7 +7987,7 @@
       </w:rPr>
     </w:lvl>
   </w:abstractNum>
-  <w:abstractNum w:abstractNumId="11" w15:restartNumberingAfterBreak="0">
+  <w:abstractNum w:abstractNumId="12" w15:restartNumberingAfterBreak="0">
     <w:nsid w:val="37F97BB9"/>
     <w:multiLevelType w:val="hybridMultilevel"/>
     <w:tmpl w:val="43A0C85A"/>
@@ -7696,7 +8076,7 @@
       </w:pPr>
     </w:lvl>
   </w:abstractNum>
-  <w:abstractNum w:abstractNumId="12" w15:restartNumberingAfterBreak="0">
+  <w:abstractNum w:abstractNumId="13" w15:restartNumberingAfterBreak="0">
     <w:nsid w:val="3DA47026"/>
     <w:multiLevelType w:val="multilevel"/>
     <w:tmpl w:val="6B96C7C4"/>
@@ -7822,7 +8202,7 @@
       </w:rPr>
     </w:lvl>
   </w:abstractNum>
-  <w:abstractNum w:abstractNumId="13" w15:restartNumberingAfterBreak="0">
+  <w:abstractNum w:abstractNumId="14" w15:restartNumberingAfterBreak="0">
     <w:nsid w:val="46FA1EEC"/>
     <w:multiLevelType w:val="hybridMultilevel"/>
     <w:tmpl w:val="D58E490E"/>
@@ -7935,7 +8315,7 @@
       </w:rPr>
     </w:lvl>
   </w:abstractNum>
-  <w:abstractNum w:abstractNumId="14" w15:restartNumberingAfterBreak="0">
+  <w:abstractNum w:abstractNumId="15" w15:restartNumberingAfterBreak="0">
     <w:nsid w:val="4EDD342D"/>
     <w:multiLevelType w:val="hybridMultilevel"/>
     <w:tmpl w:val="ACC0CE52"/>
@@ -8048,7 +8428,7 @@
       </w:rPr>
     </w:lvl>
   </w:abstractNum>
-  <w:abstractNum w:abstractNumId="15" w15:restartNumberingAfterBreak="0">
+  <w:abstractNum w:abstractNumId="16" w15:restartNumberingAfterBreak="0">
     <w:nsid w:val="51E21AFF"/>
     <w:multiLevelType w:val="multilevel"/>
     <w:tmpl w:val="6B96C7C4"/>
@@ -8174,7 +8554,7 @@
       </w:rPr>
     </w:lvl>
   </w:abstractNum>
-  <w:abstractNum w:abstractNumId="16" w15:restartNumberingAfterBreak="0">
+  <w:abstractNum w:abstractNumId="17" w15:restartNumberingAfterBreak="0">
     <w:nsid w:val="52C524D4"/>
     <w:multiLevelType w:val="multilevel"/>
     <w:tmpl w:val="6B96C7C4"/>
@@ -8300,7 +8680,7 @@
       </w:rPr>
     </w:lvl>
   </w:abstractNum>
-  <w:abstractNum w:abstractNumId="17" w15:restartNumberingAfterBreak="0">
+  <w:abstractNum w:abstractNumId="18" w15:restartNumberingAfterBreak="0">
     <w:nsid w:val="59171147"/>
     <w:multiLevelType w:val="hybridMultilevel"/>
     <w:tmpl w:val="F6C8FA08"/>
@@ -8412,7 +8792,7 @@
       </w:rPr>
     </w:lvl>
   </w:abstractNum>
-  <w:abstractNum w:abstractNumId="18" w15:restartNumberingAfterBreak="0">
+  <w:abstractNum w:abstractNumId="19" w15:restartNumberingAfterBreak="0">
     <w:nsid w:val="5A9C5E2B"/>
     <w:multiLevelType w:val="hybridMultilevel"/>
     <w:tmpl w:val="BAD4084C"/>
@@ -8524,7 +8904,7 @@
       </w:rPr>
     </w:lvl>
   </w:abstractNum>
-  <w:abstractNum w:abstractNumId="19" w15:restartNumberingAfterBreak="0">
+  <w:abstractNum w:abstractNumId="20" w15:restartNumberingAfterBreak="0">
     <w:nsid w:val="5BE23FA6"/>
     <w:multiLevelType w:val="hybridMultilevel"/>
     <w:tmpl w:val="90B6FAF4"/>
@@ -8636,7 +9016,7 @@
       </w:rPr>
     </w:lvl>
   </w:abstractNum>
-  <w:abstractNum w:abstractNumId="20" w15:restartNumberingAfterBreak="0">
+  <w:abstractNum w:abstractNumId="21" w15:restartNumberingAfterBreak="0">
     <w:nsid w:val="62E65602"/>
     <w:multiLevelType w:val="hybridMultilevel"/>
     <w:tmpl w:val="3EA81C0A"/>
@@ -8750,7 +9130,7 @@
       </w:rPr>
     </w:lvl>
   </w:abstractNum>
-  <w:abstractNum w:abstractNumId="21" w15:restartNumberingAfterBreak="0">
+  <w:abstractNum w:abstractNumId="22" w15:restartNumberingAfterBreak="0">
     <w:nsid w:val="66EA668C"/>
     <w:multiLevelType w:val="hybridMultilevel"/>
     <w:tmpl w:val="814848F8"/>
@@ -8839,7 +9219,7 @@
       </w:pPr>
     </w:lvl>
   </w:abstractNum>
-  <w:abstractNum w:abstractNumId="22" w15:restartNumberingAfterBreak="0">
+  <w:abstractNum w:abstractNumId="23" w15:restartNumberingAfterBreak="0">
     <w:nsid w:val="6C5D77D1"/>
     <w:multiLevelType w:val="hybridMultilevel"/>
     <w:tmpl w:val="C2744E3E"/>
@@ -8952,7 +9332,7 @@
       </w:rPr>
     </w:lvl>
   </w:abstractNum>
-  <w:abstractNum w:abstractNumId="23" w15:restartNumberingAfterBreak="0">
+  <w:abstractNum w:abstractNumId="24" w15:restartNumberingAfterBreak="0">
     <w:nsid w:val="7F67771C"/>
     <w:multiLevelType w:val="hybridMultilevel"/>
     <w:tmpl w:val="AA24CC70"/>
@@ -9039,82 +9419,82 @@
     </w:lvl>
   </w:abstractNum>
   <w:num w:numId="1">
-    <w:abstractNumId w:val="10"/>
+    <w:abstractNumId w:val="11"/>
   </w:num>
   <w:num w:numId="2">
-    <w:abstractNumId w:val="20"/>
+    <w:abstractNumId w:val="21"/>
   </w:num>
   <w:num w:numId="3">
-    <w:abstractNumId w:val="1"/>
+    <w:abstractNumId w:val="2"/>
   </w:num>
   <w:num w:numId="4">
-    <w:abstractNumId w:val="22"/>
+    <w:abstractNumId w:val="23"/>
   </w:num>
   <w:num w:numId="5">
-    <w:abstractNumId w:val="16"/>
+    <w:abstractNumId w:val="17"/>
   </w:num>
   <w:num w:numId="6">
-    <w:abstractNumId w:val="23"/>
+    <w:abstractNumId w:val="24"/>
   </w:num>
   <w:num w:numId="7">
-    <w:abstractNumId w:val="8"/>
+    <w:abstractNumId w:val="9"/>
   </w:num>
   <w:num w:numId="8">
-    <w:abstractNumId w:val="13"/>
+    <w:abstractNumId w:val="14"/>
   </w:num>
   <w:num w:numId="9">
-    <w:abstractNumId w:val="3"/>
+    <w:abstractNumId w:val="4"/>
   </w:num>
   <w:num w:numId="10">
-    <w:abstractNumId w:val="5"/>
+    <w:abstractNumId w:val="6"/>
   </w:num>
   <w:num w:numId="11">
     <w:abstractNumId w:val="0"/>
   </w:num>
   <w:num w:numId="12">
-    <w:abstractNumId w:val="2"/>
+    <w:abstractNumId w:val="3"/>
   </w:num>
   <w:num w:numId="13">
+    <w:abstractNumId w:val="16"/>
+  </w:num>
+  <w:num w:numId="14">
+    <w:abstractNumId w:val="13"/>
+  </w:num>
+  <w:num w:numId="15">
+    <w:abstractNumId w:val="7"/>
+  </w:num>
+  <w:num w:numId="16">
+    <w:abstractNumId w:val="19"/>
+  </w:num>
+  <w:num w:numId="17">
+    <w:abstractNumId w:val="18"/>
+  </w:num>
+  <w:num w:numId="18">
+    <w:abstractNumId w:val="17"/>
+  </w:num>
+  <w:num w:numId="19">
+    <w:abstractNumId w:val="10"/>
+  </w:num>
+  <w:num w:numId="20">
+    <w:abstractNumId w:val="8"/>
+  </w:num>
+  <w:num w:numId="21">
     <w:abstractNumId w:val="15"/>
   </w:num>
-  <w:num w:numId="14">
+  <w:num w:numId="22">
     <w:abstractNumId w:val="12"/>
   </w:num>
-  <w:num w:numId="15">
-    <w:abstractNumId w:val="6"/>
-  </w:num>
-  <w:num w:numId="16">
-    <w:abstractNumId w:val="18"/>
-  </w:num>
-  <w:num w:numId="17">
-    <w:abstractNumId w:val="17"/>
-  </w:num>
-  <w:num w:numId="18">
-    <w:abstractNumId w:val="16"/>
-  </w:num>
-  <w:num w:numId="19">
-    <w:abstractNumId w:val="9"/>
-  </w:num>
-  <w:num w:numId="20">
-    <w:abstractNumId w:val="7"/>
-  </w:num>
-  <w:num w:numId="21">
-    <w:abstractNumId w:val="14"/>
-  </w:num>
-  <w:num w:numId="22">
-    <w:abstractNumId w:val="11"/>
-  </w:num>
   <w:num w:numId="23">
-    <w:abstractNumId w:val="21"/>
+    <w:abstractNumId w:val="22"/>
   </w:num>
   <w:num w:numId="24">
-    <w:abstractNumId w:val="19"/>
+    <w:abstractNumId w:val="20"/>
   </w:num>
   <w:num w:numId="25">
-    <w:abstractNumId w:val="4"/>
+    <w:abstractNumId w:val="5"/>
   </w:num>
   <w:num w:numId="26">
-    <w:abstractNumId w:val="4"/>
+    <w:abstractNumId w:val="5"/>
     <w:lvlOverride w:ilvl="0">
       <w:startOverride w:val="1"/>
     </w:lvlOverride>
@@ -9142,6 +9522,9 @@
     <w:lvlOverride w:ilvl="8">
       <w:startOverride w:val="1"/>
     </w:lvlOverride>
+  </w:num>
+  <w:num w:numId="27">
+    <w:abstractNumId w:val="1"/>
   </w:num>
 </w:numbering>
 </file>

</xml_diff>

<commit_message>
Code documentation / refactoring
</commit_message>
<xml_diff>
--- a/docs/SDIS_TP2_REPORT.docx
+++ b/docs/SDIS_TP2_REPORT.docx
@@ -255,12 +255,21 @@
         </w:rPr>
         <w:t xml:space="preserve">º </w:t>
       </w:r>
+      <w:proofErr w:type="spellStart"/>
       <w:r>
         <w:rPr>
           <w:color w:val="002060"/>
           <w:lang w:val="en-US"/>
         </w:rPr>
-        <w:t>Pratical Assignment - Report</w:t>
+        <w:t>Pratical</w:t>
+      </w:r>
+      <w:proofErr w:type="spellEnd"/>
+      <w:r>
+        <w:rPr>
+          <w:color w:val="002060"/>
+          <w:lang w:val="en-US"/>
+        </w:rPr>
+        <w:t xml:space="preserve"> Assignment - Report</w:t>
       </w:r>
     </w:p>
     <w:p>
@@ -270,6 +279,7 @@
           <w:lang w:val="en-US"/>
         </w:rPr>
       </w:pPr>
+      <w:proofErr w:type="gramStart"/>
       <w:r>
         <w:rPr>
           <w:rFonts w:ascii="Arial" w:hAnsi="Arial" w:cs="Arial"/>
@@ -289,7 +299,15 @@
           <w:rFonts w:ascii="Arial" w:hAnsi="Arial" w:cs="Arial"/>
           <w:lang w:val="en-US"/>
         </w:rPr>
-        <w:t>– MIEIC</w:t>
+        <w:t>–</w:t>
+      </w:r>
+      <w:proofErr w:type="gramEnd"/>
+      <w:r>
+        <w:rPr>
+          <w:rFonts w:ascii="Arial" w:hAnsi="Arial" w:cs="Arial"/>
+          <w:lang w:val="en-US"/>
+        </w:rPr>
+        <w:t xml:space="preserve"> MIEIC</w:t>
       </w:r>
     </w:p>
     <w:p>
@@ -386,12 +404,37 @@
         </w:rPr>
         <w:t xml:space="preserve">  </w:t>
       </w:r>
-      <w:r>
-        <w:rPr>
-          <w:rFonts w:ascii="Arial" w:hAnsi="Arial" w:cs="Arial"/>
-          <w:lang w:val="en-GB"/>
-        </w:rPr>
-        <w:t xml:space="preserve">Sistemas Distribuidos </w:t>
+      <w:proofErr w:type="spellStart"/>
+      <w:r>
+        <w:rPr>
+          <w:rFonts w:ascii="Arial" w:hAnsi="Arial" w:cs="Arial"/>
+          <w:lang w:val="en-GB"/>
+        </w:rPr>
+        <w:t>Sistemas</w:t>
+      </w:r>
+      <w:proofErr w:type="spellEnd"/>
+      <w:r>
+        <w:rPr>
+          <w:rFonts w:ascii="Arial" w:hAnsi="Arial" w:cs="Arial"/>
+          <w:lang w:val="en-GB"/>
+        </w:rPr>
+        <w:t xml:space="preserve"> </w:t>
+      </w:r>
+      <w:proofErr w:type="spellStart"/>
+      <w:r>
+        <w:rPr>
+          <w:rFonts w:ascii="Arial" w:hAnsi="Arial" w:cs="Arial"/>
+          <w:lang w:val="en-GB"/>
+        </w:rPr>
+        <w:t>Distribuidos</w:t>
+      </w:r>
+      <w:proofErr w:type="spellEnd"/>
+      <w:r>
+        <w:rPr>
+          <w:rFonts w:ascii="Arial" w:hAnsi="Arial" w:cs="Arial"/>
+          <w:lang w:val="en-GB"/>
+        </w:rPr>
+        <w:t xml:space="preserve"> </w:t>
       </w:r>
     </w:p>
     <w:p>
@@ -597,6 +640,7 @@
           <w:b/>
         </w:rPr>
       </w:pPr>
+      <w:proofErr w:type="spellStart"/>
       <w:r>
         <w:rPr>
           <w:rFonts w:ascii="Arial" w:hAnsi="Arial" w:cs="Arial"/>
@@ -611,6 +655,7 @@
         </w:rPr>
         <w:t>y</w:t>
       </w:r>
+      <w:proofErr w:type="spellEnd"/>
       <w:r>
         <w:rPr>
           <w:rFonts w:ascii="Arial" w:hAnsi="Arial" w:cs="Arial"/>
@@ -627,13 +672,31 @@
           <w:b/>
         </w:rPr>
       </w:pPr>
+      <w:proofErr w:type="spellStart"/>
       <w:r>
         <w:rPr>
           <w:rFonts w:ascii="Arial" w:hAnsi="Arial" w:cs="Arial"/>
           <w:b/>
         </w:rPr>
-        <w:t>Academic Year</w:t>
-      </w:r>
+        <w:t>Academic</w:t>
+      </w:r>
+      <w:proofErr w:type="spellEnd"/>
+      <w:r>
+        <w:rPr>
+          <w:rFonts w:ascii="Arial" w:hAnsi="Arial" w:cs="Arial"/>
+          <w:b/>
+        </w:rPr>
+        <w:t xml:space="preserve"> </w:t>
+      </w:r>
+      <w:proofErr w:type="spellStart"/>
+      <w:r>
+        <w:rPr>
+          <w:rFonts w:ascii="Arial" w:hAnsi="Arial" w:cs="Arial"/>
+          <w:b/>
+        </w:rPr>
+        <w:t>Year</w:t>
+      </w:r>
+      <w:proofErr w:type="spellEnd"/>
       <w:r>
         <w:rPr>
           <w:rFonts w:ascii="Arial" w:hAnsi="Arial" w:cs="Arial"/>
@@ -1642,6 +1705,7 @@
         </w:rPr>
       </w:pPr>
       <w:bookmarkStart w:id="1" w:name="_Toc40824013"/>
+      <w:proofErr w:type="spellStart"/>
       <w:r>
         <w:rPr>
           <w:rFonts w:ascii="Arial" w:hAnsi="Arial" w:cs="Arial"/>
@@ -1650,6 +1714,7 @@
         <w:t>Introduction</w:t>
       </w:r>
       <w:bookmarkEnd w:id="1"/>
+      <w:proofErr w:type="spellEnd"/>
     </w:p>
     <w:p>
       <w:pPr>
@@ -1753,6 +1818,7 @@
         </w:rPr>
       </w:pPr>
       <w:bookmarkStart w:id="2" w:name="_Toc40824014"/>
+      <w:proofErr w:type="spellStart"/>
       <w:r>
         <w:rPr>
           <w:rFonts w:ascii="Arial" w:hAnsi="Arial" w:cs="Arial"/>
@@ -1761,6 +1827,7 @@
         <w:t>Overview</w:t>
       </w:r>
       <w:bookmarkEnd w:id="2"/>
+      <w:proofErr w:type="spellEnd"/>
     </w:p>
     <w:p>
       <w:pPr>
@@ -1808,6 +1875,7 @@
         <w:t xml:space="preserve">JSSE was used for secure communication. Although the project members planned and attempted to use the more complex interface </w:t>
       </w:r>
       <w:bookmarkStart w:id="3" w:name="_Hlk40813081"/>
+      <w:proofErr w:type="spellStart"/>
       <w:r>
         <w:rPr>
           <w:rFonts w:ascii="Arial" w:hAnsi="Arial" w:cs="Arial"/>
@@ -1818,6 +1886,7 @@
         <w:t>SSLEngine</w:t>
       </w:r>
       <w:bookmarkEnd w:id="3"/>
+      <w:proofErr w:type="spellEnd"/>
       <w:r>
         <w:rPr>
           <w:rFonts w:ascii="Arial" w:hAnsi="Arial" w:cs="Arial"/>
@@ -1825,6 +1894,7 @@
         </w:rPr>
         <w:t xml:space="preserve">, the difficulties encountered in the process and shortage of time led to the decision of changing the communication mechanism halfway through the project development. Therefore, the final solution uses </w:t>
       </w:r>
+      <w:proofErr w:type="spellStart"/>
       <w:r>
         <w:rPr>
           <w:rFonts w:ascii="Arial" w:hAnsi="Arial" w:cs="Arial"/>
@@ -1841,7 +1911,17 @@
           <w:bCs/>
           <w:lang w:val="en-US"/>
         </w:rPr>
-        <w:t xml:space="preserve">Socket </w:t>
+        <w:t>Socket</w:t>
+      </w:r>
+      <w:proofErr w:type="spellEnd"/>
+      <w:r>
+        <w:rPr>
+          <w:rFonts w:ascii="Arial" w:hAnsi="Arial" w:cs="Arial"/>
+          <w:b/>
+          <w:bCs/>
+          <w:lang w:val="en-US"/>
+        </w:rPr>
+        <w:t xml:space="preserve"> </w:t>
       </w:r>
       <w:r>
         <w:rPr>
@@ -1972,6 +2052,7 @@
         </w:rPr>
       </w:pPr>
       <w:bookmarkStart w:id="4" w:name="_Toc40824015"/>
+      <w:proofErr w:type="spellStart"/>
       <w:r>
         <w:rPr>
           <w:rFonts w:ascii="Arial" w:hAnsi="Arial" w:cs="Arial"/>
@@ -1981,6 +2062,7 @@
         <w:t>Protocols</w:t>
       </w:r>
       <w:bookmarkEnd w:id="4"/>
+      <w:proofErr w:type="spellEnd"/>
     </w:p>
     <w:p>
       <w:pPr>
@@ -2062,7 +2144,32 @@
           <w:rFonts w:ascii="Arial" w:hAnsi="Arial" w:cs="Arial"/>
           <w:lang w:val="en-GB"/>
         </w:rPr>
-        <w:t>$ java src.service.TestApp &lt;</w:t>
+        <w:t xml:space="preserve">$ java </w:t>
+      </w:r>
+      <w:proofErr w:type="spellStart"/>
+      <w:proofErr w:type="gramStart"/>
+      <w:r>
+        <w:rPr>
+          <w:rFonts w:ascii="Arial" w:hAnsi="Arial" w:cs="Arial"/>
+          <w:lang w:val="en-GB"/>
+        </w:rPr>
+        <w:t>src.service</w:t>
+      </w:r>
+      <w:proofErr w:type="gramEnd"/>
+      <w:r>
+        <w:rPr>
+          <w:rFonts w:ascii="Arial" w:hAnsi="Arial" w:cs="Arial"/>
+          <w:lang w:val="en-GB"/>
+        </w:rPr>
+        <w:t>.TestApp</w:t>
+      </w:r>
+      <w:proofErr w:type="spellEnd"/>
+      <w:r>
+        <w:rPr>
+          <w:rFonts w:ascii="Arial" w:hAnsi="Arial" w:cs="Arial"/>
+          <w:lang w:val="en-GB"/>
+        </w:rPr>
+        <w:t xml:space="preserve"> &lt;</w:t>
       </w:r>
       <w:r>
         <w:rPr>
@@ -2184,8 +2291,21 @@
           <w:iCs/>
           <w:lang w:val="en-GB"/>
         </w:rPr>
-        <w:t>build/files_to_backup</w:t>
-      </w:r>
+        <w:t>build/</w:t>
+      </w:r>
+      <w:proofErr w:type="spellStart"/>
+      <w:r>
+        <w:rPr>
+          <w:rFonts w:ascii="Arial" w:hAnsi="Arial" w:cs="Arial"/>
+          <w:b/>
+          <w:bCs/>
+          <w:i/>
+          <w:iCs/>
+          <w:lang w:val="en-GB"/>
+        </w:rPr>
+        <w:t>files_to_backup</w:t>
+      </w:r>
+      <w:proofErr w:type="spellEnd"/>
       <w:r>
         <w:rPr>
           <w:rFonts w:ascii="Arial" w:hAnsi="Arial" w:cs="Arial"/>
@@ -2252,7 +2372,23 @@
           <w:rFonts w:ascii="Arial" w:hAnsi="Arial" w:cs="Arial"/>
           <w:lang w:val="en-US"/>
         </w:rPr>
-        <w:t>the class TestApp c</w:t>
+        <w:t xml:space="preserve">the class </w:t>
+      </w:r>
+      <w:proofErr w:type="spellStart"/>
+      <w:r>
+        <w:rPr>
+          <w:rFonts w:ascii="Arial" w:hAnsi="Arial" w:cs="Arial"/>
+          <w:lang w:val="en-US"/>
+        </w:rPr>
+        <w:t>TestApp</w:t>
+      </w:r>
+      <w:proofErr w:type="spellEnd"/>
+      <w:r>
+        <w:rPr>
+          <w:rFonts w:ascii="Arial" w:hAnsi="Arial" w:cs="Arial"/>
+          <w:lang w:val="en-US"/>
+        </w:rPr>
+        <w:t xml:space="preserve"> c</w:t>
       </w:r>
       <w:r>
         <w:rPr>
@@ -2289,6 +2425,7 @@
         </w:rPr>
         <w:t xml:space="preserve"> function </w:t>
       </w:r>
+      <w:proofErr w:type="gramStart"/>
       <w:r>
         <w:rPr>
           <w:rFonts w:ascii="Arial" w:hAnsi="Arial" w:cs="Arial"/>
@@ -2296,8 +2433,40 @@
           <w:iCs/>
           <w:lang w:val="en-US"/>
         </w:rPr>
-        <w:t>backup(file_path, replication_degree</w:t>
-      </w:r>
+        <w:t>backup(</w:t>
+      </w:r>
+      <w:proofErr w:type="spellStart"/>
+      <w:proofErr w:type="gramEnd"/>
+      <w:r>
+        <w:rPr>
+          <w:rFonts w:ascii="Arial" w:hAnsi="Arial" w:cs="Arial"/>
+          <w:i/>
+          <w:iCs/>
+          <w:lang w:val="en-US"/>
+        </w:rPr>
+        <w:t>file_path</w:t>
+      </w:r>
+      <w:proofErr w:type="spellEnd"/>
+      <w:r>
+        <w:rPr>
+          <w:rFonts w:ascii="Arial" w:hAnsi="Arial" w:cs="Arial"/>
+          <w:i/>
+          <w:iCs/>
+          <w:lang w:val="en-US"/>
+        </w:rPr>
+        <w:t>, </w:t>
+      </w:r>
+      <w:proofErr w:type="spellStart"/>
+      <w:r>
+        <w:rPr>
+          <w:rFonts w:ascii="Arial" w:hAnsi="Arial" w:cs="Arial"/>
+          <w:i/>
+          <w:iCs/>
+          <w:lang w:val="en-US"/>
+        </w:rPr>
+        <w:t>replication_degree</w:t>
+      </w:r>
+      <w:proofErr w:type="spellEnd"/>
       <w:r>
         <w:rPr>
           <w:rFonts w:ascii="Arial" w:hAnsi="Arial" w:cs="Arial"/>
@@ -2334,7 +2503,23 @@
           <w:rFonts w:ascii="Arial" w:hAnsi="Arial" w:cs="Arial"/>
           <w:lang w:val="en-US"/>
         </w:rPr>
-        <w:t>A new thread is initialized in the correct ChordNode, whic</w:t>
+        <w:t xml:space="preserve">A new thread is initialized in the correct </w:t>
+      </w:r>
+      <w:proofErr w:type="spellStart"/>
+      <w:r>
+        <w:rPr>
+          <w:rFonts w:ascii="Arial" w:hAnsi="Arial" w:cs="Arial"/>
+          <w:lang w:val="en-US"/>
+        </w:rPr>
+        <w:t>ChordNode</w:t>
+      </w:r>
+      <w:proofErr w:type="spellEnd"/>
+      <w:r>
+        <w:rPr>
+          <w:rFonts w:ascii="Arial" w:hAnsi="Arial" w:cs="Arial"/>
+          <w:lang w:val="en-US"/>
+        </w:rPr>
+        <w:t>, whic</w:t>
       </w:r>
       <w:r>
         <w:rPr>
@@ -2393,6 +2578,7 @@
         </w:rPr>
         <w:t xml:space="preserve"> with the necessary information, and the thread calls </w:t>
       </w:r>
+      <w:proofErr w:type="spellStart"/>
       <w:r>
         <w:rPr>
           <w:rFonts w:ascii="Arial" w:hAnsi="Arial" w:cs="Arial"/>
@@ -2400,14 +2586,42 @@
           <w:iCs/>
           <w:lang w:val="en-US"/>
         </w:rPr>
-        <w:t>find_successor_addr</w:t>
-      </w:r>
-      <w:r>
-        <w:rPr>
-          <w:rFonts w:ascii="Arial" w:hAnsi="Arial" w:cs="Arial"/>
-          <w:lang w:val="en-US"/>
-        </w:rPr>
-        <w:t>(key_file, ms</w:t>
+        <w:t>find_successor_</w:t>
+      </w:r>
+      <w:proofErr w:type="gramStart"/>
+      <w:r>
+        <w:rPr>
+          <w:rFonts w:ascii="Arial" w:hAnsi="Arial" w:cs="Arial"/>
+          <w:i/>
+          <w:iCs/>
+          <w:lang w:val="en-US"/>
+        </w:rPr>
+        <w:t>addr</w:t>
+      </w:r>
+      <w:proofErr w:type="spellEnd"/>
+      <w:r>
+        <w:rPr>
+          <w:rFonts w:ascii="Arial" w:hAnsi="Arial" w:cs="Arial"/>
+          <w:lang w:val="en-US"/>
+        </w:rPr>
+        <w:t>(</w:t>
+      </w:r>
+      <w:proofErr w:type="spellStart"/>
+      <w:proofErr w:type="gramEnd"/>
+      <w:r>
+        <w:rPr>
+          <w:rFonts w:ascii="Arial" w:hAnsi="Arial" w:cs="Arial"/>
+          <w:lang w:val="en-US"/>
+        </w:rPr>
+        <w:t>key_file</w:t>
+      </w:r>
+      <w:proofErr w:type="spellEnd"/>
+      <w:r>
+        <w:rPr>
+          <w:rFonts w:ascii="Arial" w:hAnsi="Arial" w:cs="Arial"/>
+          <w:lang w:val="en-US"/>
+        </w:rPr>
+        <w:t>, ms</w:t>
       </w:r>
       <w:r>
         <w:rPr>
@@ -2421,7 +2635,23 @@
           <w:rFonts w:ascii="Arial" w:hAnsi="Arial" w:cs="Arial"/>
           <w:lang w:val="en-US"/>
         </w:rPr>
-        <w:t>. This last function checks if the current node successor is the correct node to backup the file and from here two things can happen:</w:t>
+        <w:t xml:space="preserve">. This last function checks if the current node successor is the correct node to </w:t>
+      </w:r>
+      <w:proofErr w:type="spellStart"/>
+      <w:r>
+        <w:rPr>
+          <w:rFonts w:ascii="Arial" w:hAnsi="Arial" w:cs="Arial"/>
+          <w:lang w:val="en-US"/>
+        </w:rPr>
+        <w:t>backup</w:t>
+      </w:r>
+      <w:proofErr w:type="spellEnd"/>
+      <w:r>
+        <w:rPr>
+          <w:rFonts w:ascii="Arial" w:hAnsi="Arial" w:cs="Arial"/>
+          <w:lang w:val="en-US"/>
+        </w:rPr>
+        <w:t xml:space="preserve"> the file and from here two things can happen:</w:t>
       </w:r>
     </w:p>
     <w:p>
@@ -2485,7 +2715,15 @@
           <w:rFonts w:ascii="Arial" w:hAnsi="Arial" w:cs="Arial"/>
           <w:lang w:val="en-US"/>
         </w:rPr>
-        <w:t>using full advantage of the chord implementation and each node’s finger table</w:t>
+        <w:t xml:space="preserve">using full advantage of the chord implementation and each node’s finger </w:t>
+      </w:r>
+      <w:proofErr w:type="gramStart"/>
+      <w:r>
+        <w:rPr>
+          <w:rFonts w:ascii="Arial" w:hAnsi="Arial" w:cs="Arial"/>
+          <w:lang w:val="en-US"/>
+        </w:rPr>
+        <w:t>table</w:t>
       </w:r>
       <w:r>
         <w:rPr>
@@ -2494,6 +2732,7 @@
         </w:rPr>
         <w:t>;</w:t>
       </w:r>
+      <w:proofErr w:type="gramEnd"/>
     </w:p>
     <w:p>
       <w:pPr>
@@ -2568,6 +2807,7 @@
         </w:rPr>
         <w:t xml:space="preserve"> a BACKUP_FILE message containing the file it will store the file in the correct place and update its </w:t>
       </w:r>
+      <w:proofErr w:type="spellStart"/>
       <w:r>
         <w:rPr>
           <w:rFonts w:ascii="Arial" w:hAnsi="Arial" w:cs="Arial"/>
@@ -2577,12 +2817,29 @@
         </w:rPr>
         <w:t>files_backed_up</w:t>
       </w:r>
-      <w:r>
-        <w:rPr>
-          <w:rFonts w:ascii="Arial" w:hAnsi="Arial" w:cs="Arial"/>
-          <w:lang w:val="en-US"/>
-        </w:rPr>
-        <w:t xml:space="preserve"> hashmap so that the information is up to date. Secondly, it will handle the replicati</w:t>
+      <w:proofErr w:type="spellEnd"/>
+      <w:r>
+        <w:rPr>
+          <w:rFonts w:ascii="Arial" w:hAnsi="Arial" w:cs="Arial"/>
+          <w:lang w:val="en-US"/>
+        </w:rPr>
+        <w:t xml:space="preserve"> </w:t>
+      </w:r>
+      <w:proofErr w:type="spellStart"/>
+      <w:r>
+        <w:rPr>
+          <w:rFonts w:ascii="Arial" w:hAnsi="Arial" w:cs="Arial"/>
+          <w:lang w:val="en-US"/>
+        </w:rPr>
+        <w:t>hashmap</w:t>
+      </w:r>
+      <w:proofErr w:type="spellEnd"/>
+      <w:r>
+        <w:rPr>
+          <w:rFonts w:ascii="Arial" w:hAnsi="Arial" w:cs="Arial"/>
+          <w:lang w:val="en-US"/>
+        </w:rPr>
+        <w:t xml:space="preserve"> so that the information is up to date. Secondly, it will handle the replicati</w:t>
       </w:r>
       <w:r>
         <w:rPr>
@@ -2614,7 +2871,23 @@
           <w:lang w:val="en-US"/>
         </w:rPr>
         <w:tab/>
-        <w:t xml:space="preserve">- When the Replication Degree received in the message is higher than one, the node will subtract this value by one and ask its successor to backup the file. This will go on until the value </w:t>
+        <w:t xml:space="preserve">- When the Replication Degree received in the message is higher than one, the node will subtract this value by one and ask its successor to </w:t>
+      </w:r>
+      <w:proofErr w:type="spellStart"/>
+      <w:r>
+        <w:rPr>
+          <w:rFonts w:ascii="Arial" w:hAnsi="Arial" w:cs="Arial"/>
+          <w:lang w:val="en-US"/>
+        </w:rPr>
+        <w:t>backup</w:t>
+      </w:r>
+      <w:proofErr w:type="spellEnd"/>
+      <w:r>
+        <w:rPr>
+          <w:rFonts w:ascii="Arial" w:hAnsi="Arial" w:cs="Arial"/>
+          <w:lang w:val="en-US"/>
+        </w:rPr>
+        <w:t xml:space="preserve"> the file. This will go on until the value </w:t>
       </w:r>
       <w:r>
         <w:rPr>
@@ -2636,14 +2909,30 @@
           <w:rFonts w:ascii="Arial" w:hAnsi="Arial" w:cs="Arial"/>
           <w:lang w:val="en-US"/>
         </w:rPr>
-        <w:t>is just redirected to its successor: the peer does not have space for the file or i</w:t>
-      </w:r>
-      <w:r>
-        <w:rPr>
-          <w:rFonts w:ascii="Arial" w:hAnsi="Arial" w:cs="Arial"/>
-          <w:lang w:val="en-US"/>
-        </w:rPr>
-        <w:t>t’s the backup protocol’s initiator. In both these cases the file key is stored</w:t>
+        <w:t xml:space="preserve">is just redirected to its successor: the peer does not have space for the file or </w:t>
+      </w:r>
+      <w:proofErr w:type="gramStart"/>
+      <w:r>
+        <w:rPr>
+          <w:rFonts w:ascii="Arial" w:hAnsi="Arial" w:cs="Arial"/>
+          <w:lang w:val="en-US"/>
+        </w:rPr>
+        <w:t>i</w:t>
+      </w:r>
+      <w:r>
+        <w:rPr>
+          <w:rFonts w:ascii="Arial" w:hAnsi="Arial" w:cs="Arial"/>
+          <w:lang w:val="en-US"/>
+        </w:rPr>
+        <w:t>t’s</w:t>
+      </w:r>
+      <w:proofErr w:type="gramEnd"/>
+      <w:r>
+        <w:rPr>
+          <w:rFonts w:ascii="Arial" w:hAnsi="Arial" w:cs="Arial"/>
+          <w:lang w:val="en-US"/>
+        </w:rPr>
+        <w:t xml:space="preserve"> the backup protocol’s initiator. In both these cases the file key is stored</w:t>
       </w:r>
       <w:r>
         <w:rPr>
@@ -2652,6 +2941,7 @@
         </w:rPr>
         <w:t xml:space="preserve"> in the </w:t>
       </w:r>
+      <w:proofErr w:type="spellStart"/>
       <w:r>
         <w:rPr>
           <w:rFonts w:ascii="Arial" w:hAnsi="Arial" w:cs="Arial"/>
@@ -2659,7 +2949,17 @@
           <w:iCs/>
           <w:lang w:val="en-US"/>
         </w:rPr>
-        <w:t xml:space="preserve">cancelled_backups </w:t>
+        <w:t>cancelled_backups</w:t>
+      </w:r>
+      <w:proofErr w:type="spellEnd"/>
+      <w:r>
+        <w:rPr>
+          <w:rFonts w:ascii="Arial" w:hAnsi="Arial" w:cs="Arial"/>
+          <w:i/>
+          <w:iCs/>
+          <w:lang w:val="en-US"/>
+        </w:rPr>
+        <w:t xml:space="preserve"> </w:t>
       </w:r>
       <w:r>
         <w:rPr>
@@ -2747,6 +3047,7 @@
         </w:rPr>
       </w:pPr>
       <w:bookmarkStart w:id="6" w:name="_Toc40824017"/>
+      <w:proofErr w:type="spellStart"/>
       <w:r>
         <w:rPr>
           <w:rFonts w:ascii="Arial" w:hAnsi="Arial" w:cs="Arial"/>
@@ -2755,6 +3056,7 @@
         <w:t>Restore</w:t>
       </w:r>
       <w:bookmarkEnd w:id="6"/>
+      <w:proofErr w:type="spellEnd"/>
     </w:p>
     <w:p>
       <w:pPr>
@@ -2809,7 +3111,38 @@
           <w:iCs/>
           <w:lang w:val="en-GB"/>
         </w:rPr>
-        <w:t xml:space="preserve">$ java src.service.TestApp &lt;peer access point&gt; </w:t>
+        <w:t xml:space="preserve">$ java </w:t>
+      </w:r>
+      <w:proofErr w:type="spellStart"/>
+      <w:proofErr w:type="gramStart"/>
+      <w:r>
+        <w:rPr>
+          <w:rFonts w:ascii="Arial" w:hAnsi="Arial" w:cs="Arial"/>
+          <w:i/>
+          <w:iCs/>
+          <w:lang w:val="en-GB"/>
+        </w:rPr>
+        <w:t>src.service</w:t>
+      </w:r>
+      <w:proofErr w:type="gramEnd"/>
+      <w:r>
+        <w:rPr>
+          <w:rFonts w:ascii="Arial" w:hAnsi="Arial" w:cs="Arial"/>
+          <w:i/>
+          <w:iCs/>
+          <w:lang w:val="en-GB"/>
+        </w:rPr>
+        <w:t>.TestApp</w:t>
+      </w:r>
+      <w:proofErr w:type="spellEnd"/>
+      <w:r>
+        <w:rPr>
+          <w:rFonts w:ascii="Arial" w:hAnsi="Arial" w:cs="Arial"/>
+          <w:i/>
+          <w:iCs/>
+          <w:lang w:val="en-GB"/>
+        </w:rPr>
+        <w:t xml:space="preserve"> &lt;peer access point&gt; </w:t>
       </w:r>
       <w:r>
         <w:rPr>
@@ -2840,6 +3173,7 @@
           <w:numId w:val="25"/>
         </w:numPr>
         <w:spacing w:line="360" w:lineRule="auto"/>
+        <w:ind w:left="360"/>
         <w:jc w:val="both"/>
         <w:rPr>
           <w:rFonts w:ascii="Arial" w:hAnsi="Arial" w:cs="Arial"/>
@@ -2853,7 +3187,23 @@
           <w:rFonts w:ascii="Arial" w:hAnsi="Arial" w:cs="Arial"/>
           <w:lang w:val="en-GB"/>
         </w:rPr>
-        <w:t xml:space="preserve">Once the TestApp </w:t>
+        <w:t xml:space="preserve">Once the </w:t>
+      </w:r>
+      <w:proofErr w:type="spellStart"/>
+      <w:r>
+        <w:rPr>
+          <w:rFonts w:ascii="Arial" w:hAnsi="Arial" w:cs="Arial"/>
+          <w:lang w:val="en-GB"/>
+        </w:rPr>
+        <w:t>TestApp</w:t>
+      </w:r>
+      <w:proofErr w:type="spellEnd"/>
+      <w:r>
+        <w:rPr>
+          <w:rFonts w:ascii="Arial" w:hAnsi="Arial" w:cs="Arial"/>
+          <w:lang w:val="en-GB"/>
+        </w:rPr>
+        <w:t xml:space="preserve"> </w:t>
       </w:r>
       <w:r>
         <w:rPr>
@@ -2923,8 +3273,17 @@
           <w:rFonts w:ascii="Arial" w:hAnsi="Arial" w:cs="Arial"/>
           <w:lang w:val="en-GB"/>
         </w:rPr>
-        <w:t xml:space="preserve"> ChordNode</w:t>
-      </w:r>
+        <w:t xml:space="preserve"> </w:t>
+      </w:r>
+      <w:proofErr w:type="spellStart"/>
+      <w:r>
+        <w:rPr>
+          <w:rFonts w:ascii="Arial" w:hAnsi="Arial" w:cs="Arial"/>
+          <w:lang w:val="en-GB"/>
+        </w:rPr>
+        <w:t>ChordNode</w:t>
+      </w:r>
+      <w:proofErr w:type="spellEnd"/>
       <w:r>
         <w:rPr>
           <w:rFonts w:ascii="Arial" w:hAnsi="Arial" w:cs="Arial"/>
@@ -2941,6 +3300,7 @@
           <w:numId w:val="25"/>
         </w:numPr>
         <w:spacing w:line="360" w:lineRule="auto"/>
+        <w:ind w:left="360"/>
         <w:jc w:val="both"/>
         <w:rPr>
           <w:rFonts w:ascii="Arial" w:hAnsi="Arial" w:cs="Arial"/>
@@ -2952,7 +3312,23 @@
           <w:rFonts w:ascii="Arial" w:hAnsi="Arial" w:cs="Arial"/>
           <w:lang w:val="en-GB"/>
         </w:rPr>
-        <w:t xml:space="preserve">In the ChordNode a new </w:t>
+        <w:t xml:space="preserve">In the </w:t>
+      </w:r>
+      <w:proofErr w:type="spellStart"/>
+      <w:r>
+        <w:rPr>
+          <w:rFonts w:ascii="Arial" w:hAnsi="Arial" w:cs="Arial"/>
+          <w:lang w:val="en-GB"/>
+        </w:rPr>
+        <w:t>ChordNode</w:t>
+      </w:r>
+      <w:proofErr w:type="spellEnd"/>
+      <w:r>
+        <w:rPr>
+          <w:rFonts w:ascii="Arial" w:hAnsi="Arial" w:cs="Arial"/>
+          <w:lang w:val="en-GB"/>
+        </w:rPr>
+        <w:t xml:space="preserve"> a new </w:t>
       </w:r>
       <w:r>
         <w:rPr>
@@ -2994,6 +3370,7 @@
         </w:rPr>
         <w:t xml:space="preserve"> who invoked the restore protocol and the </w:t>
       </w:r>
+      <w:proofErr w:type="spellStart"/>
       <w:r>
         <w:rPr>
           <w:rFonts w:ascii="Arial" w:hAnsi="Arial" w:cs="Arial"/>
@@ -3003,6 +3380,7 @@
         </w:rPr>
         <w:t>file_name</w:t>
       </w:r>
+      <w:proofErr w:type="spellEnd"/>
       <w:r>
         <w:rPr>
           <w:rFonts w:ascii="Arial" w:hAnsi="Arial" w:cs="Arial"/>
@@ -3020,6 +3398,7 @@
           <w:numId w:val="25"/>
         </w:numPr>
         <w:spacing w:line="360" w:lineRule="auto"/>
+        <w:ind w:left="360"/>
         <w:jc w:val="both"/>
         <w:rPr>
           <w:rFonts w:ascii="Arial" w:hAnsi="Arial" w:cs="Arial"/>
@@ -3031,7 +3410,39 @@
           <w:rFonts w:ascii="Arial" w:hAnsi="Arial" w:cs="Arial"/>
           <w:lang w:val="en-GB"/>
         </w:rPr>
-        <w:t>This thread is responsable for making three important tasks, depending of the constructor:</w:t>
+        <w:t xml:space="preserve">This thread is </w:t>
+      </w:r>
+      <w:proofErr w:type="spellStart"/>
+      <w:r>
+        <w:rPr>
+          <w:rFonts w:ascii="Arial" w:hAnsi="Arial" w:cs="Arial"/>
+          <w:lang w:val="en-GB"/>
+        </w:rPr>
+        <w:t>responsable</w:t>
+      </w:r>
+      <w:proofErr w:type="spellEnd"/>
+      <w:r>
+        <w:rPr>
+          <w:rFonts w:ascii="Arial" w:hAnsi="Arial" w:cs="Arial"/>
+          <w:lang w:val="en-GB"/>
+        </w:rPr>
+        <w:t xml:space="preserve"> for making three important tasks, depending </w:t>
+      </w:r>
+      <w:proofErr w:type="gramStart"/>
+      <w:r>
+        <w:rPr>
+          <w:rFonts w:ascii="Arial" w:hAnsi="Arial" w:cs="Arial"/>
+          <w:lang w:val="en-GB"/>
+        </w:rPr>
+        <w:t>of</w:t>
+      </w:r>
+      <w:proofErr w:type="gramEnd"/>
+      <w:r>
+        <w:rPr>
+          <w:rFonts w:ascii="Arial" w:hAnsi="Arial" w:cs="Arial"/>
+          <w:lang w:val="en-GB"/>
+        </w:rPr>
+        <w:t xml:space="preserve"> the constructor:</w:t>
       </w:r>
     </w:p>
     <w:p>
@@ -3042,6 +3453,7 @@
           <w:numId w:val="25"/>
         </w:numPr>
         <w:spacing w:line="360" w:lineRule="auto"/>
+        <w:ind w:left="1058"/>
         <w:jc w:val="both"/>
         <w:rPr>
           <w:rFonts w:ascii="Arial" w:hAnsi="Arial" w:cs="Arial"/>
@@ -3079,6 +3491,7 @@
         </w:rPr>
         <w:t xml:space="preserve"> </w:t>
       </w:r>
+      <w:proofErr w:type="spellStart"/>
       <w:r>
         <w:rPr>
           <w:rFonts w:ascii="Arial" w:hAnsi="Arial" w:cs="Arial"/>
@@ -3088,6 +3501,7 @@
         </w:rPr>
         <w:t>files_restored</w:t>
       </w:r>
+      <w:proofErr w:type="spellEnd"/>
       <w:r>
         <w:rPr>
           <w:rFonts w:ascii="Arial" w:hAnsi="Arial" w:cs="Arial"/>
@@ -3100,7 +3514,7 @@
       <w:pPr>
         <w:pStyle w:val="PargrafodaLista"/>
         <w:spacing w:line="360" w:lineRule="auto"/>
-        <w:ind w:left="1778" w:firstLine="382"/>
+        <w:ind w:left="1058" w:firstLine="382"/>
         <w:jc w:val="both"/>
         <w:rPr>
           <w:rFonts w:ascii="Arial" w:hAnsi="Arial" w:cs="Arial"/>
@@ -3137,6 +3551,7 @@
         </w:rPr>
         <w:t xml:space="preserve"> and t</w:t>
       </w:r>
+      <w:proofErr w:type="spellStart"/>
       <w:r>
         <w:rPr>
           <w:rFonts w:ascii="Arial" w:hAnsi="Arial" w:cs="Arial"/>
@@ -3144,6 +3559,7 @@
         </w:rPr>
         <w:t>ries</w:t>
       </w:r>
+      <w:proofErr w:type="spellEnd"/>
       <w:r>
         <w:rPr>
           <w:rFonts w:ascii="Arial" w:hAnsi="Arial" w:cs="Arial"/>
@@ -3170,7 +3586,7 @@
           <w:rFonts w:ascii="Arial" w:hAnsi="Arial" w:cs="Arial"/>
           <w:lang w:val="en-GB"/>
         </w:rPr>
-        <w:t>in the chord circle, the</w:t>
+        <w:t>in the chord circle the</w:t>
       </w:r>
       <w:r>
         <w:rPr>
@@ -3184,7 +3600,7 @@
       <w:pPr>
         <w:pStyle w:val="PargrafodaLista"/>
         <w:spacing w:line="360" w:lineRule="auto"/>
-        <w:ind w:left="1800" w:firstLine="360"/>
+        <w:ind w:left="1080" w:firstLine="360"/>
         <w:jc w:val="both"/>
         <w:rPr>
           <w:rFonts w:ascii="Arial" w:hAnsi="Arial" w:cs="Arial"/>
@@ -3217,7 +3633,21 @@
           <w:rFonts w:ascii="Arial" w:hAnsi="Arial" w:cs="Arial"/>
           <w:lang w:val="en-US"/>
         </w:rPr>
-        <w:t>the node that is suposed to have the file (the successor of key file)</w:t>
+        <w:t>the node that is sup</w:t>
+      </w:r>
+      <w:r>
+        <w:rPr>
+          <w:rFonts w:ascii="Arial" w:hAnsi="Arial" w:cs="Arial"/>
+          <w:lang w:val="en-US"/>
+        </w:rPr>
+        <w:t>p</w:t>
+      </w:r>
+      <w:r>
+        <w:rPr>
+          <w:rFonts w:ascii="Arial" w:hAnsi="Arial" w:cs="Arial"/>
+          <w:lang w:val="en-US"/>
+        </w:rPr>
+        <w:t>osed to have the file (the successor of key file)</w:t>
       </w:r>
       <w:r>
         <w:rPr>
@@ -3287,7 +3717,7 @@
       <w:pPr>
         <w:pStyle w:val="PargrafodaLista"/>
         <w:spacing w:line="360" w:lineRule="auto"/>
-        <w:ind w:left="1800" w:firstLine="360"/>
+        <w:ind w:left="1080" w:firstLine="360"/>
         <w:jc w:val="both"/>
         <w:rPr>
           <w:rFonts w:ascii="Arial" w:hAnsi="Arial" w:cs="Arial"/>
@@ -3306,7 +3736,7 @@
       <w:pPr>
         <w:pStyle w:val="PargrafodaLista"/>
         <w:spacing w:line="360" w:lineRule="auto"/>
-        <w:ind w:left="1800" w:firstLine="360"/>
+        <w:ind w:left="1080" w:firstLine="360"/>
         <w:jc w:val="both"/>
         <w:rPr>
           <w:rFonts w:ascii="Arial" w:hAnsi="Arial" w:cs="Arial"/>
@@ -3318,7 +3748,6 @@
           <w:rFonts w:ascii="Arial" w:hAnsi="Arial" w:cs="Arial"/>
           <w:lang w:val="en-US"/>
         </w:rPr>
-        <w:lastRenderedPageBreak/>
         <w:t xml:space="preserve">When a node returns true when asked if he has the file, a new </w:t>
       </w:r>
       <w:r>
@@ -3381,6 +3810,7 @@
           <w:numId w:val="25"/>
         </w:numPr>
         <w:spacing w:line="360" w:lineRule="auto"/>
+        <w:ind w:left="1058"/>
         <w:jc w:val="both"/>
         <w:rPr>
           <w:rFonts w:ascii="Arial" w:hAnsi="Arial" w:cs="Arial"/>
@@ -3396,6 +3826,7 @@
           <w:bCs/>
           <w:lang w:val="en-US"/>
         </w:rPr>
+        <w:lastRenderedPageBreak/>
         <w:t>EXECUTE_RESTORE</w:t>
       </w:r>
       <w:bookmarkEnd w:id="8"/>
@@ -3492,7 +3923,7 @@
       <w:pPr>
         <w:pStyle w:val="PargrafodaLista"/>
         <w:spacing w:line="360" w:lineRule="auto"/>
-        <w:ind w:left="1778" w:firstLine="382"/>
+        <w:ind w:left="1058" w:firstLine="382"/>
         <w:jc w:val="both"/>
         <w:rPr>
           <w:rFonts w:ascii="Arial" w:hAnsi="Arial" w:cs="Arial"/>
@@ -3553,7 +3984,7 @@
       <w:pPr>
         <w:pStyle w:val="PargrafodaLista"/>
         <w:spacing w:line="360" w:lineRule="auto"/>
-        <w:ind w:left="1778" w:firstLine="382"/>
+        <w:ind w:left="1058" w:firstLine="382"/>
         <w:jc w:val="both"/>
         <w:rPr>
           <w:rFonts w:ascii="Arial" w:hAnsi="Arial" w:cs="Arial"/>
@@ -3590,6 +4021,7 @@
           <w:numId w:val="25"/>
         </w:numPr>
         <w:spacing w:line="360" w:lineRule="auto"/>
+        <w:ind w:left="1058"/>
         <w:jc w:val="both"/>
         <w:rPr>
           <w:rFonts w:ascii="Arial" w:hAnsi="Arial" w:cs="Arial"/>
@@ -3621,6 +4053,7 @@
         </w:rPr>
         <w:t xml:space="preserve">When a node starts this thread, the message sent in the constructor is parsed, and the file is created in the </w:t>
       </w:r>
+      <w:proofErr w:type="spellStart"/>
       <w:r>
         <w:rPr>
           <w:rFonts w:ascii="Arial" w:hAnsi="Arial" w:cs="Arial"/>
@@ -3628,7 +4061,17 @@
           <w:iCs/>
           <w:lang w:val="en-US"/>
         </w:rPr>
-        <w:t>peer_key/restore</w:t>
+        <w:t>peer_key</w:t>
+      </w:r>
+      <w:proofErr w:type="spellEnd"/>
+      <w:r>
+        <w:rPr>
+          <w:rFonts w:ascii="Arial" w:hAnsi="Arial" w:cs="Arial"/>
+          <w:i/>
+          <w:iCs/>
+          <w:lang w:val="en-US"/>
+        </w:rPr>
+        <w:t>/restore</w:t>
       </w:r>
       <w:r>
         <w:rPr>
@@ -3651,12 +4094,21 @@
         </w:rPr>
         <w:t xml:space="preserve">name corresponded to the key file in the </w:t>
       </w:r>
-      <w:r>
-        <w:rPr>
-          <w:rFonts w:ascii="Arial" w:hAnsi="Arial" w:cs="Arial"/>
-          <w:lang w:val="en-US"/>
-        </w:rPr>
-        <w:t>files_restored HashMap</w:t>
+      <w:proofErr w:type="spellStart"/>
+      <w:r>
+        <w:rPr>
+          <w:rFonts w:ascii="Arial" w:hAnsi="Arial" w:cs="Arial"/>
+          <w:lang w:val="en-US"/>
+        </w:rPr>
+        <w:t>files_restored</w:t>
+      </w:r>
+      <w:proofErr w:type="spellEnd"/>
+      <w:r>
+        <w:rPr>
+          <w:rFonts w:ascii="Arial" w:hAnsi="Arial" w:cs="Arial"/>
+          <w:lang w:val="en-US"/>
+        </w:rPr>
+        <w:t xml:space="preserve"> HashMap</w:t>
       </w:r>
       <w:r>
         <w:rPr>
@@ -3670,7 +4122,23 @@
           <w:rFonts w:ascii="Arial" w:hAnsi="Arial" w:cs="Arial"/>
           <w:lang w:val="en-US"/>
         </w:rPr>
-        <w:t>Once the file is created, the key is removed of the files_restored HashMap.</w:t>
+        <w:t xml:space="preserve">Once the file is created, the key is removed of the </w:t>
+      </w:r>
+      <w:proofErr w:type="spellStart"/>
+      <w:r>
+        <w:rPr>
+          <w:rFonts w:ascii="Arial" w:hAnsi="Arial" w:cs="Arial"/>
+          <w:lang w:val="en-US"/>
+        </w:rPr>
+        <w:t>files_restored</w:t>
+      </w:r>
+      <w:proofErr w:type="spellEnd"/>
+      <w:r>
+        <w:rPr>
+          <w:rFonts w:ascii="Arial" w:hAnsi="Arial" w:cs="Arial"/>
+          <w:lang w:val="en-US"/>
+        </w:rPr>
+        <w:t xml:space="preserve"> HashMap.</w:t>
       </w:r>
     </w:p>
     <w:p>
@@ -3808,7 +4276,38 @@
           <w:iCs/>
           <w:lang w:val="en-GB"/>
         </w:rPr>
-        <w:t xml:space="preserve">$ java src.service.TestApp &lt;peer access point&gt; </w:t>
+        <w:t xml:space="preserve">$ java </w:t>
+      </w:r>
+      <w:proofErr w:type="spellStart"/>
+      <w:proofErr w:type="gramStart"/>
+      <w:r>
+        <w:rPr>
+          <w:rFonts w:ascii="Arial" w:hAnsi="Arial" w:cs="Arial"/>
+          <w:i/>
+          <w:iCs/>
+          <w:lang w:val="en-GB"/>
+        </w:rPr>
+        <w:t>src.service</w:t>
+      </w:r>
+      <w:proofErr w:type="gramEnd"/>
+      <w:r>
+        <w:rPr>
+          <w:rFonts w:ascii="Arial" w:hAnsi="Arial" w:cs="Arial"/>
+          <w:i/>
+          <w:iCs/>
+          <w:lang w:val="en-GB"/>
+        </w:rPr>
+        <w:t>.TestApp</w:t>
+      </w:r>
+      <w:proofErr w:type="spellEnd"/>
+      <w:r>
+        <w:rPr>
+          <w:rFonts w:ascii="Arial" w:hAnsi="Arial" w:cs="Arial"/>
+          <w:i/>
+          <w:iCs/>
+          <w:lang w:val="en-GB"/>
+        </w:rPr>
+        <w:t xml:space="preserve"> &lt;peer access point&gt; </w:t>
       </w:r>
       <w:r>
         <w:rPr>
@@ -3852,7 +4351,23 @@
           <w:rFonts w:ascii="Arial" w:hAnsi="Arial" w:cs="Arial"/>
           <w:lang w:val="en-GB"/>
         </w:rPr>
-        <w:t>Once the TestApp connects to the specific peer via RMI, the delete function</w:t>
+        <w:t xml:space="preserve">Once the </w:t>
+      </w:r>
+      <w:proofErr w:type="spellStart"/>
+      <w:r>
+        <w:rPr>
+          <w:rFonts w:ascii="Arial" w:hAnsi="Arial" w:cs="Arial"/>
+          <w:lang w:val="en-GB"/>
+        </w:rPr>
+        <w:t>TestApp</w:t>
+      </w:r>
+      <w:proofErr w:type="spellEnd"/>
+      <w:r>
+        <w:rPr>
+          <w:rFonts w:ascii="Arial" w:hAnsi="Arial" w:cs="Arial"/>
+          <w:lang w:val="en-GB"/>
+        </w:rPr>
+        <w:t xml:space="preserve"> connects to the specific peer via RMI, the delete function</w:t>
       </w:r>
       <w:r>
         <w:rPr>
@@ -3866,7 +4381,23 @@
           <w:rFonts w:ascii="Arial" w:hAnsi="Arial" w:cs="Arial"/>
           <w:lang w:val="en-GB"/>
         </w:rPr>
-        <w:t xml:space="preserve"> in ChordNode)</w:t>
+        <w:t xml:space="preserve"> in </w:t>
+      </w:r>
+      <w:proofErr w:type="spellStart"/>
+      <w:r>
+        <w:rPr>
+          <w:rFonts w:ascii="Arial" w:hAnsi="Arial" w:cs="Arial"/>
+          <w:lang w:val="en-GB"/>
+        </w:rPr>
+        <w:t>ChordNode</w:t>
+      </w:r>
+      <w:proofErr w:type="spellEnd"/>
+      <w:r>
+        <w:rPr>
+          <w:rFonts w:ascii="Arial" w:hAnsi="Arial" w:cs="Arial"/>
+          <w:lang w:val="en-GB"/>
+        </w:rPr>
+        <w:t>)</w:t>
       </w:r>
       <w:r>
         <w:rPr>
@@ -3943,6 +4474,7 @@
         </w:rPr>
         <w:t xml:space="preserve"> protocol and the </w:t>
       </w:r>
+      <w:proofErr w:type="spellStart"/>
       <w:r>
         <w:rPr>
           <w:rFonts w:ascii="Arial" w:hAnsi="Arial" w:cs="Arial"/>
@@ -3952,6 +4484,7 @@
         </w:rPr>
         <w:t>file_name</w:t>
       </w:r>
+      <w:proofErr w:type="spellEnd"/>
       <w:r>
         <w:rPr>
           <w:rFonts w:ascii="Arial" w:hAnsi="Arial" w:cs="Arial"/>
@@ -4004,7 +4537,6 @@
           <w:bCs/>
           <w:lang w:val="en-GB"/>
         </w:rPr>
-        <w:lastRenderedPageBreak/>
         <w:t xml:space="preserve">SEND_DELETE_MSG: </w:t>
       </w:r>
       <w:r>
@@ -4031,8 +4563,10 @@
           <w:rFonts w:ascii="Arial" w:hAnsi="Arial" w:cs="Arial"/>
           <w:lang w:val="en-GB"/>
         </w:rPr>
+        <w:lastRenderedPageBreak/>
         <w:t xml:space="preserve">If the query returns true it tries to delete the file automatically, calling </w:t>
       </w:r>
+      <w:proofErr w:type="spellStart"/>
       <w:r>
         <w:rPr>
           <w:rFonts w:ascii="Arial" w:hAnsi="Arial" w:cs="Arial"/>
@@ -4040,7 +4574,37 @@
           <w:iCs/>
           <w:lang w:val="en-GB"/>
         </w:rPr>
-        <w:t>delete_file()</w:t>
+        <w:t>delete_</w:t>
+      </w:r>
+      <w:proofErr w:type="gramStart"/>
+      <w:r>
+        <w:rPr>
+          <w:rFonts w:ascii="Arial" w:hAnsi="Arial" w:cs="Arial"/>
+          <w:i/>
+          <w:iCs/>
+          <w:lang w:val="en-GB"/>
+        </w:rPr>
+        <w:t>file</w:t>
+      </w:r>
+      <w:proofErr w:type="spellEnd"/>
+      <w:r>
+        <w:rPr>
+          <w:rFonts w:ascii="Arial" w:hAnsi="Arial" w:cs="Arial"/>
+          <w:i/>
+          <w:iCs/>
+          <w:lang w:val="en-GB"/>
+        </w:rPr>
+        <w:t>(</w:t>
+      </w:r>
+      <w:proofErr w:type="gramEnd"/>
+      <w:r>
+        <w:rPr>
+          <w:rFonts w:ascii="Arial" w:hAnsi="Arial" w:cs="Arial"/>
+          <w:i/>
+          <w:iCs/>
+          <w:lang w:val="en-GB"/>
+        </w:rPr>
+        <w:t>)</w:t>
       </w:r>
       <w:r>
         <w:rPr>
@@ -4068,6 +4632,7 @@
         </w:rPr>
         <w:t>O</w:t>
       </w:r>
+      <w:proofErr w:type="spellStart"/>
       <w:r>
         <w:rPr>
           <w:rFonts w:ascii="Arial" w:hAnsi="Arial" w:cs="Arial"/>
@@ -4075,6 +4640,7 @@
         </w:rPr>
         <w:t>therwise</w:t>
       </w:r>
+      <w:proofErr w:type="spellEnd"/>
       <w:r>
         <w:rPr>
           <w:rFonts w:ascii="Arial" w:hAnsi="Arial" w:cs="Arial"/>
@@ -4117,12 +4683,21 @@
         </w:rPr>
         <w:t>he search ends when the message reaches the successor of the key file. W</w:t>
       </w:r>
-      <w:r>
-        <w:rPr>
-          <w:rFonts w:ascii="Arial" w:hAnsi="Arial" w:cs="Arial"/>
-          <w:lang w:val="en-US"/>
-        </w:rPr>
-        <w:t xml:space="preserve">hen that happens, a new </w:t>
+      <w:proofErr w:type="spellStart"/>
+      <w:r>
+        <w:rPr>
+          <w:rFonts w:ascii="Arial" w:hAnsi="Arial" w:cs="Arial"/>
+          <w:lang w:val="en-US"/>
+        </w:rPr>
+        <w:t>hen</w:t>
+      </w:r>
+      <w:proofErr w:type="spellEnd"/>
+      <w:r>
+        <w:rPr>
+          <w:rFonts w:ascii="Arial" w:hAnsi="Arial" w:cs="Arial"/>
+          <w:lang w:val="en-US"/>
+        </w:rPr>
+        <w:t xml:space="preserve"> that happens, a new </w:t>
       </w:r>
       <w:r>
         <w:rPr>
@@ -4189,6 +4764,7 @@
         </w:rPr>
         <w:t xml:space="preserve"> thread removes the key file from the node’s </w:t>
       </w:r>
+      <w:proofErr w:type="spellStart"/>
       <w:r>
         <w:rPr>
           <w:rFonts w:ascii="Arial" w:hAnsi="Arial" w:cs="Arial"/>
@@ -4207,6 +4783,7 @@
         </w:rPr>
         <w:t>backed_up</w:t>
       </w:r>
+      <w:proofErr w:type="spellEnd"/>
       <w:r>
         <w:rPr>
           <w:rFonts w:ascii="Arial" w:hAnsi="Arial" w:cs="Arial"/>
@@ -4268,6 +4845,7 @@
         </w:rPr>
         <w:t xml:space="preserve">This thread executes the function </w:t>
       </w:r>
+      <w:proofErr w:type="spellStart"/>
       <w:r>
         <w:rPr>
           <w:rFonts w:ascii="Arial" w:hAnsi="Arial" w:cs="Arial"/>
@@ -4275,7 +4853,37 @@
           <w:iCs/>
           <w:lang w:val="en-US"/>
         </w:rPr>
-        <w:t>delete_file()</w:t>
+        <w:t>delete_</w:t>
+      </w:r>
+      <w:proofErr w:type="gramStart"/>
+      <w:r>
+        <w:rPr>
+          <w:rFonts w:ascii="Arial" w:hAnsi="Arial" w:cs="Arial"/>
+          <w:i/>
+          <w:iCs/>
+          <w:lang w:val="en-US"/>
+        </w:rPr>
+        <w:t>file</w:t>
+      </w:r>
+      <w:proofErr w:type="spellEnd"/>
+      <w:r>
+        <w:rPr>
+          <w:rFonts w:ascii="Arial" w:hAnsi="Arial" w:cs="Arial"/>
+          <w:i/>
+          <w:iCs/>
+          <w:lang w:val="en-US"/>
+        </w:rPr>
+        <w:t>(</w:t>
+      </w:r>
+      <w:proofErr w:type="gramEnd"/>
+      <w:r>
+        <w:rPr>
+          <w:rFonts w:ascii="Arial" w:hAnsi="Arial" w:cs="Arial"/>
+          <w:i/>
+          <w:iCs/>
+          <w:lang w:val="en-US"/>
+        </w:rPr>
+        <w:t>)</w:t>
       </w:r>
       <w:r>
         <w:rPr>
@@ -4296,12 +4904,21 @@
           <w:lang w:val="en-US"/>
         </w:rPr>
       </w:pPr>
-      <w:r>
-        <w:rPr>
-          <w:rFonts w:ascii="Arial" w:hAnsi="Arial" w:cs="Arial"/>
-          <w:lang w:val="en-US"/>
-        </w:rPr>
-        <w:t>Similarly to the ba</w:t>
+      <w:proofErr w:type="gramStart"/>
+      <w:r>
+        <w:rPr>
+          <w:rFonts w:ascii="Arial" w:hAnsi="Arial" w:cs="Arial"/>
+          <w:lang w:val="en-US"/>
+        </w:rPr>
+        <w:t>Similarly</w:t>
+      </w:r>
+      <w:proofErr w:type="gramEnd"/>
+      <w:r>
+        <w:rPr>
+          <w:rFonts w:ascii="Arial" w:hAnsi="Arial" w:cs="Arial"/>
+          <w:lang w:val="en-US"/>
+        </w:rPr>
+        <w:t xml:space="preserve"> to the ba</w:t>
       </w:r>
       <w:r>
         <w:rPr>
@@ -4387,6 +5004,7 @@
         </w:rPr>
         <w:t xml:space="preserve">the responsible for that file, it was the protocol initiator or the file is contained in the </w:t>
       </w:r>
+      <w:proofErr w:type="spellStart"/>
       <w:r>
         <w:rPr>
           <w:rFonts w:ascii="Arial" w:hAnsi="Arial" w:cs="Arial"/>
@@ -4396,6 +5014,7 @@
         </w:rPr>
         <w:t>cancelled_backups</w:t>
       </w:r>
+      <w:proofErr w:type="spellEnd"/>
       <w:r>
         <w:rPr>
           <w:rFonts w:ascii="Arial" w:hAnsi="Arial" w:cs="Arial"/>
@@ -4419,7 +5038,23 @@
           <w:rFonts w:ascii="Arial" w:hAnsi="Arial" w:cs="Arial"/>
           <w:lang w:val="en-US"/>
         </w:rPr>
-        <w:t xml:space="preserve">. This ensures some optimization, since it is more </w:t>
+        <w:t xml:space="preserve">. This ensures some </w:t>
+      </w:r>
+      <w:proofErr w:type="gramStart"/>
+      <w:r>
+        <w:rPr>
+          <w:rFonts w:ascii="Arial" w:hAnsi="Arial" w:cs="Arial"/>
+          <w:lang w:val="en-US"/>
+        </w:rPr>
+        <w:t>optimization, since</w:t>
+      </w:r>
+      <w:proofErr w:type="gramEnd"/>
+      <w:r>
+        <w:rPr>
+          <w:rFonts w:ascii="Arial" w:hAnsi="Arial" w:cs="Arial"/>
+          <w:lang w:val="en-US"/>
+        </w:rPr>
+        <w:t xml:space="preserve"> it is more </w:t>
       </w:r>
       <w:r>
         <w:rPr>
@@ -4533,14 +5168,15 @@
           <w:b/>
         </w:rPr>
       </w:pPr>
+      <w:proofErr w:type="spellStart"/>
       <w:r>
         <w:rPr>
           <w:rFonts w:ascii="Arial" w:hAnsi="Arial" w:cs="Arial"/>
           <w:b/>
         </w:rPr>
-        <w:lastRenderedPageBreak/>
         <w:t>Reclaim</w:t>
       </w:r>
+      <w:proofErr w:type="spellEnd"/>
     </w:p>
     <w:p>
       <w:pPr>
@@ -4581,6 +5217,7 @@
           <w:rFonts w:ascii="Arial" w:hAnsi="Arial" w:cs="Arial"/>
           <w:lang w:val="en-US"/>
         </w:rPr>
+        <w:lastRenderedPageBreak/>
         <w:t>The protocol to reclaim a peer’s disk space is initialized with the following command:</w:t>
       </w:r>
     </w:p>
@@ -4602,7 +5239,38 @@
           <w:iCs/>
           <w:lang w:val="en-GB"/>
         </w:rPr>
-        <w:t xml:space="preserve">$ java src.service.TestApp &lt;peer access point&gt; </w:t>
+        <w:t xml:space="preserve">$ java </w:t>
+      </w:r>
+      <w:proofErr w:type="spellStart"/>
+      <w:proofErr w:type="gramStart"/>
+      <w:r>
+        <w:rPr>
+          <w:rFonts w:ascii="Arial" w:hAnsi="Arial" w:cs="Arial"/>
+          <w:i/>
+          <w:iCs/>
+          <w:lang w:val="en-GB"/>
+        </w:rPr>
+        <w:t>src.service</w:t>
+      </w:r>
+      <w:proofErr w:type="gramEnd"/>
+      <w:r>
+        <w:rPr>
+          <w:rFonts w:ascii="Arial" w:hAnsi="Arial" w:cs="Arial"/>
+          <w:i/>
+          <w:iCs/>
+          <w:lang w:val="en-GB"/>
+        </w:rPr>
+        <w:t>.TestApp</w:t>
+      </w:r>
+      <w:proofErr w:type="spellEnd"/>
+      <w:r>
+        <w:rPr>
+          <w:rFonts w:ascii="Arial" w:hAnsi="Arial" w:cs="Arial"/>
+          <w:i/>
+          <w:iCs/>
+          <w:lang w:val="en-GB"/>
+        </w:rPr>
+        <w:t xml:space="preserve"> &lt;peer access point&gt; </w:t>
       </w:r>
       <w:r>
         <w:rPr>
@@ -4624,6 +5292,7 @@
         </w:rPr>
         <w:t xml:space="preserve"> &lt;</w:t>
       </w:r>
+      <w:proofErr w:type="spellStart"/>
       <w:r>
         <w:rPr>
           <w:rFonts w:ascii="Arial" w:hAnsi="Arial" w:cs="Arial"/>
@@ -4633,6 +5302,7 @@
         </w:rPr>
         <w:t>disk_space</w:t>
       </w:r>
+      <w:proofErr w:type="spellEnd"/>
       <w:r>
         <w:rPr>
           <w:rFonts w:ascii="Arial" w:hAnsi="Arial" w:cs="Arial"/>
@@ -4693,7 +5363,23 @@
           <w:rFonts w:ascii="Arial" w:hAnsi="Arial" w:cs="Arial"/>
           <w:lang w:val="en-GB"/>
         </w:rPr>
-        <w:t xml:space="preserve"> so when trying to backup a file in a peer that does not have enough space</w:t>
+        <w:t xml:space="preserve"> so when trying to </w:t>
+      </w:r>
+      <w:proofErr w:type="spellStart"/>
+      <w:r>
+        <w:rPr>
+          <w:rFonts w:ascii="Arial" w:hAnsi="Arial" w:cs="Arial"/>
+          <w:lang w:val="en-GB"/>
+        </w:rPr>
+        <w:t>backup</w:t>
+      </w:r>
+      <w:proofErr w:type="spellEnd"/>
+      <w:r>
+        <w:rPr>
+          <w:rFonts w:ascii="Arial" w:hAnsi="Arial" w:cs="Arial"/>
+          <w:lang w:val="en-GB"/>
+        </w:rPr>
+        <w:t xml:space="preserve"> a file in a peer that does not have enough space</w:t>
       </w:r>
       <w:r>
         <w:rPr>
@@ -4885,14 +5571,38 @@
           <w:rFonts w:ascii="Arial" w:hAnsi="Arial" w:cs="Arial"/>
           <w:lang w:val="en-GB"/>
         </w:rPr>
-        <w:t xml:space="preserve">previously used, files will be deleted until there is enough space for all of the files in the peer. </w:t>
-      </w:r>
-      <w:r>
-        <w:rPr>
-          <w:rFonts w:ascii="Arial" w:hAnsi="Arial" w:cs="Arial"/>
-          <w:lang w:val="en-GB"/>
-        </w:rPr>
-        <w:t>For each of the deleted files, the backup protocol will be in</w:t>
+        <w:t xml:space="preserve">previously used, files will be deleted until there is enough space for </w:t>
+      </w:r>
+      <w:proofErr w:type="gramStart"/>
+      <w:r>
+        <w:rPr>
+          <w:rFonts w:ascii="Arial" w:hAnsi="Arial" w:cs="Arial"/>
+          <w:lang w:val="en-GB"/>
+        </w:rPr>
+        <w:t>all of</w:t>
+      </w:r>
+      <w:proofErr w:type="gramEnd"/>
+      <w:r>
+        <w:rPr>
+          <w:rFonts w:ascii="Arial" w:hAnsi="Arial" w:cs="Arial"/>
+          <w:lang w:val="en-GB"/>
+        </w:rPr>
+        <w:t xml:space="preserve"> the files in the peer. </w:t>
+      </w:r>
+      <w:r>
+        <w:rPr>
+          <w:rFonts w:ascii="Arial" w:hAnsi="Arial" w:cs="Arial"/>
+          <w:lang w:val="en-GB"/>
+        </w:rPr>
+        <w:t xml:space="preserve">For each of the deleted files, the backup protocol will be </w:t>
+      </w:r>
+      <w:proofErr w:type="gramStart"/>
+      <w:r>
+        <w:rPr>
+          <w:rFonts w:ascii="Arial" w:hAnsi="Arial" w:cs="Arial"/>
+          <w:lang w:val="en-GB"/>
+        </w:rPr>
+        <w:t>in</w:t>
       </w:r>
       <w:r>
         <w:rPr>
@@ -4906,7 +5616,15 @@
           <w:rFonts w:ascii="Arial" w:hAnsi="Arial" w:cs="Arial"/>
           <w:lang w:val="en-GB"/>
         </w:rPr>
-        <w:t xml:space="preserve">tiated and </w:t>
+        <w:t>tiated</w:t>
+      </w:r>
+      <w:proofErr w:type="gramEnd"/>
+      <w:r>
+        <w:rPr>
+          <w:rFonts w:ascii="Arial" w:hAnsi="Arial" w:cs="Arial"/>
+          <w:lang w:val="en-GB"/>
+        </w:rPr>
+        <w:t xml:space="preserve"> and </w:t>
       </w:r>
       <w:r>
         <w:rPr>
@@ -4915,6 +5633,7 @@
         </w:rPr>
         <w:t xml:space="preserve">their key will be stored in the </w:t>
       </w:r>
+      <w:proofErr w:type="spellStart"/>
       <w:r>
         <w:rPr>
           <w:rFonts w:ascii="Arial" w:hAnsi="Arial" w:cs="Arial"/>
@@ -4924,6 +5643,7 @@
         </w:rPr>
         <w:t>cancelled_backups</w:t>
       </w:r>
+      <w:proofErr w:type="spellEnd"/>
       <w:r>
         <w:rPr>
           <w:rFonts w:ascii="Arial" w:hAnsi="Arial" w:cs="Arial"/>
@@ -4955,6 +5675,7 @@
           <w:b/>
         </w:rPr>
       </w:pPr>
+      <w:proofErr w:type="spellStart"/>
       <w:r>
         <w:rPr>
           <w:rFonts w:ascii="Arial" w:hAnsi="Arial" w:cs="Arial"/>
@@ -4962,6 +5683,7 @@
         </w:rPr>
         <w:t>State</w:t>
       </w:r>
+      <w:proofErr w:type="spellEnd"/>
     </w:p>
     <w:p/>
     <w:p>
@@ -5029,7 +5751,38 @@
           <w:iCs/>
           <w:lang w:val="en-GB"/>
         </w:rPr>
-        <w:t xml:space="preserve">$ java src.service.TestApp &lt;peer access point&gt; </w:t>
+        <w:t xml:space="preserve">$ java </w:t>
+      </w:r>
+      <w:proofErr w:type="spellStart"/>
+      <w:proofErr w:type="gramStart"/>
+      <w:r>
+        <w:rPr>
+          <w:rFonts w:ascii="Arial" w:hAnsi="Arial" w:cs="Arial"/>
+          <w:i/>
+          <w:iCs/>
+          <w:lang w:val="en-GB"/>
+        </w:rPr>
+        <w:t>src.service</w:t>
+      </w:r>
+      <w:proofErr w:type="gramEnd"/>
+      <w:r>
+        <w:rPr>
+          <w:rFonts w:ascii="Arial" w:hAnsi="Arial" w:cs="Arial"/>
+          <w:i/>
+          <w:iCs/>
+          <w:lang w:val="en-GB"/>
+        </w:rPr>
+        <w:t>.TestApp</w:t>
+      </w:r>
+      <w:proofErr w:type="spellEnd"/>
+      <w:r>
+        <w:rPr>
+          <w:rFonts w:ascii="Arial" w:hAnsi="Arial" w:cs="Arial"/>
+          <w:i/>
+          <w:iCs/>
+          <w:lang w:val="en-GB"/>
+        </w:rPr>
+        <w:t xml:space="preserve"> &lt;peer access point&gt; </w:t>
       </w:r>
       <w:r>
         <w:rPr>
@@ -5058,7 +5811,23 @@
           <w:lang w:val="en-GB"/>
         </w:rPr>
         <w:tab/>
-        <w:t>The state protocol is rather simple. It was mostly designed for debug purposes, displaying some relevant information that helps ensure that the peer-to-peer system is behaving as expected. This information consist of:</w:t>
+        <w:t xml:space="preserve">The state protocol is rather simple. It was mostly designed for debug purposes, displaying some relevant information that helps ensure that the peer-to-peer system is behaving as expected. This information </w:t>
+      </w:r>
+      <w:proofErr w:type="gramStart"/>
+      <w:r>
+        <w:rPr>
+          <w:rFonts w:ascii="Arial" w:hAnsi="Arial" w:cs="Arial"/>
+          <w:lang w:val="en-GB"/>
+        </w:rPr>
+        <w:t>consist</w:t>
+      </w:r>
+      <w:proofErr w:type="gramEnd"/>
+      <w:r>
+        <w:rPr>
+          <w:rFonts w:ascii="Arial" w:hAnsi="Arial" w:cs="Arial"/>
+          <w:lang w:val="en-GB"/>
+        </w:rPr>
+        <w:t xml:space="preserve"> of:</w:t>
       </w:r>
     </w:p>
     <w:p>
@@ -5080,8 +5849,17 @@
           <w:rFonts w:ascii="Arial" w:hAnsi="Arial" w:cs="Arial"/>
           <w:lang w:val="en-GB"/>
         </w:rPr>
-        <w:t>List of files whose backup was initiated in that peer;</w:t>
-      </w:r>
+        <w:t xml:space="preserve">List of files whose backup was initiated in that </w:t>
+      </w:r>
+      <w:proofErr w:type="gramStart"/>
+      <w:r>
+        <w:rPr>
+          <w:rFonts w:ascii="Arial" w:hAnsi="Arial" w:cs="Arial"/>
+          <w:lang w:val="en-GB"/>
+        </w:rPr>
+        <w:t>peer;</w:t>
+      </w:r>
+      <w:proofErr w:type="gramEnd"/>
     </w:p>
     <w:p>
       <w:pPr>
@@ -5102,8 +5880,17 @@
           <w:rFonts w:ascii="Arial" w:hAnsi="Arial" w:cs="Arial"/>
           <w:lang w:val="en-GB"/>
         </w:rPr>
-        <w:t>Key value and desired replication degree for each of those files;</w:t>
-      </w:r>
+        <w:t xml:space="preserve">Key value and desired replication degree for each of those </w:t>
+      </w:r>
+      <w:proofErr w:type="gramStart"/>
+      <w:r>
+        <w:rPr>
+          <w:rFonts w:ascii="Arial" w:hAnsi="Arial" w:cs="Arial"/>
+          <w:lang w:val="en-GB"/>
+        </w:rPr>
+        <w:t>files;</w:t>
+      </w:r>
+      <w:proofErr w:type="gramEnd"/>
     </w:p>
     <w:p>
       <w:pPr>
@@ -5157,15 +5944,32 @@
         </w:rPr>
       </w:pPr>
       <w:bookmarkStart w:id="10" w:name="_Toc40824019"/>
+      <w:proofErr w:type="spellStart"/>
       <w:r>
         <w:rPr>
           <w:rFonts w:ascii="Arial" w:hAnsi="Arial" w:cs="Arial"/>
           <w:b/>
         </w:rPr>
-        <w:lastRenderedPageBreak/>
-        <w:t>Concurrency Implementation</w:t>
+        <w:t>Concurrency</w:t>
+      </w:r>
+      <w:proofErr w:type="spellEnd"/>
+      <w:r>
+        <w:rPr>
+          <w:rFonts w:ascii="Arial" w:hAnsi="Arial" w:cs="Arial"/>
+          <w:b/>
+        </w:rPr>
+        <w:t xml:space="preserve"> </w:t>
+      </w:r>
+      <w:proofErr w:type="spellStart"/>
+      <w:r>
+        <w:rPr>
+          <w:rFonts w:ascii="Arial" w:hAnsi="Arial" w:cs="Arial"/>
+          <w:b/>
+        </w:rPr>
+        <w:t>Implementation</w:t>
       </w:r>
       <w:bookmarkEnd w:id="10"/>
+      <w:proofErr w:type="spellEnd"/>
     </w:p>
     <w:p>
       <w:pPr>
@@ -5213,6 +6017,7 @@
           <w:rFonts w:ascii="Arial" w:hAnsi="Arial" w:cs="Arial"/>
           <w:b/>
         </w:rPr>
+        <w:lastRenderedPageBreak/>
         <w:t>JSSE</w:t>
       </w:r>
       <w:bookmarkEnd w:id="11"/>
@@ -5249,6 +6054,7 @@
         </w:rPr>
         <w:t xml:space="preserve">Secure Sockets by the classes </w:t>
       </w:r>
+      <w:proofErr w:type="spellStart"/>
       <w:r>
         <w:rPr>
           <w:rFonts w:ascii="Arial" w:hAnsi="Arial" w:cs="Arial"/>
@@ -5258,6 +6064,7 @@
         </w:rPr>
         <w:t>SSLServerSocket</w:t>
       </w:r>
+      <w:proofErr w:type="spellEnd"/>
       <w:r>
         <w:rPr>
           <w:rFonts w:ascii="Arial" w:hAnsi="Arial" w:cs="Arial"/>
@@ -5265,6 +6072,7 @@
         </w:rPr>
         <w:t xml:space="preserve">, </w:t>
       </w:r>
+      <w:proofErr w:type="spellStart"/>
       <w:r>
         <w:rPr>
           <w:rFonts w:ascii="Arial" w:hAnsi="Arial" w:cs="Arial"/>
@@ -5274,6 +6082,7 @@
         </w:rPr>
         <w:t>SSLServerSocketFactory</w:t>
       </w:r>
+      <w:proofErr w:type="spellEnd"/>
       <w:r>
         <w:rPr>
           <w:rFonts w:ascii="Arial" w:hAnsi="Arial" w:cs="Arial"/>
@@ -5281,6 +6090,7 @@
         </w:rPr>
         <w:t xml:space="preserve">, </w:t>
       </w:r>
+      <w:proofErr w:type="spellStart"/>
       <w:r>
         <w:rPr>
           <w:rFonts w:ascii="Arial" w:hAnsi="Arial" w:cs="Arial"/>
@@ -5290,6 +6100,7 @@
         </w:rPr>
         <w:t>SSLSocket</w:t>
       </w:r>
+      <w:proofErr w:type="spellEnd"/>
       <w:r>
         <w:rPr>
           <w:rFonts w:ascii="Arial" w:hAnsi="Arial" w:cs="Arial"/>
@@ -5297,6 +6108,7 @@
         </w:rPr>
         <w:t xml:space="preserve"> and </w:t>
       </w:r>
+      <w:proofErr w:type="spellStart"/>
       <w:r>
         <w:rPr>
           <w:rFonts w:ascii="Arial" w:hAnsi="Arial" w:cs="Arial"/>
@@ -5306,12 +6118,29 @@
         </w:rPr>
         <w:t>SSLSocketFactory</w:t>
       </w:r>
-      <w:r>
-        <w:rPr>
-          <w:rFonts w:ascii="Arial" w:hAnsi="Arial" w:cs="Arial"/>
-          <w:lang w:val="en-US"/>
-        </w:rPr>
-        <w:t xml:space="preserve">, all from the javax.net.ssl package. </w:t>
+      <w:proofErr w:type="spellEnd"/>
+      <w:r>
+        <w:rPr>
+          <w:rFonts w:ascii="Arial" w:hAnsi="Arial" w:cs="Arial"/>
+          <w:lang w:val="en-US"/>
+        </w:rPr>
+        <w:t xml:space="preserve">, all from the </w:t>
+      </w:r>
+      <w:proofErr w:type="spellStart"/>
+      <w:r>
+        <w:rPr>
+          <w:rFonts w:ascii="Arial" w:hAnsi="Arial" w:cs="Arial"/>
+          <w:lang w:val="en-US"/>
+        </w:rPr>
+        <w:t>javax.net.ssl</w:t>
+      </w:r>
+      <w:proofErr w:type="spellEnd"/>
+      <w:r>
+        <w:rPr>
+          <w:rFonts w:ascii="Arial" w:hAnsi="Arial" w:cs="Arial"/>
+          <w:lang w:val="en-US"/>
+        </w:rPr>
+        <w:t xml:space="preserve"> package. </w:t>
       </w:r>
       <w:r>
         <w:rPr>
@@ -5428,6 +6257,7 @@
         </w:rPr>
       </w:pPr>
       <w:bookmarkStart w:id="12" w:name="_Toc40824021"/>
+      <w:proofErr w:type="spellStart"/>
       <w:r>
         <w:rPr>
           <w:rFonts w:ascii="Arial" w:hAnsi="Arial" w:cs="Arial"/>
@@ -5436,6 +6266,7 @@
         <w:t>Scalability</w:t>
       </w:r>
       <w:bookmarkEnd w:id="12"/>
+      <w:proofErr w:type="spellEnd"/>
     </w:p>
     <w:p/>
     <w:p>
@@ -5695,7 +6526,23 @@
           <w:rFonts w:ascii="Arial" w:hAnsi="Arial" w:cs="Arial"/>
           <w:lang w:val="en-US"/>
         </w:rPr>
-        <w:t xml:space="preserve"> the amount of peers currently in the network</w:t>
+        <w:t xml:space="preserve"> the </w:t>
+      </w:r>
+      <w:proofErr w:type="gramStart"/>
+      <w:r>
+        <w:rPr>
+          <w:rFonts w:ascii="Arial" w:hAnsi="Arial" w:cs="Arial"/>
+          <w:lang w:val="en-US"/>
+        </w:rPr>
+        <w:t>amount</w:t>
+      </w:r>
+      <w:proofErr w:type="gramEnd"/>
+      <w:r>
+        <w:rPr>
+          <w:rFonts w:ascii="Arial" w:hAnsi="Arial" w:cs="Arial"/>
+          <w:lang w:val="en-US"/>
+        </w:rPr>
+        <w:t xml:space="preserve"> of peers currently in the network</w:t>
       </w:r>
       <w:r>
         <w:rPr>
@@ -5709,7 +6556,23 @@
           <w:rFonts w:ascii="Arial" w:hAnsi="Arial" w:cs="Arial"/>
           <w:lang w:val="en-US"/>
         </w:rPr>
-        <w:t xml:space="preserve">stored in what’s called a </w:t>
+        <w:t xml:space="preserve">stored in </w:t>
+      </w:r>
+      <w:proofErr w:type="gramStart"/>
+      <w:r>
+        <w:rPr>
+          <w:rFonts w:ascii="Arial" w:hAnsi="Arial" w:cs="Arial"/>
+          <w:lang w:val="en-US"/>
+        </w:rPr>
+        <w:t>what’s</w:t>
+      </w:r>
+      <w:proofErr w:type="gramEnd"/>
+      <w:r>
+        <w:rPr>
+          <w:rFonts w:ascii="Arial" w:hAnsi="Arial" w:cs="Arial"/>
+          <w:lang w:val="en-US"/>
+        </w:rPr>
+        <w:t xml:space="preserve"> called a </w:t>
       </w:r>
       <w:r>
         <w:rPr>
@@ -5808,7 +6671,6 @@
           <w:rFonts w:ascii="Arial" w:hAnsi="Arial" w:cs="Arial"/>
           <w:lang w:val="en-US"/>
         </w:rPr>
-        <w:lastRenderedPageBreak/>
         <w:t xml:space="preserve">As mentioned earlier, </w:t>
       </w:r>
       <w:r>
@@ -5902,6 +6764,7 @@
           <w:lang w:val="en-US"/>
         </w:rPr>
       </w:pPr>
+      <w:proofErr w:type="gramStart"/>
       <w:r>
         <w:rPr>
           <w:rFonts w:ascii="Arial" w:hAnsi="Arial" w:cs="Arial"/>
@@ -5909,6 +6772,7 @@
           <w:bCs/>
           <w:lang w:val="en-US"/>
         </w:rPr>
+        <w:lastRenderedPageBreak/>
         <w:t>j</w:t>
       </w:r>
       <w:r>
@@ -5920,6 +6784,8 @@
         </w:rPr>
         <w:t>oin(</w:t>
       </w:r>
+      <w:proofErr w:type="spellStart"/>
+      <w:proofErr w:type="gramEnd"/>
       <w:r>
         <w:rPr>
           <w:rFonts w:ascii="Arial" w:hAnsi="Arial" w:cs="Arial"/>
@@ -5929,6 +6795,7 @@
         </w:rPr>
         <w:t>InetSocketAddress</w:t>
       </w:r>
+      <w:proofErr w:type="spellEnd"/>
       <w:r>
         <w:rPr>
           <w:rFonts w:ascii="Arial" w:hAnsi="Arial" w:cs="Arial"/>
@@ -5962,6 +6829,7 @@
           <w:lang w:val="en-US"/>
         </w:rPr>
       </w:pPr>
+      <w:proofErr w:type="spellStart"/>
       <w:r>
         <w:rPr>
           <w:rFonts w:ascii="Arial" w:hAnsi="Arial" w:cs="Arial"/>
@@ -5969,7 +6837,37 @@
           <w:bCs/>
           <w:lang w:val="en-US"/>
         </w:rPr>
-        <w:t>notify_successor()</w:t>
+        <w:t>notify_</w:t>
+      </w:r>
+      <w:proofErr w:type="gramStart"/>
+      <w:r>
+        <w:rPr>
+          <w:rFonts w:ascii="Arial" w:hAnsi="Arial" w:cs="Arial"/>
+          <w:b/>
+          <w:bCs/>
+          <w:lang w:val="en-US"/>
+        </w:rPr>
+        <w:t>successor</w:t>
+      </w:r>
+      <w:proofErr w:type="spellEnd"/>
+      <w:r>
+        <w:rPr>
+          <w:rFonts w:ascii="Arial" w:hAnsi="Arial" w:cs="Arial"/>
+          <w:b/>
+          <w:bCs/>
+          <w:lang w:val="en-US"/>
+        </w:rPr>
+        <w:t>(</w:t>
+      </w:r>
+      <w:proofErr w:type="gramEnd"/>
+      <w:r>
+        <w:rPr>
+          <w:rFonts w:ascii="Arial" w:hAnsi="Arial" w:cs="Arial"/>
+          <w:b/>
+          <w:bCs/>
+          <w:lang w:val="en-US"/>
+        </w:rPr>
+        <w:t>)</w:t>
       </w:r>
       <w:r>
         <w:rPr>
@@ -5995,6 +6893,7 @@
           <w:lang w:val="en-US"/>
         </w:rPr>
       </w:pPr>
+      <w:proofErr w:type="gramStart"/>
       <w:r>
         <w:rPr>
           <w:rFonts w:ascii="Arial" w:hAnsi="Arial" w:cs="Arial"/>
@@ -6002,7 +6901,28 @@
           <w:bCs/>
           <w:lang w:val="en-US"/>
         </w:rPr>
-        <w:t xml:space="preserve">notified(InetSocketAddress) </w:t>
+        <w:t>notified(</w:t>
+      </w:r>
+      <w:proofErr w:type="spellStart"/>
+      <w:proofErr w:type="gramEnd"/>
+      <w:r>
+        <w:rPr>
+          <w:rFonts w:ascii="Arial" w:hAnsi="Arial" w:cs="Arial"/>
+          <w:b/>
+          <w:bCs/>
+          <w:lang w:val="en-US"/>
+        </w:rPr>
+        <w:t>InetSocketAddress</w:t>
+      </w:r>
+      <w:proofErr w:type="spellEnd"/>
+      <w:r>
+        <w:rPr>
+          <w:rFonts w:ascii="Arial" w:hAnsi="Arial" w:cs="Arial"/>
+          <w:b/>
+          <w:bCs/>
+          <w:lang w:val="en-US"/>
+        </w:rPr>
+        <w:t xml:space="preserve">) </w:t>
       </w:r>
       <w:r>
         <w:rPr>
@@ -6028,6 +6948,7 @@
           <w:lang w:val="en-US"/>
         </w:rPr>
       </w:pPr>
+      <w:proofErr w:type="gramStart"/>
       <w:r>
         <w:rPr>
           <w:rFonts w:ascii="Arial" w:hAnsi="Arial" w:cs="Arial"/>
@@ -6035,7 +6956,28 @@
           <w:bCs/>
           <w:lang w:val="en-US"/>
         </w:rPr>
-        <w:t xml:space="preserve">notified(InetSocketAddress) </w:t>
+        <w:t>notified(</w:t>
+      </w:r>
+      <w:proofErr w:type="spellStart"/>
+      <w:proofErr w:type="gramEnd"/>
+      <w:r>
+        <w:rPr>
+          <w:rFonts w:ascii="Arial" w:hAnsi="Arial" w:cs="Arial"/>
+          <w:b/>
+          <w:bCs/>
+          <w:lang w:val="en-US"/>
+        </w:rPr>
+        <w:t>InetSocketAddress</w:t>
+      </w:r>
+      <w:proofErr w:type="spellEnd"/>
+      <w:r>
+        <w:rPr>
+          <w:rFonts w:ascii="Arial" w:hAnsi="Arial" w:cs="Arial"/>
+          <w:b/>
+          <w:bCs/>
+          <w:lang w:val="en-US"/>
+        </w:rPr>
+        <w:t xml:space="preserve">) </w:t>
       </w:r>
       <w:r>
         <w:rPr>
@@ -6061,6 +7003,7 @@
           <w:lang w:val="en-US"/>
         </w:rPr>
       </w:pPr>
+      <w:proofErr w:type="spellStart"/>
       <w:r>
         <w:rPr>
           <w:rFonts w:ascii="Arial" w:hAnsi="Arial" w:cs="Arial"/>
@@ -6068,7 +7011,37 @@
           <w:bCs/>
           <w:lang w:val="en-US"/>
         </w:rPr>
-        <w:t xml:space="preserve">find_successor_addr(long, Message) </w:t>
+        <w:t>find_successor_</w:t>
+      </w:r>
+      <w:proofErr w:type="gramStart"/>
+      <w:r>
+        <w:rPr>
+          <w:rFonts w:ascii="Arial" w:hAnsi="Arial" w:cs="Arial"/>
+          <w:b/>
+          <w:bCs/>
+          <w:lang w:val="en-US"/>
+        </w:rPr>
+        <w:t>addr</w:t>
+      </w:r>
+      <w:proofErr w:type="spellEnd"/>
+      <w:r>
+        <w:rPr>
+          <w:rFonts w:ascii="Arial" w:hAnsi="Arial" w:cs="Arial"/>
+          <w:b/>
+          <w:bCs/>
+          <w:lang w:val="en-US"/>
+        </w:rPr>
+        <w:t>(</w:t>
+      </w:r>
+      <w:proofErr w:type="gramEnd"/>
+      <w:r>
+        <w:rPr>
+          <w:rFonts w:ascii="Arial" w:hAnsi="Arial" w:cs="Arial"/>
+          <w:b/>
+          <w:bCs/>
+          <w:lang w:val="en-US"/>
+        </w:rPr>
+        <w:t xml:space="preserve">long, Message) </w:t>
       </w:r>
       <w:r>
         <w:rPr>
@@ -6095,6 +7068,7 @@
           <w:szCs w:val="36"/>
         </w:rPr>
       </w:pPr>
+      <w:proofErr w:type="spellStart"/>
       <w:r>
         <w:rPr>
           <w:rFonts w:ascii="Arial" w:hAnsi="Arial" w:cs="Arial"/>
@@ -6103,6 +7077,7 @@
         <w:t>Fault-tolerance</w:t>
       </w:r>
       <w:bookmarkEnd w:id="13"/>
+      <w:proofErr w:type="spellEnd"/>
     </w:p>
     <w:p/>
     <w:p>
@@ -6185,6 +7160,7 @@
           <w:lang w:val="en-US"/>
         </w:rPr>
       </w:pPr>
+      <w:proofErr w:type="spellStart"/>
       <w:r>
         <w:rPr>
           <w:rFonts w:ascii="Arial" w:hAnsi="Arial" w:cs="Arial"/>
@@ -6194,6 +7170,7 @@
         </w:rPr>
         <w:t>FixFingersThread</w:t>
       </w:r>
+      <w:proofErr w:type="spellEnd"/>
       <w:r>
         <w:rPr>
           <w:rFonts w:ascii="Arial" w:hAnsi="Arial" w:cs="Arial"/>
@@ -6220,8 +7197,17 @@
           <w:rFonts w:ascii="Arial" w:hAnsi="Arial" w:cs="Arial"/>
           <w:lang w:val="en-US"/>
         </w:rPr>
-        <w:t xml:space="preserve"> of departure and join of nodes;</w:t>
-      </w:r>
+        <w:t xml:space="preserve"> of departure and join of </w:t>
+      </w:r>
+      <w:proofErr w:type="gramStart"/>
+      <w:r>
+        <w:rPr>
+          <w:rFonts w:ascii="Arial" w:hAnsi="Arial" w:cs="Arial"/>
+          <w:lang w:val="en-US"/>
+        </w:rPr>
+        <w:t>nodes;</w:t>
+      </w:r>
+      <w:proofErr w:type="gramEnd"/>
     </w:p>
     <w:p>
       <w:pPr>
@@ -6247,6 +7233,7 @@
           <w:lang w:val="en-US"/>
         </w:rPr>
       </w:pPr>
+      <w:proofErr w:type="spellStart"/>
       <w:r>
         <w:rPr>
           <w:rFonts w:ascii="Arial" w:hAnsi="Arial" w:cs="Arial"/>
@@ -6256,6 +7243,7 @@
         </w:rPr>
         <w:t>PredecessorThread</w:t>
       </w:r>
+      <w:proofErr w:type="spellEnd"/>
       <w:r>
         <w:rPr>
           <w:rFonts w:ascii="Arial" w:hAnsi="Arial" w:cs="Arial"/>
@@ -6275,8 +7263,17 @@
           <w:rFonts w:ascii="Arial" w:hAnsi="Arial" w:cs="Arial"/>
           <w:lang w:val="en-US"/>
         </w:rPr>
-        <w:t>updated later through the usage of a notify;</w:t>
-      </w:r>
+        <w:t xml:space="preserve">updated later through the usage of a </w:t>
+      </w:r>
+      <w:proofErr w:type="gramStart"/>
+      <w:r>
+        <w:rPr>
+          <w:rFonts w:ascii="Arial" w:hAnsi="Arial" w:cs="Arial"/>
+          <w:lang w:val="en-US"/>
+        </w:rPr>
+        <w:t>notify;</w:t>
+      </w:r>
+      <w:proofErr w:type="gramEnd"/>
     </w:p>
     <w:p>
       <w:pPr>
@@ -6316,6 +7313,7 @@
           <w:lang w:val="en-US"/>
         </w:rPr>
       </w:pPr>
+      <w:proofErr w:type="spellStart"/>
       <w:r>
         <w:rPr>
           <w:rFonts w:ascii="Arial" w:hAnsi="Arial" w:cs="Arial"/>
@@ -6325,6 +7323,7 @@
         </w:rPr>
         <w:t>StabilizeThread</w:t>
       </w:r>
+      <w:proofErr w:type="spellEnd"/>
       <w:r>
         <w:rPr>
           <w:rFonts w:ascii="Arial" w:hAnsi="Arial" w:cs="Arial"/>

</xml_diff>

<commit_message>
Code refactoring / updated report
</commit_message>
<xml_diff>
--- a/docs/SDIS_TP2_REPORT.docx
+++ b/docs/SDIS_TP2_REPORT.docx
@@ -781,7 +781,7 @@
             <w:rPr>
               <w:rFonts w:eastAsiaTheme="minorEastAsia"/>
               <w:noProof/>
-              <w:lang w:eastAsia="pt-PT"/>
+              <w:lang w:val="en-US"/>
             </w:rPr>
           </w:pPr>
           <w:r>
@@ -799,7 +799,7 @@
             </w:rPr>
             <w:fldChar w:fldCharType="separate"/>
           </w:r>
-          <w:hyperlink w:anchor="_Toc40824013" w:history="1">
+          <w:hyperlink w:anchor="_Toc41666948" w:history="1">
             <w:r>
               <w:rPr>
                 <w:rStyle w:val="Hiperligao"/>
@@ -813,7 +813,7 @@
               <w:rPr>
                 <w:rFonts w:eastAsiaTheme="minorEastAsia"/>
                 <w:noProof/>
-                <w:lang w:eastAsia="pt-PT"/>
+                <w:lang w:val="en-US"/>
               </w:rPr>
               <w:tab/>
             </w:r>
@@ -845,7 +845,7 @@
                 <w:noProof/>
                 <w:webHidden/>
               </w:rPr>
-              <w:instrText xml:space="preserve"> PAGEREF _Toc40824013 \h </w:instrText>
+              <w:instrText xml:space="preserve"> PAGEREF _Toc41666948 \h </w:instrText>
             </w:r>
             <w:r>
               <w:rPr>
@@ -882,10 +882,10 @@
             <w:rPr>
               <w:rFonts w:eastAsiaTheme="minorEastAsia"/>
               <w:noProof/>
-              <w:lang w:eastAsia="pt-PT"/>
+              <w:lang w:val="en-US"/>
             </w:rPr>
           </w:pPr>
-          <w:hyperlink w:anchor="_Toc40824014" w:history="1">
+          <w:hyperlink w:anchor="_Toc41666949" w:history="1">
             <w:r>
               <w:rPr>
                 <w:rStyle w:val="Hiperligao"/>
@@ -899,7 +899,7 @@
               <w:rPr>
                 <w:rFonts w:eastAsiaTheme="minorEastAsia"/>
                 <w:noProof/>
-                <w:lang w:eastAsia="pt-PT"/>
+                <w:lang w:val="en-US"/>
               </w:rPr>
               <w:tab/>
             </w:r>
@@ -931,7 +931,7 @@
                 <w:noProof/>
                 <w:webHidden/>
               </w:rPr>
-              <w:instrText xml:space="preserve"> PAGEREF _Toc40824014 \h </w:instrText>
+              <w:instrText xml:space="preserve"> PAGEREF _Toc41666949 \h </w:instrText>
             </w:r>
             <w:r>
               <w:rPr>
@@ -968,10 +968,10 @@
             <w:rPr>
               <w:rFonts w:eastAsiaTheme="minorEastAsia"/>
               <w:noProof/>
-              <w:lang w:eastAsia="pt-PT"/>
+              <w:lang w:val="en-US"/>
             </w:rPr>
           </w:pPr>
-          <w:hyperlink w:anchor="_Toc40824015" w:history="1">
+          <w:hyperlink w:anchor="_Toc41666950" w:history="1">
             <w:r>
               <w:rPr>
                 <w:rStyle w:val="Hiperligao"/>
@@ -985,7 +985,7 @@
               <w:rPr>
                 <w:rFonts w:eastAsiaTheme="minorEastAsia"/>
                 <w:noProof/>
-                <w:lang w:eastAsia="pt-PT"/>
+                <w:lang w:val="en-US"/>
               </w:rPr>
               <w:tab/>
             </w:r>
@@ -1017,7 +1017,7 @@
                 <w:noProof/>
                 <w:webHidden/>
               </w:rPr>
-              <w:instrText xml:space="preserve"> PAGEREF _Toc40824015 \h </w:instrText>
+              <w:instrText xml:space="preserve"> PAGEREF _Toc41666950 \h </w:instrText>
             </w:r>
             <w:r>
               <w:rPr>
@@ -1054,10 +1054,10 @@
             <w:rPr>
               <w:rFonts w:eastAsiaTheme="minorEastAsia"/>
               <w:noProof/>
-              <w:lang w:eastAsia="pt-PT"/>
+              <w:lang w:val="en-US"/>
             </w:rPr>
           </w:pPr>
-          <w:hyperlink w:anchor="_Toc40824016" w:history="1">
+          <w:hyperlink w:anchor="_Toc41666951" w:history="1">
             <w:r>
               <w:rPr>
                 <w:rStyle w:val="Hiperligao"/>
@@ -1071,7 +1071,7 @@
               <w:rPr>
                 <w:rFonts w:eastAsiaTheme="minorEastAsia"/>
                 <w:noProof/>
-                <w:lang w:eastAsia="pt-PT"/>
+                <w:lang w:val="en-US"/>
               </w:rPr>
               <w:tab/>
             </w:r>
@@ -1103,7 +1103,7 @@
                 <w:noProof/>
                 <w:webHidden/>
               </w:rPr>
-              <w:instrText xml:space="preserve"> PAGEREF _Toc40824016 \h </w:instrText>
+              <w:instrText xml:space="preserve"> PAGEREF _Toc41666951 \h </w:instrText>
             </w:r>
             <w:r>
               <w:rPr>
@@ -1123,7 +1123,7 @@
                 <w:noProof/>
                 <w:webHidden/>
               </w:rPr>
-              <w:t>4</w:t>
+              <w:t>3</w:t>
             </w:r>
             <w:r>
               <w:rPr>
@@ -1140,10 +1140,10 @@
             <w:rPr>
               <w:rFonts w:eastAsiaTheme="minorEastAsia"/>
               <w:noProof/>
-              <w:lang w:eastAsia="pt-PT"/>
+              <w:lang w:val="en-US"/>
             </w:rPr>
           </w:pPr>
-          <w:hyperlink w:anchor="_Toc40824017" w:history="1">
+          <w:hyperlink w:anchor="_Toc41666952" w:history="1">
             <w:r>
               <w:rPr>
                 <w:rStyle w:val="Hiperligao"/>
@@ -1157,7 +1157,7 @@
               <w:rPr>
                 <w:rFonts w:eastAsiaTheme="minorEastAsia"/>
                 <w:noProof/>
-                <w:lang w:eastAsia="pt-PT"/>
+                <w:lang w:val="en-US"/>
               </w:rPr>
               <w:tab/>
             </w:r>
@@ -1189,7 +1189,7 @@
                 <w:noProof/>
                 <w:webHidden/>
               </w:rPr>
-              <w:instrText xml:space="preserve"> PAGEREF _Toc40824017 \h </w:instrText>
+              <w:instrText xml:space="preserve"> PAGEREF _Toc41666952 \h </w:instrText>
             </w:r>
             <w:r>
               <w:rPr>
@@ -1209,7 +1209,7 @@
                 <w:noProof/>
                 <w:webHidden/>
               </w:rPr>
-              <w:t>4</w:t>
+              <w:t>5</w:t>
             </w:r>
             <w:r>
               <w:rPr>
@@ -1226,10 +1226,10 @@
             <w:rPr>
               <w:rFonts w:eastAsiaTheme="minorEastAsia"/>
               <w:noProof/>
-              <w:lang w:eastAsia="pt-PT"/>
+              <w:lang w:val="en-US"/>
             </w:rPr>
           </w:pPr>
-          <w:hyperlink w:anchor="_Toc40824018" w:history="1">
+          <w:hyperlink w:anchor="_Toc41666953" w:history="1">
             <w:r>
               <w:rPr>
                 <w:rStyle w:val="Hiperligao"/>
@@ -1243,7 +1243,7 @@
               <w:rPr>
                 <w:rFonts w:eastAsiaTheme="minorEastAsia"/>
                 <w:noProof/>
-                <w:lang w:eastAsia="pt-PT"/>
+                <w:lang w:val="en-US"/>
               </w:rPr>
               <w:tab/>
             </w:r>
@@ -1275,7 +1275,7 @@
                 <w:noProof/>
                 <w:webHidden/>
               </w:rPr>
-              <w:instrText xml:space="preserve"> PAGEREF _Toc40824018 \h </w:instrText>
+              <w:instrText xml:space="preserve"> PAGEREF _Toc41666953 \h </w:instrText>
             </w:r>
             <w:r>
               <w:rPr>
@@ -1295,7 +1295,7 @@
                 <w:noProof/>
                 <w:webHidden/>
               </w:rPr>
-              <w:t>4</w:t>
+              <w:t>6</w:t>
             </w:r>
             <w:r>
               <w:rPr>
@@ -1312,10 +1312,182 @@
             <w:rPr>
               <w:rFonts w:eastAsiaTheme="minorEastAsia"/>
               <w:noProof/>
-              <w:lang w:eastAsia="pt-PT"/>
+              <w:lang w:val="en-US"/>
             </w:rPr>
           </w:pPr>
-          <w:hyperlink w:anchor="_Toc40824019" w:history="1">
+          <w:hyperlink w:anchor="_Toc41666954" w:history="1">
+            <w:r>
+              <w:rPr>
+                <w:rStyle w:val="Hiperligao"/>
+                <w:rFonts w:ascii="Arial" w:hAnsi="Arial" w:cs="Arial"/>
+                <w:b/>
+                <w:noProof/>
+              </w:rPr>
+              <w:t>3.4.</w:t>
+            </w:r>
+            <w:r>
+              <w:rPr>
+                <w:rFonts w:eastAsiaTheme="minorEastAsia"/>
+                <w:noProof/>
+                <w:lang w:val="en-US"/>
+              </w:rPr>
+              <w:tab/>
+            </w:r>
+            <w:r>
+              <w:rPr>
+                <w:rStyle w:val="Hiperligao"/>
+                <w:rFonts w:ascii="Arial" w:hAnsi="Arial" w:cs="Arial"/>
+                <w:b/>
+                <w:noProof/>
+              </w:rPr>
+              <w:t>Reclaim</w:t>
+            </w:r>
+            <w:r>
+              <w:rPr>
+                <w:noProof/>
+                <w:webHidden/>
+              </w:rPr>
+              <w:tab/>
+            </w:r>
+            <w:r>
+              <w:rPr>
+                <w:noProof/>
+                <w:webHidden/>
+              </w:rPr>
+              <w:fldChar w:fldCharType="begin"/>
+            </w:r>
+            <w:r>
+              <w:rPr>
+                <w:noProof/>
+                <w:webHidden/>
+              </w:rPr>
+              <w:instrText xml:space="preserve"> PAGEREF _Toc41666954 \h </w:instrText>
+            </w:r>
+            <w:r>
+              <w:rPr>
+                <w:noProof/>
+                <w:webHidden/>
+              </w:rPr>
+            </w:r>
+            <w:r>
+              <w:rPr>
+                <w:noProof/>
+                <w:webHidden/>
+              </w:rPr>
+              <w:fldChar w:fldCharType="separate"/>
+            </w:r>
+            <w:r>
+              <w:rPr>
+                <w:noProof/>
+                <w:webHidden/>
+              </w:rPr>
+              <w:t>7</w:t>
+            </w:r>
+            <w:r>
+              <w:rPr>
+                <w:noProof/>
+                <w:webHidden/>
+              </w:rPr>
+              <w:fldChar w:fldCharType="end"/>
+            </w:r>
+          </w:hyperlink>
+        </w:p>
+        <w:p>
+          <w:pPr>
+            <w:pStyle w:val="ndice1"/>
+            <w:rPr>
+              <w:rFonts w:eastAsiaTheme="minorEastAsia"/>
+              <w:noProof/>
+              <w:lang w:val="en-US"/>
+            </w:rPr>
+          </w:pPr>
+          <w:hyperlink w:anchor="_Toc41666955" w:history="1">
+            <w:r>
+              <w:rPr>
+                <w:rStyle w:val="Hiperligao"/>
+                <w:rFonts w:ascii="Arial" w:hAnsi="Arial" w:cs="Arial"/>
+                <w:b/>
+                <w:noProof/>
+              </w:rPr>
+              <w:t>3.5.</w:t>
+            </w:r>
+            <w:r>
+              <w:rPr>
+                <w:rFonts w:eastAsiaTheme="minorEastAsia"/>
+                <w:noProof/>
+                <w:lang w:val="en-US"/>
+              </w:rPr>
+              <w:tab/>
+            </w:r>
+            <w:r>
+              <w:rPr>
+                <w:rStyle w:val="Hiperligao"/>
+                <w:rFonts w:ascii="Arial" w:hAnsi="Arial" w:cs="Arial"/>
+                <w:b/>
+                <w:noProof/>
+              </w:rPr>
+              <w:t>State</w:t>
+            </w:r>
+            <w:r>
+              <w:rPr>
+                <w:noProof/>
+                <w:webHidden/>
+              </w:rPr>
+              <w:tab/>
+            </w:r>
+            <w:r>
+              <w:rPr>
+                <w:noProof/>
+                <w:webHidden/>
+              </w:rPr>
+              <w:fldChar w:fldCharType="begin"/>
+            </w:r>
+            <w:r>
+              <w:rPr>
+                <w:noProof/>
+                <w:webHidden/>
+              </w:rPr>
+              <w:instrText xml:space="preserve"> PAGEREF _Toc41666955 \h </w:instrText>
+            </w:r>
+            <w:r>
+              <w:rPr>
+                <w:noProof/>
+                <w:webHidden/>
+              </w:rPr>
+            </w:r>
+            <w:r>
+              <w:rPr>
+                <w:noProof/>
+                <w:webHidden/>
+              </w:rPr>
+              <w:fldChar w:fldCharType="separate"/>
+            </w:r>
+            <w:r>
+              <w:rPr>
+                <w:noProof/>
+                <w:webHidden/>
+              </w:rPr>
+              <w:t>8</w:t>
+            </w:r>
+            <w:r>
+              <w:rPr>
+                <w:noProof/>
+                <w:webHidden/>
+              </w:rPr>
+              <w:fldChar w:fldCharType="end"/>
+            </w:r>
+          </w:hyperlink>
+        </w:p>
+        <w:p>
+          <w:pPr>
+            <w:pStyle w:val="ndice1"/>
+            <w:rPr>
+              <w:rFonts w:eastAsiaTheme="minorEastAsia"/>
+              <w:noProof/>
+              <w:lang w:val="en-US"/>
+            </w:rPr>
+          </w:pPr>
+          <w:hyperlink w:anchor="_Toc41666956" w:history="1">
             <w:r>
               <w:rPr>
                 <w:rStyle w:val="Hiperligao"/>
@@ -1329,7 +1501,7 @@
               <w:rPr>
                 <w:rFonts w:eastAsiaTheme="minorEastAsia"/>
                 <w:noProof/>
-                <w:lang w:eastAsia="pt-PT"/>
+                <w:lang w:val="en-US"/>
               </w:rPr>
               <w:tab/>
             </w:r>
@@ -1361,7 +1533,7 @@
                 <w:noProof/>
                 <w:webHidden/>
               </w:rPr>
-              <w:instrText xml:space="preserve"> PAGEREF _Toc40824019 \h </w:instrText>
+              <w:instrText xml:space="preserve"> PAGEREF _Toc41666956 \h </w:instrText>
             </w:r>
             <w:r>
               <w:rPr>
@@ -1381,7 +1553,7 @@
                 <w:noProof/>
                 <w:webHidden/>
               </w:rPr>
-              <w:t>4</w:t>
+              <w:t>8</w:t>
             </w:r>
             <w:r>
               <w:rPr>
@@ -1398,10 +1570,10 @@
             <w:rPr>
               <w:rFonts w:eastAsiaTheme="minorEastAsia"/>
               <w:noProof/>
-              <w:lang w:eastAsia="pt-PT"/>
+              <w:lang w:val="en-US"/>
             </w:rPr>
           </w:pPr>
-          <w:hyperlink w:anchor="_Toc40824020" w:history="1">
+          <w:hyperlink w:anchor="_Toc41666957" w:history="1">
             <w:r>
               <w:rPr>
                 <w:rStyle w:val="Hiperligao"/>
@@ -1415,7 +1587,7 @@
               <w:rPr>
                 <w:rFonts w:eastAsiaTheme="minorEastAsia"/>
                 <w:noProof/>
-                <w:lang w:eastAsia="pt-PT"/>
+                <w:lang w:val="en-US"/>
               </w:rPr>
               <w:tab/>
             </w:r>
@@ -1447,7 +1619,7 @@
                 <w:noProof/>
                 <w:webHidden/>
               </w:rPr>
-              <w:instrText xml:space="preserve"> PAGEREF _Toc40824020 \h </w:instrText>
+              <w:instrText xml:space="preserve"> PAGEREF _Toc41666957 \h </w:instrText>
             </w:r>
             <w:r>
               <w:rPr>
@@ -1467,7 +1639,7 @@
                 <w:noProof/>
                 <w:webHidden/>
               </w:rPr>
-              <w:t>4</w:t>
+              <w:t>9</w:t>
             </w:r>
             <w:r>
               <w:rPr>
@@ -1484,10 +1656,10 @@
             <w:rPr>
               <w:rFonts w:eastAsiaTheme="minorEastAsia"/>
               <w:noProof/>
-              <w:lang w:eastAsia="pt-PT"/>
+              <w:lang w:val="en-US"/>
             </w:rPr>
           </w:pPr>
-          <w:hyperlink w:anchor="_Toc40824021" w:history="1">
+          <w:hyperlink w:anchor="_Toc41666958" w:history="1">
             <w:r>
               <w:rPr>
                 <w:rStyle w:val="Hiperligao"/>
@@ -1501,7 +1673,7 @@
               <w:rPr>
                 <w:rFonts w:eastAsiaTheme="minorEastAsia"/>
                 <w:noProof/>
-                <w:lang w:eastAsia="pt-PT"/>
+                <w:lang w:val="en-US"/>
               </w:rPr>
               <w:tab/>
             </w:r>
@@ -1533,7 +1705,7 @@
                 <w:noProof/>
                 <w:webHidden/>
               </w:rPr>
-              <w:instrText xml:space="preserve"> PAGEREF _Toc40824021 \h </w:instrText>
+              <w:instrText xml:space="preserve"> PAGEREF _Toc41666958 \h </w:instrText>
             </w:r>
             <w:r>
               <w:rPr>
@@ -1553,7 +1725,7 @@
                 <w:noProof/>
                 <w:webHidden/>
               </w:rPr>
-              <w:t>4</w:t>
+              <w:t>10</w:t>
             </w:r>
             <w:r>
               <w:rPr>
@@ -1570,10 +1742,10 @@
             <w:rPr>
               <w:rFonts w:eastAsiaTheme="minorEastAsia"/>
               <w:noProof/>
-              <w:lang w:eastAsia="pt-PT"/>
+              <w:lang w:val="en-US"/>
             </w:rPr>
           </w:pPr>
-          <w:hyperlink w:anchor="_Toc40824022" w:history="1">
+          <w:hyperlink w:anchor="_Toc41666959" w:history="1">
             <w:r>
               <w:rPr>
                 <w:rStyle w:val="Hiperligao"/>
@@ -1587,7 +1759,7 @@
               <w:rPr>
                 <w:rFonts w:eastAsiaTheme="minorEastAsia"/>
                 <w:noProof/>
-                <w:lang w:eastAsia="pt-PT"/>
+                <w:lang w:val="en-US"/>
               </w:rPr>
               <w:tab/>
             </w:r>
@@ -1619,7 +1791,7 @@
                 <w:noProof/>
                 <w:webHidden/>
               </w:rPr>
-              <w:instrText xml:space="preserve"> PAGEREF _Toc40824022 \h </w:instrText>
+              <w:instrText xml:space="preserve"> PAGEREF _Toc41666959 \h </w:instrText>
             </w:r>
             <w:r>
               <w:rPr>
@@ -1639,7 +1811,7 @@
                 <w:noProof/>
                 <w:webHidden/>
               </w:rPr>
-              <w:t>4</w:t>
+              <w:t>11</w:t>
             </w:r>
             <w:r>
               <w:rPr>
@@ -1675,12 +1847,6 @@
     <w:p/>
     <w:p/>
     <w:p/>
-    <w:p/>
-    <w:p/>
-    <w:p/>
-    <w:p/>
-    <w:p/>
-    <w:p/>
     <w:p>
       <w:pPr>
         <w:rPr>
@@ -1704,7 +1870,7 @@
           <w:szCs w:val="36"/>
         </w:rPr>
       </w:pPr>
-      <w:bookmarkStart w:id="1" w:name="_Toc40824013"/>
+      <w:bookmarkStart w:id="1" w:name="_Toc41666948"/>
       <w:proofErr w:type="spellStart"/>
       <w:r>
         <w:rPr>
@@ -1789,7 +1955,14 @@
           <w:rFonts w:ascii="Arial" w:hAnsi="Arial" w:cs="Arial"/>
           <w:lang w:val="en-US"/>
         </w:rPr>
-        <w:t>design and implementation of the backup service. It also describes the extra features that were implemented to raise the project’s grade’s ceiling.</w:t>
+        <w:t>design and implementation of the backup service. It also describes the extra features that were implemented to raise the project’s grade’s ceiling</w:t>
+      </w:r>
+      <w:r>
+        <w:rPr>
+          <w:rFonts w:ascii="Arial" w:hAnsi="Arial" w:cs="Arial"/>
+          <w:lang w:val="en-US"/>
+        </w:rPr>
+        <w:t>.</w:t>
       </w:r>
     </w:p>
     <w:p>
@@ -1817,7 +1990,7 @@
           <w:b/>
         </w:rPr>
       </w:pPr>
-      <w:bookmarkStart w:id="2" w:name="_Toc40824014"/>
+      <w:bookmarkStart w:id="2" w:name="_Toc41666949"/>
       <w:proofErr w:type="spellStart"/>
       <w:r>
         <w:rPr>
@@ -1978,62 +2151,26 @@
       <w:pPr>
         <w:spacing w:line="360" w:lineRule="auto"/>
         <w:ind w:firstLine="360"/>
-        <w:rPr>
-          <w:rFonts w:ascii="Arial" w:hAnsi="Arial" w:cs="Arial"/>
-          <w:lang w:val="en-US"/>
-        </w:rPr>
-      </w:pPr>
-      <w:r>
-        <w:rPr>
-          <w:rFonts w:ascii="Arial" w:hAnsi="Arial" w:cs="Arial"/>
-          <w:color w:val="000000"/>
-        </w:rPr>
-        <w:t xml:space="preserve">. </w:t>
-      </w:r>
-      <w:r>
-        <w:rPr>
-          <w:rFonts w:ascii="Arial" w:hAnsi="Arial" w:cs="Arial"/>
-          <w:color w:val="000000"/>
-        </w:rPr>
-        <w:t xml:space="preserve"> </w:t>
-      </w:r>
-    </w:p>
-    <w:p>
-      <w:pPr>
-        <w:rPr>
-          <w:rFonts w:ascii="Arial" w:hAnsi="Arial" w:cs="Arial"/>
-          <w:lang w:val="en-US"/>
-        </w:rPr>
-      </w:pPr>
-    </w:p>
-    <w:p>
-      <w:pPr>
-        <w:rPr>
-          <w:rFonts w:ascii="Arial" w:hAnsi="Arial" w:cs="Arial"/>
-          <w:lang w:val="en-US"/>
-        </w:rPr>
-      </w:pPr>
-    </w:p>
-    <w:p>
-      <w:pPr>
-        <w:rPr>
-          <w:rFonts w:ascii="Arial" w:hAnsi="Arial" w:cs="Arial"/>
-          <w:lang w:val="en-US"/>
-        </w:rPr>
-      </w:pPr>
-    </w:p>
-    <w:p>
-      <w:pPr>
-        <w:rPr>
-          <w:rFonts w:ascii="Arial" w:hAnsi="Arial" w:cs="Arial"/>
-          <w:lang w:val="en-US"/>
-        </w:rPr>
-      </w:pPr>
-    </w:p>
-    <w:p>
-      <w:pPr>
-        <w:rPr>
-          <w:rFonts w:ascii="Arial" w:hAnsi="Arial" w:cs="Arial"/>
+        <w:jc w:val="both"/>
+        <w:rPr>
+          <w:rFonts w:ascii="Arial" w:hAnsi="Arial" w:cs="Arial"/>
+          <w:lang w:val="en-US"/>
+        </w:rPr>
+      </w:pPr>
+      <w:r>
+        <w:rPr>
+          <w:rFonts w:ascii="Arial" w:hAnsi="Arial" w:cs="Arial"/>
+          <w:lang w:val="en-US"/>
+        </w:rPr>
+        <w:t>This means that the ceiling of our project’s grade should be 19 out of 20.</w:t>
+      </w:r>
+    </w:p>
+    <w:p>
+      <w:pPr>
+        <w:rPr>
+          <w:rFonts w:ascii="Arial" w:hAnsi="Arial" w:cs="Arial"/>
+          <w:sz w:val="2"/>
+          <w:szCs w:val="2"/>
           <w:lang w:val="en-US"/>
         </w:rPr>
       </w:pPr>
@@ -2051,14 +2188,13 @@
           <w:b/>
         </w:rPr>
       </w:pPr>
-      <w:bookmarkStart w:id="4" w:name="_Toc40824015"/>
+      <w:bookmarkStart w:id="4" w:name="_Toc41666950"/>
       <w:proofErr w:type="spellStart"/>
       <w:r>
         <w:rPr>
           <w:rFonts w:ascii="Arial" w:hAnsi="Arial" w:cs="Arial"/>
           <w:b/>
         </w:rPr>
-        <w:lastRenderedPageBreak/>
         <w:t>Protocols</w:t>
       </w:r>
       <w:bookmarkEnd w:id="4"/>
@@ -2067,7 +2203,7 @@
     <w:p>
       <w:pPr>
         <w:spacing w:line="360" w:lineRule="auto"/>
-        <w:jc w:val="both"/>
+        <w:jc w:val="center"/>
         <w:rPr>
           <w:rFonts w:ascii="Arial" w:hAnsi="Arial" w:cs="Arial"/>
         </w:rPr>
@@ -2086,7 +2222,7 @@
           <w:b/>
         </w:rPr>
       </w:pPr>
-      <w:bookmarkStart w:id="5" w:name="_Toc40824016"/>
+      <w:bookmarkStart w:id="5" w:name="_Toc41666951"/>
       <w:r>
         <w:rPr>
           <w:rFonts w:ascii="Arial" w:hAnsi="Arial" w:cs="Arial"/>
@@ -2256,33 +2392,6 @@
       <w:pPr>
         <w:spacing w:line="360" w:lineRule="auto"/>
         <w:jc w:val="both"/>
-        <w:rPr>
-          <w:rFonts w:ascii="Arial" w:hAnsi="Arial" w:cs="Arial"/>
-          <w:lang w:val="en-GB"/>
-        </w:rPr>
-      </w:pPr>
-      <w:r>
-        <w:rPr>
-          <w:rFonts w:ascii="Arial" w:hAnsi="Arial" w:cs="Arial"/>
-          <w:lang w:val="en-GB"/>
-        </w:rPr>
-        <w:t xml:space="preserve"> </w:t>
-      </w:r>
-      <w:r>
-        <w:rPr>
-          <w:rFonts w:ascii="Arial" w:hAnsi="Arial" w:cs="Arial"/>
-          <w:lang w:val="en-GB"/>
-        </w:rPr>
-        <w:t xml:space="preserve">The file to backup should be placed </w:t>
-      </w:r>
-      <w:r>
-        <w:rPr>
-          <w:rFonts w:ascii="Arial" w:hAnsi="Arial" w:cs="Arial"/>
-          <w:lang w:val="en-GB"/>
-        </w:rPr>
-        <w:t xml:space="preserve">in the folder </w:t>
-      </w:r>
-      <w:r>
         <w:rPr>
           <w:rFonts w:ascii="Arial" w:hAnsi="Arial" w:cs="Arial"/>
           <w:b/>
@@ -2291,9 +2400,28 @@
           <w:iCs/>
           <w:lang w:val="en-GB"/>
         </w:rPr>
-        <w:t>build/</w:t>
-      </w:r>
-      <w:proofErr w:type="spellStart"/>
+      </w:pPr>
+      <w:r>
+        <w:rPr>
+          <w:rFonts w:ascii="Arial" w:hAnsi="Arial" w:cs="Arial"/>
+          <w:lang w:val="en-GB"/>
+        </w:rPr>
+        <w:t xml:space="preserve"> </w:t>
+      </w:r>
+      <w:r>
+        <w:rPr>
+          <w:rFonts w:ascii="Arial" w:hAnsi="Arial" w:cs="Arial"/>
+          <w:lang w:val="en-GB"/>
+        </w:rPr>
+        <w:t xml:space="preserve">The file to backup should be placed </w:t>
+      </w:r>
+      <w:r>
+        <w:rPr>
+          <w:rFonts w:ascii="Arial" w:hAnsi="Arial" w:cs="Arial"/>
+          <w:lang w:val="en-GB"/>
+        </w:rPr>
+        <w:t xml:space="preserve">in the folder </w:t>
+      </w:r>
       <w:r>
         <w:rPr>
           <w:rFonts w:ascii="Arial" w:hAnsi="Arial" w:cs="Arial"/>
@@ -2303,9 +2431,9 @@
           <w:iCs/>
           <w:lang w:val="en-GB"/>
         </w:rPr>
-        <w:t>files_to_backup</w:t>
-      </w:r>
-      <w:proofErr w:type="spellEnd"/>
+        <w:t>build/</w:t>
+      </w:r>
+      <w:proofErr w:type="spellStart"/>
       <w:r>
         <w:rPr>
           <w:rFonts w:ascii="Arial" w:hAnsi="Arial" w:cs="Arial"/>
@@ -2315,8 +2443,61 @@
           <w:iCs/>
           <w:lang w:val="en-GB"/>
         </w:rPr>
+        <w:t>files_to_backup</w:t>
+      </w:r>
+      <w:proofErr w:type="spellEnd"/>
+      <w:r>
+        <w:rPr>
+          <w:rFonts w:ascii="Arial" w:hAnsi="Arial" w:cs="Arial"/>
+          <w:b/>
+          <w:bCs/>
+          <w:i/>
+          <w:iCs/>
+          <w:lang w:val="en-GB"/>
+        </w:rPr>
         <w:t>.</w:t>
       </w:r>
+    </w:p>
+    <w:p>
+      <w:pPr>
+        <w:spacing w:line="360" w:lineRule="auto"/>
+        <w:jc w:val="both"/>
+        <w:rPr>
+          <w:rFonts w:ascii="Arial" w:hAnsi="Arial" w:cs="Arial"/>
+          <w:lang w:val="en-GB"/>
+        </w:rPr>
+      </w:pPr>
+      <w:r>
+        <w:rPr>
+          <w:rFonts w:ascii="Arial" w:hAnsi="Arial" w:cs="Arial"/>
+          <w:lang w:val="en-GB"/>
+        </w:rPr>
+        <w:t>The backup process involves the following steps:</w:t>
+      </w:r>
+    </w:p>
+    <w:p>
+      <w:pPr>
+        <w:spacing w:line="360" w:lineRule="auto"/>
+        <w:jc w:val="both"/>
+        <w:rPr>
+          <w:rFonts w:ascii="Arial" w:hAnsi="Arial" w:cs="Arial"/>
+          <w:sz w:val="4"/>
+          <w:szCs w:val="4"/>
+          <w:lang w:val="en-GB"/>
+        </w:rPr>
+      </w:pPr>
+    </w:p>
+    <w:p>
+      <w:pPr>
+        <w:spacing w:line="360" w:lineRule="auto"/>
+        <w:jc w:val="both"/>
+        <w:rPr>
+          <w:rFonts w:ascii="Arial" w:hAnsi="Arial" w:cs="Arial"/>
+          <w:sz w:val="2"/>
+          <w:szCs w:val="2"/>
+          <w:lang w:val="en-GB"/>
+        </w:rPr>
+      </w:pPr>
     </w:p>
     <w:p>
       <w:pPr>
@@ -2887,15 +3068,7 @@
           <w:rFonts w:ascii="Arial" w:hAnsi="Arial" w:cs="Arial"/>
           <w:lang w:val="en-US"/>
         </w:rPr>
-        <w:t xml:space="preserve"> the file. This will go on until the value </w:t>
-      </w:r>
-      <w:r>
-        <w:rPr>
-          <w:rFonts w:ascii="Arial" w:hAnsi="Arial" w:cs="Arial"/>
-          <w:lang w:val="en-US"/>
-        </w:rPr>
-        <w:lastRenderedPageBreak/>
-        <w:t xml:space="preserve">of the replication degree is one, meaning that we have achieved the replication degree requested by the user. </w:t>
+        <w:t xml:space="preserve"> the file. This will go on until the value of the replication degree is one, meaning that we have achieved the replication degree requested by the user. </w:t>
       </w:r>
       <w:r>
         <w:rPr>
@@ -3031,6 +3204,18 @@
         </w:rPr>
         <w:t xml:space="preserve"> </w:t>
       </w:r>
+    </w:p>
+    <w:p>
+      <w:pPr>
+        <w:spacing w:line="360" w:lineRule="auto"/>
+        <w:jc w:val="both"/>
+        <w:rPr>
+          <w:rFonts w:ascii="Arial" w:hAnsi="Arial" w:cs="Arial"/>
+          <w:sz w:val="6"/>
+          <w:szCs w:val="6"/>
+          <w:lang w:val="en-US"/>
+        </w:rPr>
+      </w:pPr>
     </w:p>
     <w:p>
       <w:pPr>
@@ -3046,7 +3231,7 @@
           <w:b/>
         </w:rPr>
       </w:pPr>
-      <w:bookmarkStart w:id="6" w:name="_Toc40824017"/>
+      <w:bookmarkStart w:id="6" w:name="_Toc41666952"/>
       <w:proofErr w:type="spellStart"/>
       <w:r>
         <w:rPr>
@@ -3163,6 +3348,39 @@
           <w:lang w:val="en-GB"/>
         </w:rPr>
         <w:t xml:space="preserve"> &lt;filename&gt;</w:t>
+      </w:r>
+    </w:p>
+    <w:p>
+      <w:pPr>
+        <w:spacing w:line="360" w:lineRule="auto"/>
+        <w:jc w:val="both"/>
+        <w:rPr>
+          <w:rFonts w:ascii="Arial" w:hAnsi="Arial" w:cs="Arial"/>
+          <w:i/>
+          <w:iCs/>
+          <w:lang w:val="en-GB"/>
+        </w:rPr>
+      </w:pPr>
+      <w:r>
+        <w:rPr>
+          <w:rFonts w:ascii="Arial" w:hAnsi="Arial" w:cs="Arial"/>
+          <w:lang w:val="en-GB"/>
+        </w:rPr>
+        <w:t xml:space="preserve">The </w:t>
+      </w:r>
+      <w:r>
+        <w:rPr>
+          <w:rFonts w:ascii="Arial" w:hAnsi="Arial" w:cs="Arial"/>
+          <w:lang w:val="en-GB"/>
+        </w:rPr>
+        <w:t>restore</w:t>
+      </w:r>
+      <w:r>
+        <w:rPr>
+          <w:rFonts w:ascii="Arial" w:hAnsi="Arial" w:cs="Arial"/>
+          <w:lang w:val="en-GB"/>
+        </w:rPr>
+        <w:t xml:space="preserve"> process involves the following steps:</w:t>
       </w:r>
     </w:p>
     <w:p>
@@ -3410,23 +3628,21 @@
           <w:rFonts w:ascii="Arial" w:hAnsi="Arial" w:cs="Arial"/>
           <w:lang w:val="en-GB"/>
         </w:rPr>
-        <w:t xml:space="preserve">This thread is </w:t>
-      </w:r>
-      <w:proofErr w:type="spellStart"/>
-      <w:r>
-        <w:rPr>
-          <w:rFonts w:ascii="Arial" w:hAnsi="Arial" w:cs="Arial"/>
-          <w:lang w:val="en-GB"/>
-        </w:rPr>
-        <w:t>responsable</w:t>
-      </w:r>
-      <w:proofErr w:type="spellEnd"/>
-      <w:r>
-        <w:rPr>
-          <w:rFonts w:ascii="Arial" w:hAnsi="Arial" w:cs="Arial"/>
-          <w:lang w:val="en-GB"/>
-        </w:rPr>
-        <w:t xml:space="preserve"> for making three important tasks, depending </w:t>
+        <w:t>This thread is respons</w:t>
+      </w:r>
+      <w:r>
+        <w:rPr>
+          <w:rFonts w:ascii="Arial" w:hAnsi="Arial" w:cs="Arial"/>
+          <w:lang w:val="en-GB"/>
+        </w:rPr>
+        <w:t>i</w:t>
+      </w:r>
+      <w:r>
+        <w:rPr>
+          <w:rFonts w:ascii="Arial" w:hAnsi="Arial" w:cs="Arial"/>
+          <w:lang w:val="en-GB"/>
+        </w:rPr>
+        <w:t xml:space="preserve">ble for making three important tasks, depending </w:t>
       </w:r>
       <w:proofErr w:type="gramStart"/>
       <w:r>
@@ -3540,6 +3756,13 @@
       <w:r>
         <w:rPr>
           <w:rFonts w:ascii="Arial" w:hAnsi="Arial" w:cs="Arial"/>
+          <w:lang w:val="en-GB"/>
+        </w:rPr>
+        <w:t>FIND_</w:t>
+      </w:r>
+      <w:r>
+        <w:rPr>
+          <w:rFonts w:ascii="Arial" w:hAnsi="Arial" w:cs="Arial"/>
           <w:lang w:val="en-US"/>
         </w:rPr>
         <w:t>RESTORE_FILE</w:t>
@@ -3549,17 +3772,15 @@
           <w:rFonts w:ascii="Arial" w:hAnsi="Arial" w:cs="Arial"/>
           <w:lang w:val="en-US"/>
         </w:rPr>
-        <w:t xml:space="preserve"> and t</w:t>
-      </w:r>
-      <w:proofErr w:type="spellStart"/>
-      <w:r>
-        <w:rPr>
-          <w:rFonts w:ascii="Arial" w:hAnsi="Arial" w:cs="Arial"/>
-          <w:lang w:val="en-GB"/>
-        </w:rPr>
-        <w:t>ries</w:t>
-      </w:r>
-      <w:proofErr w:type="spellEnd"/>
+        <w:t xml:space="preserve"> and </w:t>
+      </w:r>
+      <w:r>
+        <w:rPr>
+          <w:rFonts w:ascii="Arial" w:hAnsi="Arial" w:cs="Arial"/>
+          <w:lang w:val="en-US"/>
+        </w:rPr>
+        <w:t>tries</w:t>
+      </w:r>
       <w:r>
         <w:rPr>
           <w:rFonts w:ascii="Arial" w:hAnsi="Arial" w:cs="Arial"/>
@@ -3668,49 +3889,7 @@
           <w:rFonts w:ascii="Arial" w:hAnsi="Arial" w:cs="Arial"/>
           <w:lang w:val="en-US"/>
         </w:rPr>
-        <w:t>). However,</w:t>
-      </w:r>
-      <w:r>
-        <w:rPr>
-          <w:rFonts w:ascii="Arial" w:hAnsi="Arial" w:cs="Arial"/>
-          <w:lang w:val="en-US"/>
-        </w:rPr>
-        <w:t xml:space="preserve"> if along the way it finds a node with the key file </w:t>
-      </w:r>
-      <w:r>
-        <w:rPr>
-          <w:rFonts w:ascii="Arial" w:hAnsi="Arial" w:cs="Arial"/>
-          <w:lang w:val="en-US"/>
-        </w:rPr>
-        <w:t xml:space="preserve">we are looking for </w:t>
-      </w:r>
-      <w:r>
-        <w:rPr>
-          <w:rFonts w:ascii="Arial" w:hAnsi="Arial" w:cs="Arial"/>
-          <w:lang w:val="en-US"/>
-        </w:rPr>
-        <w:t>(</w:t>
-      </w:r>
-      <w:r>
-        <w:rPr>
-          <w:rFonts w:ascii="Arial" w:hAnsi="Arial" w:cs="Arial"/>
-          <w:lang w:val="en-US"/>
-        </w:rPr>
-        <w:t xml:space="preserve">possible </w:t>
-      </w:r>
-      <w:r>
-        <w:rPr>
-          <w:rFonts w:ascii="Arial" w:hAnsi="Arial" w:cs="Arial"/>
-          <w:lang w:val="en-US"/>
-        </w:rPr>
-        <w:t>due to replication degree)</w:t>
-      </w:r>
-      <w:r>
-        <w:rPr>
-          <w:rFonts w:ascii="Arial" w:hAnsi="Arial" w:cs="Arial"/>
-          <w:lang w:val="en-US"/>
-        </w:rPr>
-        <w:t xml:space="preserve"> the query stops here.</w:t>
+        <w:t xml:space="preserve">. </w:t>
       </w:r>
     </w:p>
     <w:p>
@@ -3748,59 +3927,43 @@
           <w:rFonts w:ascii="Arial" w:hAnsi="Arial" w:cs="Arial"/>
           <w:lang w:val="en-US"/>
         </w:rPr>
-        <w:t xml:space="preserve">When a node returns true when asked if he has the file, a new </w:t>
-      </w:r>
-      <w:r>
-        <w:rPr>
-          <w:rFonts w:ascii="Arial" w:hAnsi="Arial" w:cs="Arial"/>
-          <w:i/>
-          <w:iCs/>
-          <w:lang w:val="en-US"/>
-        </w:rPr>
-        <w:t>Restore</w:t>
-      </w:r>
-      <w:r>
-        <w:rPr>
-          <w:rFonts w:ascii="Arial" w:hAnsi="Arial" w:cs="Arial"/>
-          <w:lang w:val="en-US"/>
-        </w:rPr>
-        <w:t xml:space="preserve"> thread is created</w:t>
-      </w:r>
-      <w:r>
-        <w:rPr>
-          <w:lang w:val="en-US"/>
-        </w:rPr>
-        <w:t xml:space="preserve"> </w:t>
-      </w:r>
-      <w:r>
-        <w:rPr>
-          <w:rFonts w:ascii="Arial" w:hAnsi="Arial" w:cs="Arial"/>
-          <w:lang w:val="en-US"/>
-        </w:rPr>
-        <w:t>with the information of the node</w:t>
-      </w:r>
-      <w:r>
-        <w:rPr>
-          <w:rFonts w:ascii="Arial" w:hAnsi="Arial" w:cs="Arial"/>
-          <w:lang w:val="en-US"/>
-        </w:rPr>
-        <w:t xml:space="preserve">, the key file and the message responsible for this search. The second task </w:t>
-      </w:r>
-      <w:r>
-        <w:rPr>
-          <w:rFonts w:ascii="Arial" w:hAnsi="Arial" w:cs="Arial"/>
-          <w:lang w:val="en-US"/>
-        </w:rPr>
-        <w:t>EXECUTE_RESTORE</w:t>
-      </w:r>
-      <w:r>
-        <w:rPr>
-          <w:rFonts w:ascii="Arial" w:hAnsi="Arial" w:cs="Arial"/>
-          <w:lang w:val="en-US"/>
-        </w:rPr>
-        <w:t xml:space="preserve"> is initiated.</w:t>
-      </w:r>
-      <w:bookmarkStart w:id="8" w:name="_Hlk40999283"/>
+        <w:t xml:space="preserve">When a peer finds the successor of the key, a message of type </w:t>
+      </w:r>
+      <w:r>
+        <w:rPr>
+          <w:rFonts w:ascii="Arial" w:hAnsi="Arial" w:cs="Arial"/>
+          <w:lang w:val="en-GB"/>
+        </w:rPr>
+        <w:t>F</w:t>
+      </w:r>
+      <w:r>
+        <w:rPr>
+          <w:rFonts w:ascii="Arial" w:hAnsi="Arial" w:cs="Arial"/>
+          <w:lang w:val="en-GB"/>
+        </w:rPr>
+        <w:t>OU</w:t>
+      </w:r>
+      <w:r>
+        <w:rPr>
+          <w:rFonts w:ascii="Arial" w:hAnsi="Arial" w:cs="Arial"/>
+          <w:lang w:val="en-GB"/>
+        </w:rPr>
+        <w:t>ND_</w:t>
+      </w:r>
+      <w:r>
+        <w:rPr>
+          <w:rFonts w:ascii="Arial" w:hAnsi="Arial" w:cs="Arial"/>
+          <w:lang w:val="en-US"/>
+        </w:rPr>
+        <w:t>RESTORE_FILE</w:t>
+      </w:r>
+      <w:r>
+        <w:rPr>
+          <w:rFonts w:ascii="Arial" w:hAnsi="Arial" w:cs="Arial"/>
+          <w:lang w:val="en-US"/>
+        </w:rPr>
+        <w:t xml:space="preserve"> is sent to the peer responsible for said key. When the key’s successor receives the message, a new Restore thread is created and assigned the task EXECUTE_RESTORE.</w:t>
+      </w:r>
     </w:p>
     <w:p>
       <w:pPr>
@@ -3819,6 +3982,7 @@
           <w:lang w:val="en-US"/>
         </w:rPr>
       </w:pPr>
+      <w:bookmarkStart w:id="8" w:name="_Hlk40999283"/>
       <w:r>
         <w:rPr>
           <w:rFonts w:ascii="Arial" w:hAnsi="Arial" w:cs="Arial"/>
@@ -3826,7 +3990,6 @@
           <w:bCs/>
           <w:lang w:val="en-US"/>
         </w:rPr>
-        <w:lastRenderedPageBreak/>
         <w:t>EXECUTE_RESTORE</w:t>
       </w:r>
       <w:bookmarkEnd w:id="8"/>
@@ -3860,7 +4023,21 @@
           <w:rFonts w:ascii="Arial" w:hAnsi="Arial" w:cs="Arial"/>
           <w:lang w:val="en-US"/>
         </w:rPr>
-        <w:t xml:space="preserve"> thread, that means he has a file that he needs to send to the node who requested restore</w:t>
+        <w:t xml:space="preserve"> thread, that means he </w:t>
+      </w:r>
+      <w:r>
+        <w:rPr>
+          <w:rFonts w:ascii="Arial" w:hAnsi="Arial" w:cs="Arial"/>
+          <w:lang w:val="en-US"/>
+        </w:rPr>
+        <w:t xml:space="preserve">is supposed to have </w:t>
+      </w:r>
+      <w:r>
+        <w:rPr>
+          <w:rFonts w:ascii="Arial" w:hAnsi="Arial" w:cs="Arial"/>
+          <w:lang w:val="en-US"/>
+        </w:rPr>
+        <w:t>a file that he needs to send to the node who requested restore</w:t>
       </w:r>
       <w:r>
         <w:rPr>
@@ -3874,7 +4051,21 @@
           <w:rFonts w:ascii="Arial" w:hAnsi="Arial" w:cs="Arial"/>
           <w:lang w:val="en-US"/>
         </w:rPr>
-        <w:t xml:space="preserve">(the RESTORE_FILE message </w:t>
+        <w:t xml:space="preserve">(the </w:t>
+      </w:r>
+      <w:r>
+        <w:rPr>
+          <w:rFonts w:ascii="Arial" w:hAnsi="Arial" w:cs="Arial"/>
+          <w:lang w:val="en-US"/>
+        </w:rPr>
+        <w:t>FIND_</w:t>
+      </w:r>
+      <w:r>
+        <w:rPr>
+          <w:rFonts w:ascii="Arial" w:hAnsi="Arial" w:cs="Arial"/>
+          <w:lang w:val="en-US"/>
+        </w:rPr>
+        <w:t xml:space="preserve">RESTORE_FILE message </w:t>
       </w:r>
       <w:r>
         <w:rPr>
@@ -3935,7 +4126,14 @@
           <w:rFonts w:ascii="Arial" w:hAnsi="Arial" w:cs="Arial"/>
           <w:lang w:val="en-US"/>
         </w:rPr>
-        <w:t xml:space="preserve">The file is converted to bytes and stored in the body of </w:t>
+        <w:t xml:space="preserve">In case the file exists in the peer’s file system, it </w:t>
+      </w:r>
+      <w:r>
+        <w:rPr>
+          <w:rFonts w:ascii="Arial" w:hAnsi="Arial" w:cs="Arial"/>
+          <w:lang w:val="en-US"/>
+        </w:rPr>
+        <w:t xml:space="preserve">is converted to bytes and stored in the body of </w:t>
       </w:r>
       <w:r>
         <w:rPr>
@@ -3978,6 +4176,53 @@
           <w:lang w:val="en-US"/>
         </w:rPr>
         <w:t xml:space="preserve"> to the specific peer who requested the restore.</w:t>
+      </w:r>
+      <w:r>
+        <w:rPr>
+          <w:rFonts w:ascii="Arial" w:hAnsi="Arial" w:cs="Arial"/>
+          <w:lang w:val="en-US"/>
+        </w:rPr>
+        <w:t xml:space="preserve"> Otherwise, the message received is forwarded to the peer’s </w:t>
+      </w:r>
+    </w:p>
+    <w:p>
+      <w:pPr>
+        <w:pStyle w:val="PargrafodaLista"/>
+        <w:spacing w:line="360" w:lineRule="auto"/>
+        <w:ind w:left="1058"/>
+        <w:jc w:val="both"/>
+        <w:rPr>
+          <w:rFonts w:ascii="Arial" w:hAnsi="Arial" w:cs="Arial"/>
+          <w:sz w:val="14"/>
+          <w:szCs w:val="14"/>
+          <w:lang w:val="en-US"/>
+        </w:rPr>
+      </w:pPr>
+    </w:p>
+    <w:p>
+      <w:pPr>
+        <w:pStyle w:val="PargrafodaLista"/>
+        <w:spacing w:line="360" w:lineRule="auto"/>
+        <w:ind w:left="1058"/>
+        <w:jc w:val="both"/>
+        <w:rPr>
+          <w:rFonts w:ascii="Arial" w:hAnsi="Arial" w:cs="Arial"/>
+          <w:lang w:val="en-US"/>
+        </w:rPr>
+      </w:pPr>
+      <w:r>
+        <w:rPr>
+          <w:rFonts w:ascii="Arial" w:hAnsi="Arial" w:cs="Arial"/>
+          <w:lang w:val="en-US"/>
+        </w:rPr>
+        <w:t>successor until a peer that has the file receives it. The query stops when it goes through the whole circle,</w:t>
+      </w:r>
+      <w:r>
+        <w:rPr>
+          <w:rFonts w:ascii="Arial" w:hAnsi="Arial" w:cs="Arial"/>
+          <w:lang w:val="en-US"/>
+        </w:rPr>
+        <w:t xml:space="preserve"> meaning that the restore cannot be executed.</w:t>
       </w:r>
     </w:p>
     <w:p>
@@ -4145,63 +4390,11 @@
       <w:pPr>
         <w:pStyle w:val="PargrafodaLista"/>
         <w:spacing w:line="360" w:lineRule="auto"/>
-        <w:ind w:left="2160" w:firstLine="99"/>
+        <w:ind w:left="1058"/>
         <w:jc w:val="both"/>
         <w:rPr>
           <w:rFonts w:ascii="Arial" w:hAnsi="Arial" w:cs="Arial"/>
-          <w:b/>
-          <w:bCs/>
-          <w:lang w:val="en-US"/>
-        </w:rPr>
-      </w:pPr>
-    </w:p>
-    <w:p>
-      <w:pPr>
-        <w:spacing w:line="360" w:lineRule="auto"/>
-        <w:ind w:left="720"/>
-        <w:jc w:val="both"/>
-        <w:rPr>
-          <w:rFonts w:ascii="Arial" w:hAnsi="Arial" w:cs="Arial"/>
-          <w:lang w:val="en-US"/>
-        </w:rPr>
-      </w:pPr>
-      <w:r>
-        <w:rPr>
-          <w:rFonts w:ascii="Arial" w:hAnsi="Arial" w:cs="Arial"/>
-          <w:lang w:val="en-GB"/>
-        </w:rPr>
-        <w:t xml:space="preserve">  </w:t>
-      </w:r>
-    </w:p>
-    <w:p>
-      <w:pPr>
-        <w:spacing w:line="360" w:lineRule="auto"/>
-        <w:ind w:left="720"/>
-        <w:jc w:val="both"/>
-        <w:rPr>
-          <w:rFonts w:ascii="Arial" w:hAnsi="Arial" w:cs="Arial"/>
-          <w:lang w:val="en-US"/>
-        </w:rPr>
-      </w:pPr>
-    </w:p>
-    <w:p>
-      <w:pPr>
-        <w:pStyle w:val="PargrafodaLista"/>
-        <w:spacing w:line="360" w:lineRule="auto"/>
-        <w:ind w:left="1800"/>
-        <w:jc w:val="both"/>
-        <w:rPr>
-          <w:rFonts w:ascii="Arial" w:hAnsi="Arial" w:cs="Arial"/>
-          <w:lang w:val="en-GB"/>
-        </w:rPr>
-      </w:pPr>
-    </w:p>
-    <w:p>
-      <w:pPr>
-        <w:jc w:val="both"/>
-        <w:rPr>
-          <w:rFonts w:ascii="Arial" w:hAnsi="Arial" w:cs="Arial"/>
-          <w:lang w:val="en-GB"/>
+          <w:lang w:val="en-US"/>
         </w:rPr>
       </w:pPr>
     </w:p>
@@ -4218,7 +4411,7 @@
           <w:b/>
         </w:rPr>
       </w:pPr>
-      <w:bookmarkStart w:id="9" w:name="_Toc40824018"/>
+      <w:bookmarkStart w:id="9" w:name="_Toc41666953"/>
       <w:r>
         <w:rPr>
           <w:rFonts w:ascii="Arial" w:hAnsi="Arial" w:cs="Arial"/>
@@ -4328,6 +4521,39 @@
           <w:lang w:val="en-GB"/>
         </w:rPr>
         <w:t xml:space="preserve"> &lt;filename&gt;</w:t>
+      </w:r>
+    </w:p>
+    <w:p>
+      <w:pPr>
+        <w:spacing w:line="360" w:lineRule="auto"/>
+        <w:jc w:val="both"/>
+        <w:rPr>
+          <w:rFonts w:ascii="Arial" w:hAnsi="Arial" w:cs="Arial"/>
+          <w:i/>
+          <w:iCs/>
+          <w:lang w:val="en-GB"/>
+        </w:rPr>
+      </w:pPr>
+      <w:r>
+        <w:rPr>
+          <w:rFonts w:ascii="Arial" w:hAnsi="Arial" w:cs="Arial"/>
+          <w:lang w:val="en-GB"/>
+        </w:rPr>
+        <w:t xml:space="preserve">The </w:t>
+      </w:r>
+      <w:r>
+        <w:rPr>
+          <w:rFonts w:ascii="Arial" w:hAnsi="Arial" w:cs="Arial"/>
+          <w:lang w:val="en-GB"/>
+        </w:rPr>
+        <w:t>delete</w:t>
+      </w:r>
+      <w:r>
+        <w:rPr>
+          <w:rFonts w:ascii="Arial" w:hAnsi="Arial" w:cs="Arial"/>
+          <w:lang w:val="en-GB"/>
+        </w:rPr>
+        <w:t xml:space="preserve"> process involves the following steps:</w:t>
       </w:r>
     </w:p>
     <w:p>
@@ -4563,7 +4789,6 @@
           <w:rFonts w:ascii="Arial" w:hAnsi="Arial" w:cs="Arial"/>
           <w:lang w:val="en-GB"/>
         </w:rPr>
-        <w:lastRenderedPageBreak/>
         <w:t xml:space="preserve">If the query returns true it tries to delete the file automatically, calling </w:t>
       </w:r>
       <w:proofErr w:type="spellStart"/>
@@ -4613,6 +4838,83 @@
         </w:rPr>
         <w:t xml:space="preserve">. </w:t>
       </w:r>
+    </w:p>
+    <w:p>
+      <w:pPr>
+        <w:pStyle w:val="PargrafodaLista"/>
+        <w:spacing w:line="360" w:lineRule="auto"/>
+        <w:ind w:left="1462" w:firstLine="360"/>
+        <w:jc w:val="both"/>
+        <w:rPr>
+          <w:rFonts w:ascii="Arial" w:hAnsi="Arial" w:cs="Arial"/>
+          <w:lang w:val="en-US"/>
+        </w:rPr>
+      </w:pPr>
+      <w:r>
+        <w:rPr>
+          <w:rFonts w:ascii="Arial" w:hAnsi="Arial" w:cs="Arial"/>
+          <w:lang w:val="en-US"/>
+        </w:rPr>
+        <w:t>O</w:t>
+      </w:r>
+      <w:proofErr w:type="spellStart"/>
+      <w:r>
+        <w:rPr>
+          <w:rFonts w:ascii="Arial" w:hAnsi="Arial" w:cs="Arial"/>
+          <w:lang w:val="en-GB"/>
+        </w:rPr>
+        <w:t>therwise</w:t>
+      </w:r>
+      <w:proofErr w:type="spellEnd"/>
+      <w:r>
+        <w:rPr>
+          <w:rFonts w:ascii="Arial" w:hAnsi="Arial" w:cs="Arial"/>
+          <w:lang w:val="en-GB"/>
+        </w:rPr>
+        <w:t>,</w:t>
+      </w:r>
+      <w:r>
+        <w:rPr>
+          <w:rFonts w:ascii="Arial" w:hAnsi="Arial" w:cs="Arial"/>
+          <w:lang w:val="en-GB"/>
+        </w:rPr>
+        <w:t xml:space="preserve"> if the node isn’t the successor key, it creates a message of type FIND_DELETE_FILE_NODE, </w:t>
+      </w:r>
+      <w:r>
+        <w:rPr>
+          <w:rFonts w:ascii="Arial" w:hAnsi="Arial" w:cs="Arial"/>
+          <w:lang w:val="en-US"/>
+        </w:rPr>
+        <w:t xml:space="preserve">and starts a search for that specific node </w:t>
+      </w:r>
+      <w:r>
+        <w:rPr>
+          <w:rFonts w:ascii="Arial" w:hAnsi="Arial" w:cs="Arial"/>
+          <w:lang w:val="en-GB"/>
+        </w:rPr>
+        <w:t>in the circle u</w:t>
+      </w:r>
+      <w:r>
+        <w:rPr>
+          <w:rFonts w:ascii="Arial" w:hAnsi="Arial" w:cs="Arial"/>
+          <w:lang w:val="en-US"/>
+        </w:rPr>
+        <w:t>sing the Chord’s optimized search algorithm to jump between nodes and</w:t>
+      </w:r>
+    </w:p>
+    <w:p>
+      <w:pPr>
+        <w:pStyle w:val="PargrafodaLista"/>
+        <w:spacing w:line="360" w:lineRule="auto"/>
+        <w:ind w:left="1462" w:firstLine="360"/>
+        <w:jc w:val="both"/>
+        <w:rPr>
+          <w:rFonts w:ascii="Arial" w:hAnsi="Arial" w:cs="Arial"/>
+          <w:sz w:val="10"/>
+          <w:szCs w:val="10"/>
+          <w:lang w:val="en-US"/>
+        </w:rPr>
+      </w:pPr>
     </w:p>
     <w:p>
       <w:pPr>
@@ -4622,59 +4924,48 @@
         <w:jc w:val="both"/>
         <w:rPr>
           <w:rFonts w:ascii="Arial" w:hAnsi="Arial" w:cs="Arial"/>
-          <w:lang w:val="en-GB"/>
-        </w:rPr>
-      </w:pPr>
-      <w:r>
-        <w:rPr>
-          <w:rFonts w:ascii="Arial" w:hAnsi="Arial" w:cs="Arial"/>
-          <w:lang w:val="en-US"/>
-        </w:rPr>
-        <w:t>O</w:t>
-      </w:r>
-      <w:proofErr w:type="spellStart"/>
-      <w:r>
-        <w:rPr>
-          <w:rFonts w:ascii="Arial" w:hAnsi="Arial" w:cs="Arial"/>
-          <w:lang w:val="en-GB"/>
-        </w:rPr>
-        <w:t>therwise</w:t>
-      </w:r>
-      <w:proofErr w:type="spellEnd"/>
-      <w:r>
-        <w:rPr>
-          <w:rFonts w:ascii="Arial" w:hAnsi="Arial" w:cs="Arial"/>
-          <w:lang w:val="en-GB"/>
-        </w:rPr>
-        <w:t>,</w:t>
-      </w:r>
-      <w:r>
-        <w:rPr>
-          <w:rFonts w:ascii="Arial" w:hAnsi="Arial" w:cs="Arial"/>
-          <w:lang w:val="en-GB"/>
-        </w:rPr>
-        <w:t xml:space="preserve"> if the node isn’t the successor key, it creates a message of type FIND_DELETE_FILE_NODE, </w:t>
-      </w:r>
-      <w:r>
-        <w:rPr>
-          <w:rFonts w:ascii="Arial" w:hAnsi="Arial" w:cs="Arial"/>
-          <w:lang w:val="en-US"/>
-        </w:rPr>
-        <w:t xml:space="preserve">and starts a search for that specific node </w:t>
-      </w:r>
-      <w:r>
-        <w:rPr>
-          <w:rFonts w:ascii="Arial" w:hAnsi="Arial" w:cs="Arial"/>
-          <w:lang w:val="en-GB"/>
-        </w:rPr>
-        <w:t>in the circle u</w:t>
-      </w:r>
-      <w:r>
-        <w:rPr>
-          <w:rFonts w:ascii="Arial" w:hAnsi="Arial" w:cs="Arial"/>
-          <w:lang w:val="en-US"/>
-        </w:rPr>
-        <w:t>sing the Chord’s optimized search algorithm to jump between nodes and the message referenced before to communicate between them. When the message is received, the node verifies if its responsible for that key as described above, if not, they continue the search. T</w:t>
+          <w:lang w:val="en-US"/>
+        </w:rPr>
+      </w:pPr>
+      <w:r>
+        <w:rPr>
+          <w:rFonts w:ascii="Arial" w:hAnsi="Arial" w:cs="Arial"/>
+          <w:lang w:val="en-US"/>
+        </w:rPr>
+        <w:t xml:space="preserve">the message referenced before to communicate between them. When the message is received, the node verifies if its responsible for that key as described </w:t>
+      </w:r>
+    </w:p>
+    <w:p>
+      <w:pPr>
+        <w:pStyle w:val="PargrafodaLista"/>
+        <w:spacing w:line="360" w:lineRule="auto"/>
+        <w:ind w:left="1462"/>
+        <w:jc w:val="both"/>
+        <w:rPr>
+          <w:rFonts w:ascii="Arial" w:hAnsi="Arial" w:cs="Arial"/>
+          <w:sz w:val="10"/>
+          <w:szCs w:val="10"/>
+          <w:lang w:val="en-US"/>
+        </w:rPr>
+      </w:pPr>
+    </w:p>
+    <w:p>
+      <w:pPr>
+        <w:pStyle w:val="PargrafodaLista"/>
+        <w:spacing w:line="360" w:lineRule="auto"/>
+        <w:ind w:left="1462"/>
+        <w:jc w:val="both"/>
+        <w:rPr>
+          <w:rFonts w:ascii="Arial" w:hAnsi="Arial" w:cs="Arial"/>
+          <w:lang w:val="en-GB"/>
+        </w:rPr>
+      </w:pPr>
+      <w:r>
+        <w:rPr>
+          <w:rFonts w:ascii="Arial" w:hAnsi="Arial" w:cs="Arial"/>
+          <w:lang w:val="en-US"/>
+        </w:rPr>
+        <w:t>above, if not, they continue the search. T</w:t>
       </w:r>
       <w:r>
         <w:rPr>
@@ -5085,78 +5376,6 @@
     </w:p>
     <w:p>
       <w:pPr>
-        <w:pStyle w:val="PargrafodaLista"/>
-        <w:spacing w:line="360" w:lineRule="auto"/>
-        <w:ind w:left="1440" w:firstLine="720"/>
-        <w:jc w:val="both"/>
-        <w:rPr>
-          <w:rFonts w:ascii="Arial" w:hAnsi="Arial" w:cs="Arial"/>
-          <w:lang w:val="en-US"/>
-        </w:rPr>
-      </w:pPr>
-    </w:p>
-    <w:p>
-      <w:pPr>
-        <w:pStyle w:val="PargrafodaLista"/>
-        <w:spacing w:line="360" w:lineRule="auto"/>
-        <w:ind w:left="1440" w:firstLine="720"/>
-        <w:jc w:val="both"/>
-        <w:rPr>
-          <w:rFonts w:ascii="Arial" w:hAnsi="Arial" w:cs="Arial"/>
-          <w:lang w:val="en-US"/>
-        </w:rPr>
-      </w:pPr>
-    </w:p>
-    <w:p>
-      <w:pPr>
-        <w:pStyle w:val="PargrafodaLista"/>
-        <w:spacing w:line="360" w:lineRule="auto"/>
-        <w:ind w:left="1440" w:firstLine="720"/>
-        <w:jc w:val="both"/>
-        <w:rPr>
-          <w:rFonts w:ascii="Arial" w:hAnsi="Arial" w:cs="Arial"/>
-          <w:lang w:val="en-US"/>
-        </w:rPr>
-      </w:pPr>
-    </w:p>
-    <w:p>
-      <w:pPr>
-        <w:pStyle w:val="PargrafodaLista"/>
-        <w:spacing w:line="360" w:lineRule="auto"/>
-        <w:ind w:left="1440" w:firstLine="720"/>
-        <w:jc w:val="both"/>
-        <w:rPr>
-          <w:rFonts w:ascii="Arial" w:hAnsi="Arial" w:cs="Arial"/>
-          <w:lang w:val="en-US"/>
-        </w:rPr>
-      </w:pPr>
-    </w:p>
-    <w:p>
-      <w:pPr>
-        <w:pStyle w:val="PargrafodaLista"/>
-        <w:spacing w:line="360" w:lineRule="auto"/>
-        <w:ind w:left="1440" w:firstLine="720"/>
-        <w:jc w:val="both"/>
-        <w:rPr>
-          <w:rFonts w:ascii="Arial" w:hAnsi="Arial" w:cs="Arial"/>
-          <w:lang w:val="en-US"/>
-        </w:rPr>
-      </w:pPr>
-    </w:p>
-    <w:p>
-      <w:pPr>
-        <w:pStyle w:val="PargrafodaLista"/>
-        <w:spacing w:line="360" w:lineRule="auto"/>
-        <w:ind w:left="1440" w:firstLine="720"/>
-        <w:jc w:val="both"/>
-        <w:rPr>
-          <w:rFonts w:ascii="Arial" w:hAnsi="Arial" w:cs="Arial"/>
-          <w:lang w:val="en-US"/>
-        </w:rPr>
-      </w:pPr>
-    </w:p>
-    <w:p>
-      <w:pPr>
         <w:pStyle w:val="Ttulo1"/>
         <w:numPr>
           <w:ilvl w:val="1"/>
@@ -5168,6 +5387,7 @@
           <w:b/>
         </w:rPr>
       </w:pPr>
+      <w:bookmarkStart w:id="10" w:name="_Toc41666954"/>
       <w:proofErr w:type="spellStart"/>
       <w:r>
         <w:rPr>
@@ -5176,24 +5396,13 @@
         </w:rPr>
         <w:t>Reclaim</w:t>
       </w:r>
+      <w:bookmarkEnd w:id="10"/>
       <w:proofErr w:type="spellEnd"/>
     </w:p>
-    <w:p>
-      <w:pPr>
-        <w:pStyle w:val="PargrafodaLista"/>
+    <w:p/>
+    <w:p>
+      <w:pPr>
         <w:spacing w:line="360" w:lineRule="auto"/>
-        <w:ind w:left="1440" w:firstLine="720"/>
-        <w:jc w:val="both"/>
-        <w:rPr>
-          <w:rFonts w:ascii="Arial" w:hAnsi="Arial" w:cs="Arial"/>
-          <w:lang w:val="en-US"/>
-        </w:rPr>
-      </w:pPr>
-    </w:p>
-    <w:p>
-      <w:pPr>
-        <w:spacing w:line="360" w:lineRule="auto"/>
-        <w:ind w:firstLine="360"/>
         <w:jc w:val="both"/>
         <w:rPr>
           <w:rFonts w:ascii="Arial" w:hAnsi="Arial" w:cs="Arial"/>
@@ -5217,7 +5426,6 @@
           <w:rFonts w:ascii="Arial" w:hAnsi="Arial" w:cs="Arial"/>
           <w:lang w:val="en-US"/>
         </w:rPr>
-        <w:lastRenderedPageBreak/>
         <w:t>The protocol to reclaim a peer’s disk space is initialized with the following command:</w:t>
       </w:r>
     </w:p>
@@ -5454,6 +5662,48 @@
           <w:lang w:val="en-GB"/>
         </w:rPr>
       </w:pPr>
+    </w:p>
+    <w:p>
+      <w:pPr>
+        <w:spacing w:line="360" w:lineRule="auto"/>
+        <w:jc w:val="both"/>
+        <w:rPr>
+          <w:rFonts w:ascii="Arial" w:hAnsi="Arial" w:cs="Arial"/>
+          <w:lang w:val="en-GB"/>
+        </w:rPr>
+      </w:pPr>
+    </w:p>
+    <w:p>
+      <w:pPr>
+        <w:spacing w:line="360" w:lineRule="auto"/>
+        <w:jc w:val="both"/>
+        <w:rPr>
+          <w:rFonts w:ascii="Arial" w:hAnsi="Arial" w:cs="Arial"/>
+          <w:lang w:val="en-GB"/>
+        </w:rPr>
+      </w:pPr>
+    </w:p>
+    <w:p>
+      <w:pPr>
+        <w:spacing w:line="360" w:lineRule="auto"/>
+        <w:jc w:val="both"/>
+        <w:rPr>
+          <w:rFonts w:ascii="Arial" w:hAnsi="Arial" w:cs="Arial"/>
+          <w:sz w:val="2"/>
+          <w:szCs w:val="2"/>
+          <w:lang w:val="en-GB"/>
+        </w:rPr>
+      </w:pPr>
+    </w:p>
+    <w:p>
+      <w:pPr>
+        <w:spacing w:line="360" w:lineRule="auto"/>
+        <w:jc w:val="both"/>
+        <w:rPr>
+          <w:rFonts w:ascii="Arial" w:hAnsi="Arial" w:cs="Arial"/>
+          <w:lang w:val="en-GB"/>
+        </w:rPr>
+      </w:pPr>
       <w:r>
         <w:rPr>
           <w:rFonts w:ascii="Arial" w:hAnsi="Arial" w:cs="Arial"/>
@@ -5658,6 +5908,8 @@
         <w:jc w:val="both"/>
         <w:rPr>
           <w:rFonts w:ascii="Arial" w:hAnsi="Arial" w:cs="Arial"/>
+          <w:sz w:val="2"/>
+          <w:szCs w:val="2"/>
           <w:lang w:val="en-GB"/>
         </w:rPr>
       </w:pPr>
@@ -5675,6 +5927,7 @@
           <w:b/>
         </w:rPr>
       </w:pPr>
+      <w:bookmarkStart w:id="11" w:name="_Toc41666955"/>
       <w:proofErr w:type="spellStart"/>
       <w:r>
         <w:rPr>
@@ -5683,6 +5936,7 @@
         </w:rPr>
         <w:t>State</w:t>
       </w:r>
+      <w:bookmarkEnd w:id="11"/>
       <w:proofErr w:type="spellEnd"/>
     </w:p>
     <w:p/>
@@ -5911,18 +6165,35 @@
           <w:rFonts w:ascii="Arial" w:hAnsi="Arial" w:cs="Arial"/>
           <w:lang w:val="en-GB"/>
         </w:rPr>
-        <w:t>Disk status: total, available and used storage.</w:t>
-      </w:r>
-    </w:p>
-    <w:p>
-      <w:pPr>
+        <w:t xml:space="preserve">Disk status: total, </w:t>
+      </w:r>
+      <w:proofErr w:type="gramStart"/>
+      <w:r>
+        <w:rPr>
+          <w:rFonts w:ascii="Arial" w:hAnsi="Arial" w:cs="Arial"/>
+          <w:lang w:val="en-GB"/>
+        </w:rPr>
+        <w:t>available</w:t>
+      </w:r>
+      <w:proofErr w:type="gramEnd"/>
+      <w:r>
+        <w:rPr>
+          <w:rFonts w:ascii="Arial" w:hAnsi="Arial" w:cs="Arial"/>
+          <w:lang w:val="en-GB"/>
+        </w:rPr>
+        <w:t xml:space="preserve"> and used storage.</w:t>
+      </w:r>
+    </w:p>
+    <w:p>
+      <w:pPr>
+        <w:pStyle w:val="PargrafodaLista"/>
         <w:spacing w:line="360" w:lineRule="auto"/>
-        <w:ind w:firstLine="360"/>
+        <w:ind w:left="1080"/>
         <w:jc w:val="both"/>
         <w:rPr>
           <w:rFonts w:ascii="Arial" w:hAnsi="Arial" w:cs="Arial"/>
-          <w:sz w:val="20"/>
-          <w:szCs w:val="20"/>
+          <w:sz w:val="8"/>
+          <w:szCs w:val="8"/>
           <w:lang w:val="en-GB"/>
         </w:rPr>
       </w:pPr>
@@ -5939,11 +6210,9 @@
         <w:rPr>
           <w:rFonts w:ascii="Arial" w:hAnsi="Arial" w:cs="Arial"/>
           <w:b/>
-          <w:sz w:val="36"/>
-          <w:szCs w:val="36"/>
-        </w:rPr>
-      </w:pPr>
-      <w:bookmarkStart w:id="10" w:name="_Toc40824019"/>
+        </w:rPr>
+      </w:pPr>
+      <w:bookmarkStart w:id="12" w:name="_Toc41666956"/>
       <w:proofErr w:type="spellStart"/>
       <w:r>
         <w:rPr>
@@ -5968,21 +6237,452 @@
         </w:rPr>
         <w:t>Implementation</w:t>
       </w:r>
-      <w:bookmarkEnd w:id="10"/>
+      <w:bookmarkEnd w:id="12"/>
       <w:proofErr w:type="spellEnd"/>
     </w:p>
+    <w:p/>
     <w:p>
       <w:pPr>
         <w:spacing w:line="360" w:lineRule="auto"/>
+        <w:ind w:firstLine="720"/>
         <w:jc w:val="both"/>
         <w:rPr>
           <w:rFonts w:ascii="Arial" w:hAnsi="Arial" w:cs="Arial"/>
           <w:bCs/>
           <w:color w:val="000000" w:themeColor="text1"/>
-          <w:sz w:val="18"/>
-          <w:szCs w:val="18"/>
-        </w:rPr>
-      </w:pPr>
+          <w:lang w:val="en-GB"/>
+        </w:rPr>
+      </w:pPr>
+      <w:r>
+        <w:rPr>
+          <w:rFonts w:ascii="Arial" w:hAnsi="Arial" w:cs="Arial"/>
+          <w:bCs/>
+          <w:color w:val="000000" w:themeColor="text1"/>
+          <w:lang w:val="en-GB"/>
+        </w:rPr>
+        <w:t>We developed a multi-</w:t>
+      </w:r>
+      <w:proofErr w:type="gramStart"/>
+      <w:r>
+        <w:rPr>
+          <w:rFonts w:ascii="Arial" w:hAnsi="Arial" w:cs="Arial"/>
+          <w:bCs/>
+          <w:color w:val="000000" w:themeColor="text1"/>
+          <w:lang w:val="en-GB"/>
+        </w:rPr>
+        <w:t>thread oriented</w:t>
+      </w:r>
+      <w:proofErr w:type="gramEnd"/>
+      <w:r>
+        <w:rPr>
+          <w:rFonts w:ascii="Arial" w:hAnsi="Arial" w:cs="Arial"/>
+          <w:bCs/>
+          <w:color w:val="000000" w:themeColor="text1"/>
+          <w:lang w:val="en-GB"/>
+        </w:rPr>
+        <w:t xml:space="preserve"> application, thus ensuring better efficiency in comparison to a single-threaded implementation. That was possible since the workload can be spread across multiple threads. </w:t>
+      </w:r>
+    </w:p>
+    <w:p>
+      <w:pPr>
+        <w:spacing w:line="360" w:lineRule="auto"/>
+        <w:ind w:firstLine="720"/>
+        <w:jc w:val="both"/>
+        <w:rPr>
+          <w:rFonts w:ascii="Arial" w:hAnsi="Arial" w:cs="Arial"/>
+          <w:bCs/>
+          <w:color w:val="000000" w:themeColor="text1"/>
+          <w:lang w:val="en-GB"/>
+        </w:rPr>
+      </w:pPr>
+      <w:r>
+        <w:rPr>
+          <w:rFonts w:ascii="Arial" w:hAnsi="Arial" w:cs="Arial"/>
+          <w:bCs/>
+          <w:color w:val="000000" w:themeColor="text1"/>
+          <w:lang w:val="en-GB"/>
+        </w:rPr>
+        <w:t xml:space="preserve">Whenever a peer is requested to execute a protocol, a new thread is created to attend that request, allowing the same peer to immediately start responding to another possible request. </w:t>
+      </w:r>
+      <w:proofErr w:type="gramStart"/>
+      <w:r>
+        <w:rPr>
+          <w:rFonts w:ascii="Arial" w:hAnsi="Arial" w:cs="Arial"/>
+          <w:bCs/>
+          <w:color w:val="000000" w:themeColor="text1"/>
+          <w:lang w:val="en-GB"/>
+        </w:rPr>
+        <w:t>It’s</w:t>
+      </w:r>
+      <w:proofErr w:type="gramEnd"/>
+      <w:r>
+        <w:rPr>
+          <w:rFonts w:ascii="Arial" w:hAnsi="Arial" w:cs="Arial"/>
+          <w:bCs/>
+          <w:color w:val="000000" w:themeColor="text1"/>
+          <w:lang w:val="en-GB"/>
+        </w:rPr>
+        <w:t xml:space="preserve"> worth noting that we are using a thread pool, since each of those threads is initialized through an </w:t>
+      </w:r>
+      <w:proofErr w:type="spellStart"/>
+      <w:r>
+        <w:rPr>
+          <w:rFonts w:ascii="Arial" w:hAnsi="Arial" w:cs="Arial"/>
+          <w:bCs/>
+          <w:color w:val="000000" w:themeColor="text1"/>
+          <w:lang w:val="en-GB"/>
+        </w:rPr>
+        <w:t>ExecutorService</w:t>
+      </w:r>
+      <w:proofErr w:type="spellEnd"/>
+      <w:r>
+        <w:rPr>
+          <w:rFonts w:ascii="Arial" w:hAnsi="Arial" w:cs="Arial"/>
+          <w:bCs/>
+          <w:color w:val="000000" w:themeColor="text1"/>
+          <w:lang w:val="en-GB"/>
+        </w:rPr>
+        <w:t>.</w:t>
+      </w:r>
+    </w:p>
+    <w:p>
+      <w:pPr>
+        <w:spacing w:line="360" w:lineRule="auto"/>
+        <w:ind w:firstLine="720"/>
+        <w:jc w:val="both"/>
+        <w:rPr>
+          <w:rFonts w:ascii="Arial" w:hAnsi="Arial" w:cs="Arial"/>
+          <w:bCs/>
+          <w:color w:val="000000" w:themeColor="text1"/>
+          <w:lang w:val="en-GB"/>
+        </w:rPr>
+      </w:pPr>
+      <w:r>
+        <w:rPr>
+          <w:rFonts w:ascii="Arial" w:hAnsi="Arial" w:cs="Arial"/>
+          <w:bCs/>
+          <w:color w:val="000000" w:themeColor="text1"/>
+          <w:lang w:val="en-GB"/>
+        </w:rPr>
+        <w:t xml:space="preserve">Going deeper into the implementation details, we have a class for each operation (be it backup, restore, delete, reclaim or state). They all implement the Runnable interface, so we just instantiate and use them as the argument when we </w:t>
+      </w:r>
+      <w:r>
+        <w:rPr>
+          <w:rFonts w:ascii="Arial" w:hAnsi="Arial" w:cs="Arial"/>
+          <w:bCs/>
+          <w:color w:val="000000" w:themeColor="text1"/>
+          <w:lang w:val="en-GB"/>
+        </w:rPr>
+        <w:t>call the execute or submit function</w:t>
+      </w:r>
+      <w:r>
+        <w:rPr>
+          <w:rFonts w:ascii="Arial" w:hAnsi="Arial" w:cs="Arial"/>
+          <w:bCs/>
+          <w:color w:val="000000" w:themeColor="text1"/>
+          <w:lang w:val="en-GB"/>
+        </w:rPr>
+        <w:t>s</w:t>
+      </w:r>
+      <w:r>
+        <w:rPr>
+          <w:rFonts w:ascii="Arial" w:hAnsi="Arial" w:cs="Arial"/>
+          <w:bCs/>
+          <w:color w:val="000000" w:themeColor="text1"/>
+          <w:lang w:val="en-GB"/>
+        </w:rPr>
+        <w:t xml:space="preserve"> from </w:t>
+      </w:r>
+      <w:proofErr w:type="spellStart"/>
+      <w:r>
+        <w:rPr>
+          <w:rFonts w:ascii="Arial" w:hAnsi="Arial" w:cs="Arial"/>
+          <w:bCs/>
+          <w:color w:val="000000" w:themeColor="text1"/>
+          <w:lang w:val="en-GB"/>
+        </w:rPr>
+        <w:t>ExecutorService</w:t>
+      </w:r>
+      <w:proofErr w:type="spellEnd"/>
+      <w:r>
+        <w:rPr>
+          <w:rFonts w:ascii="Arial" w:hAnsi="Arial" w:cs="Arial"/>
+          <w:bCs/>
+          <w:color w:val="000000" w:themeColor="text1"/>
+          <w:lang w:val="en-GB"/>
+        </w:rPr>
+        <w:t xml:space="preserve">. </w:t>
+      </w:r>
+    </w:p>
+    <w:p>
+      <w:pPr>
+        <w:spacing w:line="360" w:lineRule="auto"/>
+        <w:ind w:firstLine="720"/>
+        <w:jc w:val="both"/>
+        <w:rPr>
+          <w:rFonts w:ascii="Arial" w:hAnsi="Arial" w:cs="Arial"/>
+          <w:bCs/>
+          <w:color w:val="000000" w:themeColor="text1"/>
+          <w:sz w:val="12"/>
+          <w:szCs w:val="12"/>
+          <w:lang w:val="en-GB"/>
+        </w:rPr>
+      </w:pPr>
+    </w:p>
+    <w:p>
+      <w:pPr>
+        <w:spacing w:line="360" w:lineRule="auto"/>
+        <w:ind w:firstLine="720"/>
+        <w:jc w:val="both"/>
+        <w:rPr>
+          <w:rFonts w:ascii="Arial" w:hAnsi="Arial" w:cs="Arial"/>
+          <w:bCs/>
+          <w:color w:val="000000" w:themeColor="text1"/>
+          <w:lang w:val="en-GB"/>
+        </w:rPr>
+      </w:pPr>
+      <w:r>
+        <w:rPr>
+          <w:rFonts w:ascii="Arial" w:hAnsi="Arial" w:cs="Arial"/>
+          <w:bCs/>
+          <w:color w:val="000000" w:themeColor="text1"/>
+          <w:lang w:val="en-GB"/>
+        </w:rPr>
+        <w:t>It is also important to note that some functionalities</w:t>
+      </w:r>
+      <w:r>
+        <w:rPr>
+          <w:rFonts w:ascii="Arial" w:hAnsi="Arial" w:cs="Arial"/>
+          <w:bCs/>
+          <w:color w:val="000000" w:themeColor="text1"/>
+          <w:lang w:val="en-GB"/>
+        </w:rPr>
+        <w:t xml:space="preserve"> </w:t>
+      </w:r>
+      <w:r>
+        <w:rPr>
+          <w:rFonts w:ascii="Arial" w:hAnsi="Arial" w:cs="Arial"/>
+          <w:bCs/>
+          <w:color w:val="000000" w:themeColor="text1"/>
+          <w:lang w:val="en-GB"/>
+        </w:rPr>
+        <w:t xml:space="preserve">include different stages or </w:t>
+      </w:r>
+      <w:proofErr w:type="spellStart"/>
+      <w:r>
+        <w:rPr>
+          <w:rFonts w:ascii="Arial" w:hAnsi="Arial" w:cs="Arial"/>
+          <w:bCs/>
+          <w:color w:val="000000" w:themeColor="text1"/>
+          <w:lang w:val="en-GB"/>
+        </w:rPr>
+        <w:t>behaviors</w:t>
+      </w:r>
+      <w:proofErr w:type="spellEnd"/>
+      <w:r>
+        <w:rPr>
+          <w:rFonts w:ascii="Arial" w:hAnsi="Arial" w:cs="Arial"/>
+          <w:bCs/>
+          <w:color w:val="000000" w:themeColor="text1"/>
+          <w:lang w:val="en-GB"/>
+        </w:rPr>
+        <w:t xml:space="preserve"> that need to take place in each circumstance. That said, the </w:t>
+      </w:r>
+      <w:proofErr w:type="gramStart"/>
+      <w:r>
+        <w:rPr>
+          <w:rFonts w:ascii="Arial" w:hAnsi="Arial" w:cs="Arial"/>
+          <w:bCs/>
+          <w:color w:val="000000" w:themeColor="text1"/>
+          <w:lang w:val="en-GB"/>
+        </w:rPr>
+        <w:t>run(</w:t>
+      </w:r>
+      <w:proofErr w:type="gramEnd"/>
+      <w:r>
+        <w:rPr>
+          <w:rFonts w:ascii="Arial" w:hAnsi="Arial" w:cs="Arial"/>
+          <w:bCs/>
+          <w:color w:val="000000" w:themeColor="text1"/>
+          <w:lang w:val="en-GB"/>
+        </w:rPr>
+        <w:t xml:space="preserve">) method will perform the action specified in the constructor. This specification is not always done by a parameter, but rather by calling different constructors for different actions. Given the fact that each of them requires different information in most scenarios, we found overloading to be the obvious and best solution. The same reasoning was followed for the rest of functionalities, when applicable. </w:t>
+      </w:r>
+    </w:p>
+    <w:p>
+      <w:pPr>
+        <w:spacing w:line="360" w:lineRule="auto"/>
+        <w:ind w:firstLine="720"/>
+        <w:jc w:val="both"/>
+        <w:rPr>
+          <w:rFonts w:ascii="Arial" w:hAnsi="Arial" w:cs="Arial"/>
+          <w:bCs/>
+          <w:color w:val="000000" w:themeColor="text1"/>
+          <w:lang w:val="en-GB"/>
+        </w:rPr>
+      </w:pPr>
+      <w:r>
+        <w:rPr>
+          <w:rFonts w:ascii="Arial" w:hAnsi="Arial" w:cs="Arial"/>
+          <w:bCs/>
+          <w:color w:val="000000" w:themeColor="text1"/>
+          <w:lang w:val="en-GB"/>
+        </w:rPr>
+        <w:t>The M</w:t>
+      </w:r>
+      <w:proofErr w:type="spellStart"/>
+      <w:r>
+        <w:rPr>
+          <w:rFonts w:ascii="Arial" w:hAnsi="Arial" w:cs="Arial"/>
+          <w:bCs/>
+          <w:color w:val="000000" w:themeColor="text1"/>
+          <w:lang w:val="en-GB"/>
+        </w:rPr>
+        <w:t>essageReceiver</w:t>
+      </w:r>
+      <w:proofErr w:type="spellEnd"/>
+      <w:r>
+        <w:rPr>
+          <w:rFonts w:ascii="Arial" w:hAnsi="Arial" w:cs="Arial"/>
+          <w:bCs/>
+          <w:color w:val="000000" w:themeColor="text1"/>
+          <w:lang w:val="en-GB"/>
+        </w:rPr>
+        <w:t xml:space="preserve"> class handles any received messages. The handling </w:t>
+      </w:r>
+      <w:r>
+        <w:rPr>
+          <w:rFonts w:ascii="Arial" w:hAnsi="Arial" w:cs="Arial"/>
+          <w:bCs/>
+          <w:color w:val="000000" w:themeColor="text1"/>
+          <w:lang w:val="en-GB"/>
+        </w:rPr>
+        <w:t>may</w:t>
+      </w:r>
+      <w:r>
+        <w:rPr>
+          <w:rFonts w:ascii="Arial" w:hAnsi="Arial" w:cs="Arial"/>
+          <w:bCs/>
+          <w:color w:val="000000" w:themeColor="text1"/>
+          <w:lang w:val="en-GB"/>
+        </w:rPr>
+        <w:t xml:space="preserve"> lead to the call of another thread, which will execute an instance of functionality protocol</w:t>
+      </w:r>
+      <w:r>
+        <w:rPr>
+          <w:rFonts w:ascii="Arial" w:hAnsi="Arial" w:cs="Arial"/>
+          <w:bCs/>
+          <w:color w:val="000000" w:themeColor="text1"/>
+          <w:lang w:val="en-GB"/>
+        </w:rPr>
+        <w:t>, or just forward a message to another peer</w:t>
+      </w:r>
+      <w:r>
+        <w:rPr>
+          <w:rFonts w:ascii="Arial" w:hAnsi="Arial" w:cs="Arial"/>
+          <w:bCs/>
+          <w:color w:val="000000" w:themeColor="text1"/>
+          <w:lang w:val="en-GB"/>
+        </w:rPr>
+        <w:t xml:space="preserve">. </w:t>
+      </w:r>
+    </w:p>
+    <w:p>
+      <w:pPr>
+        <w:spacing w:line="360" w:lineRule="auto"/>
+        <w:ind w:firstLine="720"/>
+        <w:jc w:val="both"/>
+        <w:rPr>
+          <w:rFonts w:ascii="Arial" w:hAnsi="Arial" w:cs="Arial"/>
+          <w:bCs/>
+          <w:color w:val="000000" w:themeColor="text1"/>
+          <w:lang w:val="en-GB"/>
+        </w:rPr>
+      </w:pPr>
+      <w:r>
+        <w:rPr>
+          <w:rFonts w:ascii="Arial" w:hAnsi="Arial" w:cs="Arial"/>
+          <w:bCs/>
+          <w:color w:val="000000" w:themeColor="text1"/>
+          <w:lang w:val="en-GB"/>
+        </w:rPr>
+        <w:t xml:space="preserve">As a final note, </w:t>
+      </w:r>
+      <w:proofErr w:type="gramStart"/>
+      <w:r>
+        <w:rPr>
+          <w:rFonts w:ascii="Arial" w:hAnsi="Arial" w:cs="Arial"/>
+          <w:bCs/>
+          <w:color w:val="000000" w:themeColor="text1"/>
+          <w:lang w:val="en-GB"/>
+        </w:rPr>
+        <w:t>it’s</w:t>
+      </w:r>
+      <w:proofErr w:type="gramEnd"/>
+      <w:r>
+        <w:rPr>
+          <w:rFonts w:ascii="Arial" w:hAnsi="Arial" w:cs="Arial"/>
+          <w:bCs/>
+          <w:color w:val="000000" w:themeColor="text1"/>
+          <w:lang w:val="en-GB"/>
+        </w:rPr>
+        <w:t xml:space="preserve"> worth mentioning we used the </w:t>
+      </w:r>
+      <w:proofErr w:type="spellStart"/>
+      <w:r>
+        <w:rPr>
+          <w:rFonts w:ascii="Arial" w:hAnsi="Arial" w:cs="Arial"/>
+          <w:b/>
+          <w:i/>
+          <w:iCs/>
+          <w:color w:val="000000" w:themeColor="text1"/>
+          <w:lang w:val="en-GB"/>
+        </w:rPr>
+        <w:t>ConcurrentHashMap</w:t>
+      </w:r>
+      <w:proofErr w:type="spellEnd"/>
+      <w:r>
+        <w:rPr>
+          <w:rFonts w:ascii="Arial" w:hAnsi="Arial" w:cs="Arial"/>
+          <w:b/>
+          <w:i/>
+          <w:iCs/>
+          <w:color w:val="000000" w:themeColor="text1"/>
+          <w:lang w:val="en-GB"/>
+        </w:rPr>
+        <w:t xml:space="preserve"> </w:t>
+      </w:r>
+      <w:r>
+        <w:rPr>
+          <w:rFonts w:ascii="Arial" w:hAnsi="Arial" w:cs="Arial"/>
+          <w:bCs/>
+          <w:color w:val="000000" w:themeColor="text1"/>
+          <w:lang w:val="en-GB"/>
+        </w:rPr>
+        <w:t>class to protect data that is frequently accessed and updated by threads that run concurrently.</w:t>
+      </w:r>
+    </w:p>
+    <w:p>
+      <w:pPr>
+        <w:spacing w:line="360" w:lineRule="auto"/>
+        <w:ind w:firstLine="720"/>
+        <w:jc w:val="both"/>
+        <w:rPr>
+          <w:rFonts w:ascii="Arial" w:hAnsi="Arial" w:cs="Arial"/>
+          <w:bCs/>
+          <w:color w:val="000000" w:themeColor="text1"/>
+          <w:lang w:val="en-GB"/>
+        </w:rPr>
+      </w:pPr>
+      <w:r>
+        <w:rPr>
+          <w:rFonts w:ascii="Arial" w:hAnsi="Arial" w:cs="Arial"/>
+          <w:bCs/>
+          <w:color w:val="000000" w:themeColor="text1"/>
+          <w:lang w:val="en-GB"/>
+        </w:rPr>
+        <w:t>For testing purposes, we created a file named “script.bat” which can be run from the build folder and tests the concurrent execution of the protocols (stress-test).</w:t>
+      </w:r>
     </w:p>
     <w:p>
       <w:pPr>
@@ -6011,16 +6711,15 @@
           <w:b/>
         </w:rPr>
       </w:pPr>
-      <w:bookmarkStart w:id="11" w:name="_Toc40824020"/>
+      <w:bookmarkStart w:id="13" w:name="_Toc41666957"/>
       <w:r>
         <w:rPr>
           <w:rFonts w:ascii="Arial" w:hAnsi="Arial" w:cs="Arial"/>
           <w:b/>
         </w:rPr>
-        <w:lastRenderedPageBreak/>
         <w:t>JSSE</w:t>
       </w:r>
-      <w:bookmarkEnd w:id="11"/>
+      <w:bookmarkEnd w:id="13"/>
     </w:p>
     <w:p/>
     <w:p>
@@ -6202,6 +6901,13 @@
         </w:rPr>
         <w:t xml:space="preserve"> has the functions used to connect and send messages to a peer. </w:t>
       </w:r>
+      <w:r>
+        <w:rPr>
+          <w:rFonts w:ascii="Arial" w:hAnsi="Arial" w:cs="Arial"/>
+          <w:lang w:val="en-US"/>
+        </w:rPr>
+        <w:t>This secure communication is always used between the peers in the network, i.e. in each message sent, thus being involved in every protocol mentioned above.</w:t>
+      </w:r>
     </w:p>
     <w:p>
       <w:pPr>
@@ -6213,31 +6919,146 @@
           <w:lang w:val="en-US"/>
         </w:rPr>
       </w:pPr>
-    </w:p>
-    <w:p>
-      <w:pPr>
-        <w:spacing w:line="360" w:lineRule="auto"/>
-        <w:ind w:firstLine="360"/>
-        <w:jc w:val="both"/>
-        <w:rPr>
-          <w:rFonts w:ascii="Arial" w:hAnsi="Arial" w:cs="Arial"/>
-          <w:lang w:val="en-US"/>
-        </w:rPr>
-      </w:pPr>
-    </w:p>
-    <w:p>
-      <w:pPr>
-        <w:spacing w:line="360" w:lineRule="auto"/>
-        <w:ind w:firstLine="360"/>
-        <w:jc w:val="both"/>
-        <w:rPr>
-          <w:lang w:val="en-US"/>
-        </w:rPr>
-      </w:pPr>
-    </w:p>
-    <w:p>
-      <w:pPr>
-        <w:rPr>
+      <w:r>
+        <w:rPr>
+          <w:rFonts w:ascii="Arial" w:hAnsi="Arial" w:cs="Arial"/>
+          <w:lang w:val="en-US"/>
+        </w:rPr>
+        <w:t xml:space="preserve">The cipher-suites used for message encrypting are included in the files </w:t>
+      </w:r>
+      <w:proofErr w:type="spellStart"/>
+      <w:r>
+        <w:rPr>
+          <w:rFonts w:ascii="Arial" w:hAnsi="Arial" w:cs="Arial"/>
+          <w:b/>
+          <w:bCs/>
+          <w:lang w:val="en-US"/>
+        </w:rPr>
+        <w:t>client.keys</w:t>
+      </w:r>
+      <w:proofErr w:type="spellEnd"/>
+      <w:r>
+        <w:rPr>
+          <w:rFonts w:ascii="Arial" w:hAnsi="Arial" w:cs="Arial"/>
+          <w:lang w:val="en-US"/>
+        </w:rPr>
+        <w:t xml:space="preserve">, </w:t>
+      </w:r>
+      <w:proofErr w:type="spellStart"/>
+      <w:r>
+        <w:rPr>
+          <w:rFonts w:ascii="Arial" w:hAnsi="Arial" w:cs="Arial"/>
+          <w:b/>
+          <w:bCs/>
+          <w:lang w:val="en-US"/>
+        </w:rPr>
+        <w:t>server.keys</w:t>
+      </w:r>
+      <w:proofErr w:type="spellEnd"/>
+      <w:r>
+        <w:rPr>
+          <w:rFonts w:ascii="Arial" w:hAnsi="Arial" w:cs="Arial"/>
+          <w:lang w:val="en-US"/>
+        </w:rPr>
+        <w:t xml:space="preserve"> and </w:t>
+      </w:r>
+      <w:proofErr w:type="spellStart"/>
+      <w:r>
+        <w:rPr>
+          <w:rFonts w:ascii="Arial" w:hAnsi="Arial" w:cs="Arial"/>
+          <w:b/>
+          <w:bCs/>
+          <w:lang w:val="en-US"/>
+        </w:rPr>
+        <w:t>truststore</w:t>
+      </w:r>
+      <w:proofErr w:type="spellEnd"/>
+      <w:r>
+        <w:rPr>
+          <w:rFonts w:ascii="Arial" w:hAnsi="Arial" w:cs="Arial"/>
+          <w:lang w:val="en-US"/>
+        </w:rPr>
+        <w:t xml:space="preserve"> (directory </w:t>
+      </w:r>
+      <w:r>
+        <w:rPr>
+          <w:rFonts w:ascii="Arial" w:hAnsi="Arial" w:cs="Arial"/>
+          <w:b/>
+          <w:bCs/>
+          <w:lang w:val="en-US"/>
+        </w:rPr>
+        <w:t>keys</w:t>
+      </w:r>
+      <w:r>
+        <w:rPr>
+          <w:rFonts w:ascii="Arial" w:hAnsi="Arial" w:cs="Arial"/>
+          <w:lang w:val="en-US"/>
+        </w:rPr>
+        <w:t xml:space="preserve">), provided in lab5, which serve the purpose of authenticating a client when the latter tries to establish a connection (authentication is enabled with the command </w:t>
+      </w:r>
+      <w:proofErr w:type="spellStart"/>
+      <w:r>
+        <w:rPr>
+          <w:rFonts w:ascii="Arial" w:hAnsi="Arial" w:cs="Arial"/>
+          <w:i/>
+          <w:iCs/>
+          <w:lang w:val="en-US"/>
+        </w:rPr>
+        <w:t>server_socket</w:t>
+      </w:r>
+      <w:r>
+        <w:rPr>
+          <w:rFonts w:ascii="Arial" w:hAnsi="Arial" w:cs="Arial"/>
+          <w:i/>
+          <w:iCs/>
+          <w:lang w:val="en-US"/>
+        </w:rPr>
+        <w:t>.</w:t>
+      </w:r>
+      <w:r>
+        <w:rPr>
+          <w:rFonts w:ascii="Arial" w:hAnsi="Arial" w:cs="Arial"/>
+          <w:i/>
+          <w:iCs/>
+          <w:lang w:val="en-US"/>
+        </w:rPr>
+        <w:t>setNeedClientAuth</w:t>
+      </w:r>
+      <w:proofErr w:type="spellEnd"/>
+      <w:r>
+        <w:rPr>
+          <w:rFonts w:ascii="Arial" w:hAnsi="Arial" w:cs="Arial"/>
+          <w:i/>
+          <w:iCs/>
+          <w:lang w:val="en-US"/>
+        </w:rPr>
+        <w:t>(true)</w:t>
+      </w:r>
+      <w:r>
+        <w:rPr>
+          <w:rFonts w:ascii="Arial" w:hAnsi="Arial" w:cs="Arial"/>
+          <w:i/>
+          <w:iCs/>
+          <w:lang w:val="en-US"/>
+        </w:rPr>
+        <w:t>.</w:t>
+      </w:r>
+    </w:p>
+    <w:p>
+      <w:pPr>
+        <w:rPr>
+          <w:rFonts w:ascii="Arial" w:hAnsi="Arial" w:cs="Arial"/>
+          <w:i/>
+          <w:iCs/>
+          <w:lang w:val="en-US"/>
+        </w:rPr>
+      </w:pPr>
+    </w:p>
+    <w:p>
+      <w:pPr>
+        <w:rPr>
+          <w:sz w:val="8"/>
+          <w:szCs w:val="8"/>
           <w:lang w:val="en-US"/>
         </w:rPr>
       </w:pPr>
@@ -6256,7 +7077,7 @@
           <w:b/>
         </w:rPr>
       </w:pPr>
-      <w:bookmarkStart w:id="12" w:name="_Toc40824021"/>
+      <w:bookmarkStart w:id="14" w:name="_Toc41666958"/>
       <w:proofErr w:type="spellStart"/>
       <w:r>
         <w:rPr>
@@ -6265,7 +7086,7 @@
         </w:rPr>
         <w:t>Scalability</w:t>
       </w:r>
-      <w:bookmarkEnd w:id="12"/>
+      <w:bookmarkEnd w:id="14"/>
       <w:proofErr w:type="spellEnd"/>
     </w:p>
     <w:p/>
@@ -6772,7 +7593,6 @@
           <w:bCs/>
           <w:lang w:val="en-US"/>
         </w:rPr>
-        <w:lastRenderedPageBreak/>
         <w:t>j</w:t>
       </w:r>
       <w:r>
@@ -6810,7 +7630,21 @@
           <w:rFonts w:ascii="Arial" w:hAnsi="Arial" w:cs="Arial"/>
           <w:lang w:val="en-US"/>
         </w:rPr>
-        <w:t xml:space="preserve"> : line;</w:t>
+        <w:t xml:space="preserve"> : line</w:t>
+      </w:r>
+      <w:r>
+        <w:rPr>
+          <w:rFonts w:ascii="Arial" w:hAnsi="Arial" w:cs="Arial"/>
+          <w:lang w:val="en-US"/>
+        </w:rPr>
+        <w:t xml:space="preserve"> 184</w:t>
+      </w:r>
+      <w:r>
+        <w:rPr>
+          <w:rFonts w:ascii="Arial" w:hAnsi="Arial" w:cs="Arial"/>
+          <w:lang w:val="en-US"/>
+        </w:rPr>
+        <w:t>;</w:t>
       </w:r>
     </w:p>
     <w:p>
@@ -6874,7 +7708,21 @@
           <w:rFonts w:ascii="Arial" w:hAnsi="Arial" w:cs="Arial"/>
           <w:lang w:val="en-US"/>
         </w:rPr>
-        <w:t xml:space="preserve"> : line;</w:t>
+        <w:t xml:space="preserve"> : line</w:t>
+      </w:r>
+      <w:r>
+        <w:rPr>
+          <w:rFonts w:ascii="Arial" w:hAnsi="Arial" w:cs="Arial"/>
+          <w:lang w:val="en-US"/>
+        </w:rPr>
+        <w:t xml:space="preserve"> 215</w:t>
+      </w:r>
+      <w:r>
+        <w:rPr>
+          <w:rFonts w:ascii="Arial" w:hAnsi="Arial" w:cs="Arial"/>
+          <w:lang w:val="en-US"/>
+        </w:rPr>
+        <w:t>;</w:t>
       </w:r>
     </w:p>
     <w:p>
@@ -6929,7 +7777,21 @@
           <w:rFonts w:ascii="Arial" w:hAnsi="Arial" w:cs="Arial"/>
           <w:lang w:val="en-US"/>
         </w:rPr>
-        <w:t>: line;</w:t>
+        <w:t>: line</w:t>
+      </w:r>
+      <w:r>
+        <w:rPr>
+          <w:rFonts w:ascii="Arial" w:hAnsi="Arial" w:cs="Arial"/>
+          <w:lang w:val="en-US"/>
+        </w:rPr>
+        <w:t xml:space="preserve"> 223</w:t>
+      </w:r>
+      <w:r>
+        <w:rPr>
+          <w:rFonts w:ascii="Arial" w:hAnsi="Arial" w:cs="Arial"/>
+          <w:lang w:val="en-US"/>
+        </w:rPr>
+        <w:t>;</w:t>
       </w:r>
     </w:p>
     <w:p>
@@ -6948,7 +7810,7 @@
           <w:lang w:val="en-US"/>
         </w:rPr>
       </w:pPr>
-      <w:proofErr w:type="gramStart"/>
+      <w:proofErr w:type="spellStart"/>
       <w:r>
         <w:rPr>
           <w:rFonts w:ascii="Arial" w:hAnsi="Arial" w:cs="Arial"/>
@@ -6956,10 +7818,9 @@
           <w:bCs/>
           <w:lang w:val="en-US"/>
         </w:rPr>
-        <w:t>notified(</w:t>
-      </w:r>
-      <w:proofErr w:type="spellStart"/>
-      <w:proofErr w:type="gramEnd"/>
+        <w:t>find_successor_</w:t>
+      </w:r>
+      <w:proofErr w:type="gramStart"/>
       <w:r>
         <w:rPr>
           <w:rFonts w:ascii="Arial" w:hAnsi="Arial" w:cs="Arial"/>
@@ -6967,7 +7828,7 @@
           <w:bCs/>
           <w:lang w:val="en-US"/>
         </w:rPr>
-        <w:t>InetSocketAddress</w:t>
+        <w:t>addr</w:t>
       </w:r>
       <w:proofErr w:type="spellEnd"/>
       <w:r>
@@ -6977,80 +7838,206 @@
           <w:bCs/>
           <w:lang w:val="en-US"/>
         </w:rPr>
-        <w:t xml:space="preserve">) </w:t>
-      </w:r>
-      <w:r>
-        <w:rPr>
-          <w:rFonts w:ascii="Arial" w:hAnsi="Arial" w:cs="Arial"/>
-          <w:lang w:val="en-US"/>
-        </w:rPr>
-        <w:t>: line;</w:t>
-      </w:r>
-    </w:p>
-    <w:p>
-      <w:pPr>
-        <w:pStyle w:val="PargrafodaLista"/>
-        <w:numPr>
-          <w:ilvl w:val="0"/>
-          <w:numId w:val="19"/>
-        </w:numPr>
-        <w:spacing w:line="360" w:lineRule="auto"/>
-        <w:jc w:val="both"/>
+        <w:t>(</w:t>
+      </w:r>
+      <w:proofErr w:type="gramEnd"/>
+      <w:r>
         <w:rPr>
           <w:rFonts w:ascii="Arial" w:hAnsi="Arial" w:cs="Arial"/>
           <w:b/>
           <w:bCs/>
           <w:lang w:val="en-US"/>
         </w:rPr>
-      </w:pPr>
-      <w:proofErr w:type="spellStart"/>
-      <w:r>
+        <w:t xml:space="preserve">long, Message) </w:t>
+      </w:r>
+      <w:r>
+        <w:rPr>
+          <w:rFonts w:ascii="Arial" w:hAnsi="Arial" w:cs="Arial"/>
+          <w:lang w:val="en-US"/>
+        </w:rPr>
+        <w:t>: line</w:t>
+      </w:r>
+      <w:r>
+        <w:rPr>
+          <w:rFonts w:ascii="Arial" w:hAnsi="Arial" w:cs="Arial"/>
+          <w:lang w:val="en-US"/>
+        </w:rPr>
+        <w:t xml:space="preserve"> 239.</w:t>
+      </w:r>
+    </w:p>
+    <w:p>
+      <w:pPr>
+        <w:pStyle w:val="PargrafodaLista"/>
+        <w:spacing w:line="360" w:lineRule="auto"/>
+        <w:ind w:left="1080"/>
+        <w:jc w:val="both"/>
         <w:rPr>
           <w:rFonts w:ascii="Arial" w:hAnsi="Arial" w:cs="Arial"/>
           <w:b/>
           <w:bCs/>
           <w:lang w:val="en-US"/>
         </w:rPr>
-        <w:t>find_successor_</w:t>
-      </w:r>
-      <w:proofErr w:type="gramStart"/>
-      <w:r>
+      </w:pPr>
+    </w:p>
+    <w:p>
+      <w:pPr>
+        <w:pStyle w:val="PargrafodaLista"/>
+        <w:spacing w:line="360" w:lineRule="auto"/>
+        <w:ind w:left="1080"/>
+        <w:jc w:val="both"/>
         <w:rPr>
           <w:rFonts w:ascii="Arial" w:hAnsi="Arial" w:cs="Arial"/>
           <w:b/>
           <w:bCs/>
           <w:lang w:val="en-US"/>
         </w:rPr>
-        <w:t>addr</w:t>
-      </w:r>
-      <w:proofErr w:type="spellEnd"/>
-      <w:r>
+      </w:pPr>
+    </w:p>
+    <w:p>
+      <w:pPr>
+        <w:pStyle w:val="PargrafodaLista"/>
+        <w:spacing w:line="360" w:lineRule="auto"/>
+        <w:ind w:left="1080"/>
+        <w:jc w:val="both"/>
         <w:rPr>
           <w:rFonts w:ascii="Arial" w:hAnsi="Arial" w:cs="Arial"/>
           <w:b/>
           <w:bCs/>
           <w:lang w:val="en-US"/>
         </w:rPr>
-        <w:t>(</w:t>
-      </w:r>
-      <w:proofErr w:type="gramEnd"/>
-      <w:r>
+      </w:pPr>
+    </w:p>
+    <w:p>
+      <w:pPr>
+        <w:pStyle w:val="PargrafodaLista"/>
+        <w:spacing w:line="360" w:lineRule="auto"/>
+        <w:ind w:left="1080"/>
+        <w:jc w:val="both"/>
         <w:rPr>
           <w:rFonts w:ascii="Arial" w:hAnsi="Arial" w:cs="Arial"/>
           <w:b/>
           <w:bCs/>
           <w:lang w:val="en-US"/>
         </w:rPr>
-        <w:t xml:space="preserve">long, Message) </w:t>
-      </w:r>
-      <w:r>
-        <w:rPr>
-          <w:rFonts w:ascii="Arial" w:hAnsi="Arial" w:cs="Arial"/>
-          <w:lang w:val="en-US"/>
-        </w:rPr>
-        <w:t>: line</w:t>
-      </w:r>
-      <w:bookmarkStart w:id="13" w:name="_Toc40824022"/>
+      </w:pPr>
+    </w:p>
+    <w:p>
+      <w:pPr>
+        <w:pStyle w:val="PargrafodaLista"/>
+        <w:spacing w:line="360" w:lineRule="auto"/>
+        <w:ind w:left="1080"/>
+        <w:jc w:val="both"/>
+        <w:rPr>
+          <w:rFonts w:ascii="Arial" w:hAnsi="Arial" w:cs="Arial"/>
+          <w:b/>
+          <w:bCs/>
+          <w:lang w:val="en-US"/>
+        </w:rPr>
+      </w:pPr>
+    </w:p>
+    <w:p>
+      <w:pPr>
+        <w:pStyle w:val="PargrafodaLista"/>
+        <w:spacing w:line="360" w:lineRule="auto"/>
+        <w:ind w:left="1080"/>
+        <w:jc w:val="both"/>
+        <w:rPr>
+          <w:rFonts w:ascii="Arial" w:hAnsi="Arial" w:cs="Arial"/>
+          <w:b/>
+          <w:bCs/>
+          <w:lang w:val="en-US"/>
+        </w:rPr>
+      </w:pPr>
+    </w:p>
+    <w:p>
+      <w:pPr>
+        <w:pStyle w:val="PargrafodaLista"/>
+        <w:spacing w:line="360" w:lineRule="auto"/>
+        <w:ind w:left="1080"/>
+        <w:jc w:val="both"/>
+        <w:rPr>
+          <w:rFonts w:ascii="Arial" w:hAnsi="Arial" w:cs="Arial"/>
+          <w:b/>
+          <w:bCs/>
+          <w:lang w:val="en-US"/>
+        </w:rPr>
+      </w:pPr>
+    </w:p>
+    <w:p>
+      <w:pPr>
+        <w:pStyle w:val="PargrafodaLista"/>
+        <w:spacing w:line="360" w:lineRule="auto"/>
+        <w:ind w:left="1080"/>
+        <w:jc w:val="both"/>
+        <w:rPr>
+          <w:rFonts w:ascii="Arial" w:hAnsi="Arial" w:cs="Arial"/>
+          <w:b/>
+          <w:bCs/>
+          <w:lang w:val="en-US"/>
+        </w:rPr>
+      </w:pPr>
+    </w:p>
+    <w:p>
+      <w:pPr>
+        <w:pStyle w:val="PargrafodaLista"/>
+        <w:spacing w:line="360" w:lineRule="auto"/>
+        <w:ind w:left="1080"/>
+        <w:jc w:val="both"/>
+        <w:rPr>
+          <w:rFonts w:ascii="Arial" w:hAnsi="Arial" w:cs="Arial"/>
+          <w:b/>
+          <w:bCs/>
+          <w:lang w:val="en-US"/>
+        </w:rPr>
+      </w:pPr>
+    </w:p>
+    <w:p>
+      <w:pPr>
+        <w:pStyle w:val="PargrafodaLista"/>
+        <w:spacing w:line="360" w:lineRule="auto"/>
+        <w:ind w:left="1080"/>
+        <w:jc w:val="both"/>
+        <w:rPr>
+          <w:rFonts w:ascii="Arial" w:hAnsi="Arial" w:cs="Arial"/>
+          <w:b/>
+          <w:bCs/>
+          <w:sz w:val="6"/>
+          <w:szCs w:val="6"/>
+          <w:lang w:val="en-US"/>
+        </w:rPr>
+      </w:pPr>
+    </w:p>
+    <w:p>
+      <w:pPr>
+        <w:pStyle w:val="PargrafodaLista"/>
+        <w:spacing w:line="360" w:lineRule="auto"/>
+        <w:ind w:left="1080"/>
+        <w:jc w:val="both"/>
+        <w:rPr>
+          <w:rFonts w:ascii="Arial" w:hAnsi="Arial" w:cs="Arial"/>
+          <w:b/>
+          <w:bCs/>
+          <w:sz w:val="2"/>
+          <w:szCs w:val="2"/>
+          <w:lang w:val="en-US"/>
+        </w:rPr>
+      </w:pPr>
+    </w:p>
+    <w:p>
+      <w:pPr>
+        <w:pStyle w:val="PargrafodaLista"/>
+        <w:spacing w:line="360" w:lineRule="auto"/>
+        <w:ind w:left="1080"/>
+        <w:jc w:val="both"/>
+        <w:rPr>
+          <w:rFonts w:ascii="Arial" w:hAnsi="Arial" w:cs="Arial"/>
+          <w:b/>
+          <w:bCs/>
+          <w:sz w:val="2"/>
+          <w:szCs w:val="2"/>
+          <w:lang w:val="en-US"/>
+        </w:rPr>
+      </w:pPr>
     </w:p>
     <w:p>
       <w:pPr>
@@ -7068,6 +8055,7 @@
           <w:szCs w:val="36"/>
         </w:rPr>
       </w:pPr>
+      <w:bookmarkStart w:id="15" w:name="_Toc41666959"/>
       <w:proofErr w:type="spellStart"/>
       <w:r>
         <w:rPr>
@@ -7076,7 +8064,7 @@
         </w:rPr>
         <w:t>Fault-tolerance</w:t>
       </w:r>
-      <w:bookmarkEnd w:id="13"/>
+      <w:bookmarkEnd w:id="15"/>
       <w:proofErr w:type="spellEnd"/>
     </w:p>
     <w:p/>
@@ -7362,7 +8350,9 @@
     </w:p>
     <w:p>
       <w:pPr>
+        <w:pStyle w:val="PargrafodaLista"/>
         <w:spacing w:line="360" w:lineRule="auto"/>
+        <w:ind w:left="1080"/>
         <w:jc w:val="both"/>
         <w:rPr>
           <w:lang w:val="en-US"/>
@@ -10132,8 +11122,8 @@
   <w:abstractNum w:abstractNumId="22" w15:restartNumberingAfterBreak="0">
     <w:nsid w:val="66EA668C"/>
     <w:multiLevelType w:val="hybridMultilevel"/>
-    <w:tmpl w:val="814848F8"/>
-    <w:lvl w:ilvl="0" w:tplc="E92A8E3E">
+    <w:tmpl w:val="C340F9AE"/>
+    <w:lvl w:ilvl="0" w:tplc="2C806F0A">
       <w:start w:val="1"/>
       <w:numFmt w:val="decimal"/>
       <w:lvlText w:val="%1."/>
@@ -10143,6 +11133,7 @@
       </w:pPr>
       <w:rPr>
         <w:rFonts w:hint="default"/>
+        <w:lang w:val="en-GB"/>
       </w:rPr>
     </w:lvl>
     <w:lvl w:ilvl="1" w:tplc="08160019" w:tentative="1">
@@ -10954,7 +11945,6 @@
   <w:style w:type="character" w:default="1" w:styleId="Tipodeletrapredefinidodopargrafo">
     <w:name w:val="Default Paragraph Font"/>
     <w:uiPriority w:val="1"/>
-    <w:semiHidden/>
     <w:unhideWhenUsed/>
   </w:style>
   <w:style w:type="table" w:default="1" w:styleId="Tabelanormal">

</xml_diff>